<commit_message>
More solution to moderate questions added
</commit_message>
<xml_diff>
--- a/4. Tree/Tree.docx
+++ b/4. Tree/Tree.docx
@@ -3315,12 +3315,16 @@
         <w:rPr>
           <w:rFonts w:asciiTheme="majorHAnsi" w:hAnsiTheme="majorHAnsi" w:cstheme="majorHAnsi"/>
           <w:color w:val="1F3864" w:themeColor="accent1" w:themeShade="80"/>
+          <w:sz w:val="24"/>
+          <w:szCs w:val="24"/>
         </w:rPr>
       </w:pPr>
       <w:r>
         <w:rPr>
           <w:rFonts w:asciiTheme="majorHAnsi" w:hAnsiTheme="majorHAnsi" w:cstheme="majorHAnsi"/>
           <w:color w:val="1F3864" w:themeColor="accent1" w:themeShade="80"/>
+          <w:sz w:val="24"/>
+          <w:szCs w:val="24"/>
         </w:rPr>
         <w:t xml:space="preserve">Link: </w:t>
       </w:r>
@@ -3330,6 +3334,8 @@
             <w:rStyle w:val="Hyperlink"/>
             <w:rFonts w:asciiTheme="majorHAnsi" w:hAnsiTheme="majorHAnsi" w:cstheme="majorHAnsi"/>
             <w:color w:val="1F3864" w:themeColor="accent1" w:themeShade="80"/>
+            <w:sz w:val="24"/>
+            <w:szCs w:val="24"/>
             <w:u w:val="none"/>
           </w:rPr>
           <w:t>https://leetcode.com/problems/binary-tree-inorder-traversal/description/</w:t>
@@ -3340,6 +3346,72 @@
       <w:pPr>
         <w:pStyle w:val="ListParagraph"/>
         <w:contextualSpacing w:val="0"/>
+        <w:rPr>
+          <w:rFonts w:asciiTheme="majorHAnsi" w:hAnsiTheme="majorHAnsi" w:cstheme="majorHAnsi"/>
+          <w:color w:val="1F4E79" w:themeColor="accent5" w:themeShade="80"/>
+          <w:sz w:val="24"/>
+          <w:szCs w:val="24"/>
+        </w:rPr>
+      </w:pPr>
+    </w:p>
+    <w:p>
+      <w:pPr>
+        <w:pStyle w:val="Heading3"/>
+        <w:numPr>
+          <w:ilvl w:val="0"/>
+          <w:numId w:val="26"/>
+        </w:numPr>
+        <w:rPr>
+          <w:rFonts w:cstheme="majorHAnsi"/>
+          <w:color w:val="1F4E79" w:themeColor="accent5" w:themeShade="80"/>
+        </w:rPr>
+      </w:pPr>
+      <w:r>
+        <w:rPr>
+          <w:rFonts w:cstheme="majorHAnsi"/>
+          <w:color w:val="1F4E79" w:themeColor="accent5" w:themeShade="80"/>
+        </w:rPr>
+        <w:t>Check if two binary trees are same or not.</w:t>
+      </w:r>
+    </w:p>
+    <w:p>
+      <w:pPr>
+        <w:spacing w:after="0"/>
+        <w:ind w:left="720"/>
+        <w:rPr>
+          <w:rFonts w:asciiTheme="majorHAnsi" w:hAnsiTheme="majorHAnsi" w:cstheme="majorHAnsi"/>
+          <w:color w:val="1F4E79" w:themeColor="accent5" w:themeShade="80"/>
+          <w:sz w:val="24"/>
+          <w:szCs w:val="24"/>
+        </w:rPr>
+      </w:pPr>
+      <w:r>
+        <w:rPr>
+          <w:rFonts w:asciiTheme="majorHAnsi" w:hAnsiTheme="majorHAnsi" w:cstheme="majorHAnsi"/>
+          <w:color w:val="1F4E79" w:themeColor="accent5" w:themeShade="80"/>
+          <w:sz w:val="24"/>
+          <w:szCs w:val="24"/>
+        </w:rPr>
+        <w:t xml:space="preserve">Link: </w:t>
+      </w:r>
+      <w:hyperlink r:id="rId11" w:history="1">
+        <w:r>
+          <w:rPr>
+            <w:rStyle w:val="Hyperlink"/>
+            <w:rFonts w:asciiTheme="majorHAnsi" w:hAnsiTheme="majorHAnsi" w:cstheme="majorHAnsi"/>
+            <w:color w:val="1F4E79" w:themeColor="accent5" w:themeShade="80"/>
+            <w:sz w:val="24"/>
+            <w:szCs w:val="24"/>
+            <w:u w:val="none"/>
+          </w:rPr>
+          <w:t>https://leetcode.com/problems/same-tree/description/</w:t>
+        </w:r>
+      </w:hyperlink>
+    </w:p>
+    <w:p>
+      <w:pPr>
+        <w:spacing w:after="0"/>
+        <w:ind w:left="720"/>
       </w:pPr>
     </w:p>
     <w:p>
@@ -3350,16 +3422,13 @@
           <w:numId w:val="26"/>
         </w:numPr>
         <w:spacing w:after="240"/>
-      </w:pPr>
-      <w:bookmarkStart w:id="9" w:name="_Toc139153252"/>
-      <w:r>
-        <w:t>Two sum problem. Given an array of integers and a target, return the indices of two numbers in array which</w:t>
-      </w:r>
-      <w:r>
-        <w:t xml:space="preserve"> add up to the target. All integers in the array occur </w:t>
-      </w:r>
-      <w:r>
-        <w:t>only once.</w:t>
+        <w:rPr>
+          <w:color w:val="1F3864" w:themeColor="accent1" w:themeShade="80"/>
+        </w:rPr>
+      </w:pPr>
+      <w:bookmarkStart w:id="9" w:name="_Toc139153253"/>
+      <w:r>
+        <w:t>Given two arrays and given a value target. The problem is to count all pairs comprising of one element from each array such that they add up to target value.</w:t>
       </w:r>
       <w:bookmarkEnd w:id="9"/>
     </w:p>
@@ -3375,9 +3444,9 @@
           <w:color w:val="1F3864" w:themeColor="accent1" w:themeShade="80"/>
         </w:rPr>
       </w:pPr>
-      <w:bookmarkStart w:id="10" w:name="_Toc139153253"/>
-      <w:r>
-        <w:t>Given two arrays and given a value target. The problem is to count all pairs comprising of one element from each array such that they add up to target value.</w:t>
+      <w:bookmarkStart w:id="10" w:name="_Toc139153254"/>
+      <w:r>
+        <w:t>Write a function to check if two strings are anagrams (anagrams are words that can be formed by rearranging letters of each other).</w:t>
       </w:r>
       <w:bookmarkEnd w:id="10"/>
     </w:p>
@@ -3389,13 +3458,10 @@
           <w:numId w:val="26"/>
         </w:numPr>
         <w:spacing w:after="240"/>
-        <w:rPr>
-          <w:color w:val="1F3864" w:themeColor="accent1" w:themeShade="80"/>
-        </w:rPr>
-      </w:pPr>
-      <w:bookmarkStart w:id="11" w:name="_Toc139153254"/>
-      <w:r>
-        <w:t>Write a function to check if two strings are anagrams (anagrams are words that can be formed by rearranging letters of each other).</w:t>
+      </w:pPr>
+      <w:bookmarkStart w:id="11" w:name="_Toc139153255"/>
+      <w:r>
+        <w:t>Given an array of integers, find the count of pair of integers whose sum gives 0 reminder when divided by 5.</w:t>
       </w:r>
       <w:bookmarkEnd w:id="11"/>
     </w:p>
@@ -3408,9 +3474,9 @@
         </w:numPr>
         <w:spacing w:after="240"/>
       </w:pPr>
-      <w:bookmarkStart w:id="12" w:name="_Toc139153255"/>
-      <w:r>
-        <w:t>Given an array of integers, find the count of pair of integers whose sum gives 0 reminder when divided by 5.</w:t>
+      <w:bookmarkStart w:id="12" w:name="_Toc139153256"/>
+      <w:r>
+        <w:t>Print all permutations of a string.</w:t>
       </w:r>
       <w:bookmarkEnd w:id="12"/>
     </w:p>
@@ -3421,13 +3487,52 @@
           <w:ilvl w:val="0"/>
           <w:numId w:val="26"/>
         </w:numPr>
+      </w:pPr>
+      <w:bookmarkStart w:id="13" w:name="_Toc139153257"/>
+      <w:r>
+        <w:t>Print all paths in 2D grid</w:t>
+      </w:r>
+      <w:bookmarkEnd w:id="13"/>
+    </w:p>
+    <w:p>
+      <w:pPr>
         <w:spacing w:after="240"/>
-      </w:pPr>
-      <w:bookmarkStart w:id="13" w:name="_Toc139153256"/>
-      <w:r>
-        <w:t>Print all permutations of a string.</w:t>
-      </w:r>
-      <w:bookmarkEnd w:id="13"/>
+        <w:ind w:left="720"/>
+        <w:rPr>
+          <w:rFonts w:asciiTheme="majorHAnsi" w:hAnsiTheme="majorHAnsi"/>
+          <w:color w:val="1F3864" w:themeColor="accent1" w:themeShade="80"/>
+          <w:sz w:val="24"/>
+          <w:szCs w:val="24"/>
+        </w:rPr>
+      </w:pPr>
+      <w:r>
+        <w:rPr>
+          <w:rFonts w:asciiTheme="majorHAnsi" w:hAnsiTheme="majorHAnsi"/>
+          <w:color w:val="1F3864" w:themeColor="accent1" w:themeShade="80"/>
+          <w:sz w:val="24"/>
+          <w:szCs w:val="24"/>
+        </w:rPr>
+        <w:t xml:space="preserve">You are given a 2D grid (m </w:t>
+      </w:r>
+      <w:r>
+        <w:rPr>
+          <w:rFonts w:asciiTheme="majorHAnsi" w:hAnsiTheme="majorHAnsi" w:cstheme="majorHAnsi"/>
+          <w:color w:val="1F3864" w:themeColor="accent1" w:themeShade="80"/>
+          <w:sz w:val="30"/>
+          <w:szCs w:val="30"/>
+          <w:shd w:val="clear" w:color="auto" w:fill="FFFFFF"/>
+        </w:rPr>
+        <w:t>×</w:t>
+      </w:r>
+      <w:r>
+        <w:rPr>
+          <w:rFonts w:asciiTheme="majorHAnsi" w:hAnsiTheme="majorHAnsi"/>
+          <w:color w:val="1F3864" w:themeColor="accent1" w:themeShade="80"/>
+          <w:sz w:val="24"/>
+          <w:szCs w:val="24"/>
+        </w:rPr>
+        <w:t xml:space="preserve"> n), you are at the top left point and you need to reach bottom right point. You can only go right or down. Count all possible ways and also print all the paths.</w:t>
+      </w:r>
     </w:p>
     <w:p>
       <w:pPr>
@@ -3437,65 +3542,11 @@
           <w:numId w:val="26"/>
         </w:numPr>
       </w:pPr>
-      <w:bookmarkStart w:id="14" w:name="_Toc139153257"/>
-      <w:r>
-        <w:t>Print all paths in 2D grid</w:t>
+      <w:bookmarkStart w:id="14" w:name="_Toc139153258"/>
+      <w:r>
+        <w:t>Print all paths in 2D grid with diagonal move too</w:t>
       </w:r>
       <w:bookmarkEnd w:id="14"/>
-    </w:p>
-    <w:p>
-      <w:pPr>
-        <w:spacing w:after="240"/>
-        <w:ind w:left="720"/>
-        <w:rPr>
-          <w:rFonts w:asciiTheme="majorHAnsi" w:hAnsiTheme="majorHAnsi"/>
-          <w:color w:val="1F3864" w:themeColor="accent1" w:themeShade="80"/>
-          <w:sz w:val="24"/>
-          <w:szCs w:val="24"/>
-        </w:rPr>
-      </w:pPr>
-      <w:r>
-        <w:rPr>
-          <w:rFonts w:asciiTheme="majorHAnsi" w:hAnsiTheme="majorHAnsi"/>
-          <w:color w:val="1F3864" w:themeColor="accent1" w:themeShade="80"/>
-          <w:sz w:val="24"/>
-          <w:szCs w:val="24"/>
-        </w:rPr>
-        <w:t xml:space="preserve">You are given a 2D grid (m </w:t>
-      </w:r>
-      <w:r>
-        <w:rPr>
-          <w:rFonts w:asciiTheme="majorHAnsi" w:hAnsiTheme="majorHAnsi" w:cstheme="majorHAnsi"/>
-          <w:color w:val="1F3864" w:themeColor="accent1" w:themeShade="80"/>
-          <w:sz w:val="30"/>
-          <w:szCs w:val="30"/>
-          <w:shd w:val="clear" w:color="auto" w:fill="FFFFFF"/>
-        </w:rPr>
-        <w:t>×</w:t>
-      </w:r>
-      <w:r>
-        <w:rPr>
-          <w:rFonts w:asciiTheme="majorHAnsi" w:hAnsiTheme="majorHAnsi"/>
-          <w:color w:val="1F3864" w:themeColor="accent1" w:themeShade="80"/>
-          <w:sz w:val="24"/>
-          <w:szCs w:val="24"/>
-        </w:rPr>
-        <w:t xml:space="preserve"> n), you are at the top left point and you need to reach bottom right point. You can only go right or down. Count all possible ways and also print all the paths.</w:t>
-      </w:r>
-    </w:p>
-    <w:p>
-      <w:pPr>
-        <w:pStyle w:val="Heading3"/>
-        <w:numPr>
-          <w:ilvl w:val="0"/>
-          <w:numId w:val="26"/>
-        </w:numPr>
-      </w:pPr>
-      <w:bookmarkStart w:id="15" w:name="_Toc139153258"/>
-      <w:r>
-        <w:t>Print all paths in 2D grid with diagonal move too</w:t>
-      </w:r>
-      <w:bookmarkEnd w:id="15"/>
     </w:p>
     <w:p>
       <w:pPr>
@@ -3598,7 +3649,7 @@
           <w:sz w:val="40"/>
         </w:rPr>
       </w:pPr>
-      <w:bookmarkStart w:id="16" w:name="_Toc139153259"/>
+      <w:bookmarkStart w:id="15" w:name="_Toc139153259"/>
       <w:r>
         <w:rPr>
           <w:rFonts w:cstheme="majorHAnsi"/>
@@ -3625,7 +3676,7 @@
         </w:rPr>
         <w:t>Medium</w:t>
       </w:r>
-      <w:bookmarkEnd w:id="16"/>
+      <w:bookmarkEnd w:id="15"/>
     </w:p>
     <w:p/>
     <w:p>
@@ -3637,11 +3688,11 @@
         </w:numPr>
         <w:spacing w:after="240"/>
       </w:pPr>
-      <w:bookmarkStart w:id="17" w:name="_Toc139153260"/>
+      <w:bookmarkStart w:id="16" w:name="_Toc139153260"/>
       <w:r>
         <w:t>Find length of longest subarray whose sum is 0.</w:t>
       </w:r>
-      <w:bookmarkEnd w:id="17"/>
+      <w:bookmarkEnd w:id="16"/>
     </w:p>
     <w:p/>
     <w:p/>
@@ -3683,8 +3734,8 @@
           <w:u w:val="single"/>
         </w:rPr>
       </w:pPr>
-      <w:bookmarkStart w:id="18" w:name="_Toc138608496"/>
-      <w:bookmarkStart w:id="19" w:name="_Toc139153261"/>
+      <w:bookmarkStart w:id="17" w:name="_Toc138608496"/>
+      <w:bookmarkStart w:id="18" w:name="_Toc139153261"/>
       <w:r>
         <w:rPr>
           <w:rFonts w:cstheme="majorHAnsi"/>
@@ -3701,7 +3752,7 @@
         </w:rPr>
         <w:t xml:space="preserve"> </w:t>
       </w:r>
-      <w:bookmarkEnd w:id="18"/>
+      <w:bookmarkEnd w:id="17"/>
       <w:r>
         <w:rPr>
           <w:rFonts w:cstheme="majorHAnsi"/>
@@ -3712,7 +3763,7 @@
         </w:rPr>
         <w:t>Difficult</w:t>
       </w:r>
-      <w:bookmarkEnd w:id="19"/>
+      <w:bookmarkEnd w:id="18"/>
     </w:p>
     <w:p/>
     <w:p>
@@ -3727,7 +3778,7 @@
           <w:color w:val="1F3864" w:themeColor="accent1" w:themeShade="80"/>
         </w:rPr>
       </w:pPr>
-      <w:bookmarkStart w:id="20" w:name="_Toc139153262"/>
+      <w:bookmarkStart w:id="19" w:name="_Toc139153262"/>
       <w:r>
         <w:t>W</w:t>
       </w:r>
@@ -3742,7 +3793,7 @@
       <w:r>
         <w:t xml:space="preserve"> value is m.</w:t>
       </w:r>
-      <w:bookmarkEnd w:id="20"/>
+      <w:bookmarkEnd w:id="19"/>
       <w:r>
         <w:t xml:space="preserve"> </w:t>
       </w:r>
@@ -3770,7 +3821,7 @@
           <w:sz w:val="48"/>
         </w:rPr>
       </w:pPr>
-      <w:bookmarkStart w:id="21" w:name="_Toc139153263"/>
+      <w:bookmarkStart w:id="20" w:name="_Toc139153263"/>
       <w:r>
         <w:rPr>
           <w:rFonts w:cstheme="majorHAnsi"/>
@@ -3780,7 +3831,7 @@
         <w:lastRenderedPageBreak/>
         <w:t>SOLUTIONS:</w:t>
       </w:r>
-      <w:bookmarkEnd w:id="21"/>
+      <w:bookmarkEnd w:id="20"/>
     </w:p>
     <w:p>
       <w:pPr>
@@ -3790,7 +3841,7 @@
           <w:sz w:val="36"/>
         </w:rPr>
       </w:pPr>
-      <w:bookmarkStart w:id="22" w:name="_Toc139153264"/>
+      <w:bookmarkStart w:id="21" w:name="_Toc139153264"/>
       <w:r>
         <w:rPr>
           <w:b/>
@@ -3805,7 +3856,7 @@
         </w:rPr>
         <w:t>:</w:t>
       </w:r>
-      <w:bookmarkEnd w:id="22"/>
+      <w:bookmarkEnd w:id="21"/>
     </w:p>
     <w:p/>
     <w:p>
@@ -7669,6 +7720,10 @@
     </w:p>
     <w:p/>
     <w:p>
+      <w:bookmarkStart w:id="22" w:name="_GoBack"/>
+      <w:bookmarkEnd w:id="22"/>
+    </w:p>
+    <w:p>
       <w:pPr>
         <w:pStyle w:val="ListParagraph"/>
         <w:numPr>
@@ -9867,10 +9922,7 @@
       </w:pPr>
     </w:p>
     <w:p/>
-    <w:p>
-      <w:bookmarkStart w:id="23" w:name="_GoBack"/>
-      <w:bookmarkEnd w:id="23"/>
-    </w:p>
+    <w:p/>
     <w:p/>
     <w:p>
       <w:pPr>
@@ -9881,8 +9933,7 @@
         </w:numPr>
       </w:pPr>
       <w:r>
-        <w:lastRenderedPageBreak/>
-        <w:t>Two sum</w:t>
+        <w:t>Same tree</w:t>
       </w:r>
     </w:p>
     <w:p>
@@ -9901,12 +9952,12 @@
       <w:r>
         <w:rPr>
           <w:rFonts w:ascii="Consolas" w:eastAsia="Times New Roman" w:hAnsi="Consolas" w:cs="Times New Roman"/>
-          <w:color w:val="89DDFF"/>
-          <w:sz w:val="21"/>
-          <w:szCs w:val="21"/>
-          <w:lang w:eastAsia="en-IN"/>
-        </w:rPr>
-        <w:t>from</w:t>
+          <w:color w:val="C792EA"/>
+          <w:sz w:val="21"/>
+          <w:szCs w:val="21"/>
+          <w:lang w:eastAsia="en-IN"/>
+        </w:rPr>
+        <w:t>class</w:t>
       </w:r>
       <w:proofErr w:type="gramEnd"/>
       <w:r>
@@ -9917,40 +9968,28 @@
           <w:szCs w:val="21"/>
           <w:lang w:eastAsia="en-IN"/>
         </w:rPr>
-        <w:t xml:space="preserve"> collections </w:t>
-      </w:r>
-      <w:r>
-        <w:rPr>
-          <w:rFonts w:ascii="Consolas" w:eastAsia="Times New Roman" w:hAnsi="Consolas" w:cs="Times New Roman"/>
-          <w:color w:val="89DDFF"/>
-          <w:sz w:val="21"/>
-          <w:szCs w:val="21"/>
-          <w:lang w:eastAsia="en-IN"/>
-        </w:rPr>
-        <w:t>import</w:t>
-      </w:r>
-      <w:r>
-        <w:rPr>
-          <w:rFonts w:ascii="Consolas" w:eastAsia="Times New Roman" w:hAnsi="Consolas" w:cs="Times New Roman"/>
-          <w:color w:val="FFFFFF"/>
-          <w:sz w:val="21"/>
-          <w:szCs w:val="21"/>
-          <w:lang w:eastAsia="en-IN"/>
-        </w:rPr>
         <w:t xml:space="preserve"> </w:t>
       </w:r>
-      <w:proofErr w:type="spellStart"/>
-      <w:r>
-        <w:rPr>
-          <w:rFonts w:ascii="Consolas" w:eastAsia="Times New Roman" w:hAnsi="Consolas" w:cs="Times New Roman"/>
-          <w:color w:val="FFFFFF"/>
-          <w:sz w:val="21"/>
-          <w:szCs w:val="21"/>
-          <w:lang w:eastAsia="en-IN"/>
-        </w:rPr>
-        <w:t>defaultdict</w:t>
-      </w:r>
-      <w:proofErr w:type="spellEnd"/>
+      <w:r>
+        <w:rPr>
+          <w:rFonts w:ascii="Consolas" w:eastAsia="Times New Roman" w:hAnsi="Consolas" w:cs="Times New Roman"/>
+          <w:color w:val="FFCB6B"/>
+          <w:sz w:val="21"/>
+          <w:szCs w:val="21"/>
+          <w:lang w:eastAsia="en-IN"/>
+        </w:rPr>
+        <w:t>Solution</w:t>
+      </w:r>
+      <w:r>
+        <w:rPr>
+          <w:rFonts w:ascii="Consolas" w:eastAsia="Times New Roman" w:hAnsi="Consolas" w:cs="Times New Roman"/>
+          <w:color w:val="89DDFF"/>
+          <w:sz w:val="21"/>
+          <w:szCs w:val="21"/>
+          <w:lang w:eastAsia="en-IN"/>
+        </w:rPr>
+        <w:t>:</w:t>
+      </w:r>
     </w:p>
     <w:p>
       <w:pPr>
@@ -9964,6 +10003,146 @@
           <w:lang w:eastAsia="en-IN"/>
         </w:rPr>
       </w:pPr>
+      <w:r>
+        <w:rPr>
+          <w:rFonts w:ascii="Consolas" w:eastAsia="Times New Roman" w:hAnsi="Consolas" w:cs="Times New Roman"/>
+          <w:color w:val="FFFFFF"/>
+          <w:sz w:val="21"/>
+          <w:szCs w:val="21"/>
+          <w:lang w:eastAsia="en-IN"/>
+        </w:rPr>
+        <w:t xml:space="preserve">    </w:t>
+      </w:r>
+      <w:proofErr w:type="spellStart"/>
+      <w:proofErr w:type="gramStart"/>
+      <w:r>
+        <w:rPr>
+          <w:rFonts w:ascii="Consolas" w:eastAsia="Times New Roman" w:hAnsi="Consolas" w:cs="Times New Roman"/>
+          <w:color w:val="C792EA"/>
+          <w:sz w:val="21"/>
+          <w:szCs w:val="21"/>
+          <w:lang w:eastAsia="en-IN"/>
+        </w:rPr>
+        <w:t>def</w:t>
+      </w:r>
+      <w:proofErr w:type="spellEnd"/>
+      <w:proofErr w:type="gramEnd"/>
+      <w:r>
+        <w:rPr>
+          <w:rFonts w:ascii="Consolas" w:eastAsia="Times New Roman" w:hAnsi="Consolas" w:cs="Times New Roman"/>
+          <w:color w:val="FFFFFF"/>
+          <w:sz w:val="21"/>
+          <w:szCs w:val="21"/>
+          <w:lang w:eastAsia="en-IN"/>
+        </w:rPr>
+        <w:t xml:space="preserve"> </w:t>
+      </w:r>
+      <w:proofErr w:type="spellStart"/>
+      <w:r>
+        <w:rPr>
+          <w:rFonts w:ascii="Consolas" w:eastAsia="Times New Roman" w:hAnsi="Consolas" w:cs="Times New Roman"/>
+          <w:color w:val="82AAFF"/>
+          <w:sz w:val="21"/>
+          <w:szCs w:val="21"/>
+          <w:lang w:eastAsia="en-IN"/>
+        </w:rPr>
+        <w:t>isSameTree</w:t>
+      </w:r>
+      <w:proofErr w:type="spellEnd"/>
+      <w:r>
+        <w:rPr>
+          <w:rFonts w:ascii="Consolas" w:eastAsia="Times New Roman" w:hAnsi="Consolas" w:cs="Times New Roman"/>
+          <w:color w:val="89DDFF"/>
+          <w:sz w:val="21"/>
+          <w:szCs w:val="21"/>
+          <w:lang w:eastAsia="en-IN"/>
+        </w:rPr>
+        <w:t>(</w:t>
+      </w:r>
+      <w:r>
+        <w:rPr>
+          <w:rFonts w:ascii="Consolas" w:eastAsia="Times New Roman" w:hAnsi="Consolas" w:cs="Times New Roman"/>
+          <w:color w:val="F78C6C"/>
+          <w:sz w:val="21"/>
+          <w:szCs w:val="21"/>
+          <w:lang w:eastAsia="en-IN"/>
+        </w:rPr>
+        <w:t>self</w:t>
+      </w:r>
+      <w:r>
+        <w:rPr>
+          <w:rFonts w:ascii="Consolas" w:eastAsia="Times New Roman" w:hAnsi="Consolas" w:cs="Times New Roman"/>
+          <w:color w:val="89DDFF"/>
+          <w:sz w:val="21"/>
+          <w:szCs w:val="21"/>
+          <w:lang w:eastAsia="en-IN"/>
+        </w:rPr>
+        <w:t>,</w:t>
+      </w:r>
+      <w:r>
+        <w:rPr>
+          <w:rFonts w:ascii="Consolas" w:eastAsia="Times New Roman" w:hAnsi="Consolas" w:cs="Times New Roman"/>
+          <w:color w:val="FFFFFF"/>
+          <w:sz w:val="21"/>
+          <w:szCs w:val="21"/>
+          <w:lang w:eastAsia="en-IN"/>
+        </w:rPr>
+        <w:t xml:space="preserve"> p: </w:t>
+      </w:r>
+      <w:proofErr w:type="spellStart"/>
+      <w:r>
+        <w:rPr>
+          <w:rFonts w:ascii="Consolas" w:eastAsia="Times New Roman" w:hAnsi="Consolas" w:cs="Times New Roman"/>
+          <w:color w:val="F78C6C"/>
+          <w:sz w:val="21"/>
+          <w:szCs w:val="21"/>
+          <w:lang w:eastAsia="en-IN"/>
+        </w:rPr>
+        <w:t>TreeNode</w:t>
+      </w:r>
+      <w:proofErr w:type="spellEnd"/>
+      <w:r>
+        <w:rPr>
+          <w:rFonts w:ascii="Consolas" w:eastAsia="Times New Roman" w:hAnsi="Consolas" w:cs="Times New Roman"/>
+          <w:color w:val="89DDFF"/>
+          <w:sz w:val="21"/>
+          <w:szCs w:val="21"/>
+          <w:lang w:eastAsia="en-IN"/>
+        </w:rPr>
+        <w:t>,</w:t>
+      </w:r>
+      <w:r>
+        <w:rPr>
+          <w:rFonts w:ascii="Consolas" w:eastAsia="Times New Roman" w:hAnsi="Consolas" w:cs="Times New Roman"/>
+          <w:color w:val="FFFFFF"/>
+          <w:sz w:val="21"/>
+          <w:szCs w:val="21"/>
+          <w:lang w:eastAsia="en-IN"/>
+        </w:rPr>
+        <w:t xml:space="preserve"> q: </w:t>
+      </w:r>
+      <w:proofErr w:type="spellStart"/>
+      <w:r>
+        <w:rPr>
+          <w:rFonts w:ascii="Consolas" w:eastAsia="Times New Roman" w:hAnsi="Consolas" w:cs="Times New Roman"/>
+          <w:color w:val="F78C6C"/>
+          <w:sz w:val="21"/>
+          <w:szCs w:val="21"/>
+          <w:lang w:eastAsia="en-IN"/>
+        </w:rPr>
+        <w:t>TreeNode</w:t>
+      </w:r>
+      <w:proofErr w:type="spellEnd"/>
+      <w:r>
+        <w:rPr>
+          <w:rFonts w:ascii="Consolas" w:eastAsia="Times New Roman" w:hAnsi="Consolas" w:cs="Times New Roman"/>
+          <w:color w:val="FFFFFF"/>
+          <w:sz w:val="21"/>
+          <w:szCs w:val="21"/>
+          <w:lang w:eastAsia="en-IN"/>
+        </w:rPr>
+        <w:t>) -&gt; bool:</w:t>
+      </w:r>
     </w:p>
     <w:p>
       <w:pPr>
@@ -9977,12 +10156,87 @@
           <w:lang w:eastAsia="en-IN"/>
         </w:rPr>
       </w:pPr>
+      <w:r>
+        <w:rPr>
+          <w:rFonts w:ascii="Consolas" w:eastAsia="Times New Roman" w:hAnsi="Consolas" w:cs="Times New Roman"/>
+          <w:color w:val="FFFFFF"/>
+          <w:sz w:val="21"/>
+          <w:szCs w:val="21"/>
+          <w:lang w:eastAsia="en-IN"/>
+        </w:rPr>
+        <w:t xml:space="preserve">        </w:t>
+      </w:r>
+      <w:proofErr w:type="spellStart"/>
+      <w:r>
+        <w:rPr>
+          <w:rFonts w:ascii="Consolas" w:eastAsia="Times New Roman" w:hAnsi="Consolas" w:cs="Times New Roman"/>
+          <w:color w:val="FFFFFF"/>
+          <w:sz w:val="21"/>
+          <w:szCs w:val="21"/>
+          <w:lang w:eastAsia="en-IN"/>
+        </w:rPr>
+        <w:t>self.</w:t>
+      </w:r>
+      <w:r>
+        <w:rPr>
+          <w:rFonts w:ascii="Consolas" w:eastAsia="Times New Roman" w:hAnsi="Consolas" w:cs="Times New Roman"/>
+          <w:color w:val="F78C6C"/>
+          <w:sz w:val="21"/>
+          <w:szCs w:val="21"/>
+          <w:lang w:eastAsia="en-IN"/>
+        </w:rPr>
+        <w:t>ans</w:t>
+      </w:r>
+      <w:proofErr w:type="spellEnd"/>
+      <w:r>
+        <w:rPr>
+          <w:rFonts w:ascii="Consolas" w:eastAsia="Times New Roman" w:hAnsi="Consolas" w:cs="Times New Roman"/>
+          <w:color w:val="C792EA"/>
+          <w:sz w:val="21"/>
+          <w:szCs w:val="21"/>
+          <w:lang w:eastAsia="en-IN"/>
+        </w:rPr>
+        <w:t>=</w:t>
+      </w:r>
+      <w:r>
+        <w:rPr>
+          <w:rFonts w:ascii="Consolas" w:eastAsia="Times New Roman" w:hAnsi="Consolas" w:cs="Times New Roman"/>
+          <w:color w:val="F78C6C"/>
+          <w:sz w:val="21"/>
+          <w:szCs w:val="21"/>
+          <w:lang w:eastAsia="en-IN"/>
+        </w:rPr>
+        <w:t>True</w:t>
+      </w:r>
+    </w:p>
+    <w:p>
+      <w:pPr>
+        <w:shd w:val="clear" w:color="auto" w:fill="000000"/>
+        <w:spacing w:after="0" w:line="285" w:lineRule="atLeast"/>
+        <w:rPr>
+          <w:rFonts w:ascii="Consolas" w:eastAsia="Times New Roman" w:hAnsi="Consolas" w:cs="Times New Roman"/>
+          <w:color w:val="FFFFFF"/>
+          <w:sz w:val="21"/>
+          <w:szCs w:val="21"/>
+          <w:lang w:eastAsia="en-IN"/>
+        </w:rPr>
+      </w:pPr>
+      <w:r>
+        <w:rPr>
+          <w:rFonts w:ascii="Consolas" w:eastAsia="Times New Roman" w:hAnsi="Consolas" w:cs="Times New Roman"/>
+          <w:color w:val="FFFFFF"/>
+          <w:sz w:val="21"/>
+          <w:szCs w:val="21"/>
+          <w:lang w:eastAsia="en-IN"/>
+        </w:rPr>
+        <w:t xml:space="preserve">        </w:t>
+      </w:r>
       <w:proofErr w:type="spellStart"/>
       <w:proofErr w:type="gramStart"/>
       <w:r>
         <w:rPr>
           <w:rFonts w:ascii="Consolas" w:eastAsia="Times New Roman" w:hAnsi="Consolas" w:cs="Times New Roman"/>
-          <w:color w:val="C792EA"/>
+          <w:color w:val="FFFFFF"/>
           <w:sz w:val="21"/>
           <w:szCs w:val="21"/>
           <w:lang w:eastAsia="en-IN"/>
@@ -9999,40 +10253,18 @@
           <w:szCs w:val="21"/>
           <w:lang w:eastAsia="en-IN"/>
         </w:rPr>
-        <w:t xml:space="preserve"> </w:t>
+        <w:t xml:space="preserve"> helper(</w:t>
       </w:r>
       <w:proofErr w:type="spellStart"/>
       <w:r>
         <w:rPr>
           <w:rFonts w:ascii="Consolas" w:eastAsia="Times New Roman" w:hAnsi="Consolas" w:cs="Times New Roman"/>
-          <w:color w:val="82AAFF"/>
-          <w:sz w:val="21"/>
-          <w:szCs w:val="21"/>
-          <w:lang w:eastAsia="en-IN"/>
-        </w:rPr>
-        <w:t>two_sum</w:t>
-      </w:r>
-      <w:proofErr w:type="spellEnd"/>
-      <w:r>
-        <w:rPr>
-          <w:rFonts w:ascii="Consolas" w:eastAsia="Times New Roman" w:hAnsi="Consolas" w:cs="Times New Roman"/>
-          <w:color w:val="89DDFF"/>
-          <w:sz w:val="21"/>
-          <w:szCs w:val="21"/>
-          <w:lang w:eastAsia="en-IN"/>
-        </w:rPr>
-        <w:t>(</w:t>
-      </w:r>
-      <w:proofErr w:type="spellStart"/>
-      <w:r>
-        <w:rPr>
-          <w:rFonts w:ascii="Consolas" w:eastAsia="Times New Roman" w:hAnsi="Consolas" w:cs="Times New Roman"/>
           <w:color w:val="F78C6C"/>
           <w:sz w:val="21"/>
           <w:szCs w:val="21"/>
           <w:lang w:eastAsia="en-IN"/>
         </w:rPr>
-        <w:t>arr</w:t>
+        <w:t>p</w:t>
       </w:r>
       <w:r>
         <w:rPr>
@@ -10052,7 +10284,7 @@
           <w:szCs w:val="21"/>
           <w:lang w:eastAsia="en-IN"/>
         </w:rPr>
-        <w:t>target</w:t>
+        <w:t>q</w:t>
       </w:r>
       <w:proofErr w:type="spellEnd"/>
       <w:r>
@@ -10086,21 +10318,181 @@
           <w:szCs w:val="21"/>
           <w:lang w:eastAsia="en-IN"/>
         </w:rPr>
-        <w:t xml:space="preserve">    </w:t>
+        <w:t xml:space="preserve">            </w:t>
+      </w:r>
+      <w:proofErr w:type="gramStart"/>
+      <w:r>
+        <w:rPr>
+          <w:rFonts w:ascii="Consolas" w:eastAsia="Times New Roman" w:hAnsi="Consolas" w:cs="Times New Roman"/>
+          <w:color w:val="89DDFF"/>
+          <w:sz w:val="21"/>
+          <w:szCs w:val="21"/>
+          <w:lang w:eastAsia="en-IN"/>
+        </w:rPr>
+        <w:t>if</w:t>
+      </w:r>
+      <w:proofErr w:type="gramEnd"/>
+      <w:r>
+        <w:rPr>
+          <w:rFonts w:ascii="Consolas" w:eastAsia="Times New Roman" w:hAnsi="Consolas" w:cs="Times New Roman"/>
+          <w:color w:val="FFFFFF"/>
+          <w:sz w:val="21"/>
+          <w:szCs w:val="21"/>
+          <w:lang w:eastAsia="en-IN"/>
+        </w:rPr>
+        <w:t xml:space="preserve"> </w:t>
+      </w:r>
+      <w:r>
+        <w:rPr>
+          <w:rFonts w:ascii="Consolas" w:eastAsia="Times New Roman" w:hAnsi="Consolas" w:cs="Times New Roman"/>
+          <w:color w:val="C792EA"/>
+          <w:sz w:val="21"/>
+          <w:szCs w:val="21"/>
+          <w:lang w:eastAsia="en-IN"/>
+        </w:rPr>
+        <w:t>not</w:t>
+      </w:r>
+      <w:r>
+        <w:rPr>
+          <w:rFonts w:ascii="Consolas" w:eastAsia="Times New Roman" w:hAnsi="Consolas" w:cs="Times New Roman"/>
+          <w:color w:val="FFFFFF"/>
+          <w:sz w:val="21"/>
+          <w:szCs w:val="21"/>
+          <w:lang w:eastAsia="en-IN"/>
+        </w:rPr>
+        <w:t xml:space="preserve"> p </w:t>
+      </w:r>
+      <w:r>
+        <w:rPr>
+          <w:rFonts w:ascii="Consolas" w:eastAsia="Times New Roman" w:hAnsi="Consolas" w:cs="Times New Roman"/>
+          <w:color w:val="C792EA"/>
+          <w:sz w:val="21"/>
+          <w:szCs w:val="21"/>
+          <w:lang w:eastAsia="en-IN"/>
+        </w:rPr>
+        <w:t>and</w:t>
+      </w:r>
+      <w:r>
+        <w:rPr>
+          <w:rFonts w:ascii="Consolas" w:eastAsia="Times New Roman" w:hAnsi="Consolas" w:cs="Times New Roman"/>
+          <w:color w:val="FFFFFF"/>
+          <w:sz w:val="21"/>
+          <w:szCs w:val="21"/>
+          <w:lang w:eastAsia="en-IN"/>
+        </w:rPr>
+        <w:t xml:space="preserve"> </w:t>
+      </w:r>
+      <w:r>
+        <w:rPr>
+          <w:rFonts w:ascii="Consolas" w:eastAsia="Times New Roman" w:hAnsi="Consolas" w:cs="Times New Roman"/>
+          <w:color w:val="C792EA"/>
+          <w:sz w:val="21"/>
+          <w:szCs w:val="21"/>
+          <w:lang w:eastAsia="en-IN"/>
+        </w:rPr>
+        <w:t>not</w:t>
+      </w:r>
+      <w:r>
+        <w:rPr>
+          <w:rFonts w:ascii="Consolas" w:eastAsia="Times New Roman" w:hAnsi="Consolas" w:cs="Times New Roman"/>
+          <w:color w:val="FFFFFF"/>
+          <w:sz w:val="21"/>
+          <w:szCs w:val="21"/>
+          <w:lang w:eastAsia="en-IN"/>
+        </w:rPr>
+        <w:t xml:space="preserve"> q:</w:t>
+      </w:r>
+    </w:p>
+    <w:p>
+      <w:pPr>
+        <w:shd w:val="clear" w:color="auto" w:fill="000000"/>
+        <w:spacing w:after="0" w:line="285" w:lineRule="atLeast"/>
+        <w:rPr>
+          <w:rFonts w:ascii="Consolas" w:eastAsia="Times New Roman" w:hAnsi="Consolas" w:cs="Times New Roman"/>
+          <w:color w:val="FFFFFF"/>
+          <w:sz w:val="21"/>
+          <w:szCs w:val="21"/>
+          <w:lang w:eastAsia="en-IN"/>
+        </w:rPr>
+      </w:pPr>
+      <w:r>
+        <w:rPr>
+          <w:rFonts w:ascii="Consolas" w:eastAsia="Times New Roman" w:hAnsi="Consolas" w:cs="Times New Roman"/>
+          <w:color w:val="FFFFFF"/>
+          <w:sz w:val="21"/>
+          <w:szCs w:val="21"/>
+          <w:lang w:eastAsia="en-IN"/>
+        </w:rPr>
+        <w:t xml:space="preserve">                </w:t>
+      </w:r>
+      <w:proofErr w:type="gramStart"/>
+      <w:r>
+        <w:rPr>
+          <w:rFonts w:ascii="Consolas" w:eastAsia="Times New Roman" w:hAnsi="Consolas" w:cs="Times New Roman"/>
+          <w:color w:val="89DDFF"/>
+          <w:sz w:val="21"/>
+          <w:szCs w:val="21"/>
+          <w:lang w:eastAsia="en-IN"/>
+        </w:rPr>
+        <w:t>return</w:t>
+      </w:r>
+      <w:proofErr w:type="gramEnd"/>
+      <w:r>
+        <w:rPr>
+          <w:rFonts w:ascii="Consolas" w:eastAsia="Times New Roman" w:hAnsi="Consolas" w:cs="Times New Roman"/>
+          <w:color w:val="FFFFFF"/>
+          <w:sz w:val="21"/>
+          <w:szCs w:val="21"/>
+          <w:lang w:eastAsia="en-IN"/>
+        </w:rPr>
+        <w:t xml:space="preserve"> </w:t>
+      </w:r>
+    </w:p>
+    <w:p>
+      <w:pPr>
+        <w:shd w:val="clear" w:color="auto" w:fill="000000"/>
+        <w:spacing w:after="0" w:line="285" w:lineRule="atLeast"/>
+        <w:rPr>
+          <w:rFonts w:ascii="Consolas" w:eastAsia="Times New Roman" w:hAnsi="Consolas" w:cs="Times New Roman"/>
+          <w:color w:val="FFFFFF"/>
+          <w:sz w:val="21"/>
+          <w:szCs w:val="21"/>
+          <w:lang w:eastAsia="en-IN"/>
+        </w:rPr>
+      </w:pPr>
+      <w:r>
+        <w:rPr>
+          <w:rFonts w:ascii="Consolas" w:eastAsia="Times New Roman" w:hAnsi="Consolas" w:cs="Times New Roman"/>
+          <w:color w:val="FFFFFF"/>
+          <w:sz w:val="21"/>
+          <w:szCs w:val="21"/>
+          <w:lang w:eastAsia="en-IN"/>
+        </w:rPr>
+        <w:t xml:space="preserve">            </w:t>
       </w:r>
       <w:proofErr w:type="spellStart"/>
       <w:proofErr w:type="gramStart"/>
       <w:r>
         <w:rPr>
           <w:rFonts w:ascii="Consolas" w:eastAsia="Times New Roman" w:hAnsi="Consolas" w:cs="Times New Roman"/>
-          <w:color w:val="FFFFFF"/>
-          <w:sz w:val="21"/>
-          <w:szCs w:val="21"/>
-          <w:lang w:eastAsia="en-IN"/>
-        </w:rPr>
-        <w:t>ans</w:t>
+          <w:color w:val="89DDFF"/>
+          <w:sz w:val="21"/>
+          <w:szCs w:val="21"/>
+          <w:lang w:eastAsia="en-IN"/>
+        </w:rPr>
+        <w:t>elif</w:t>
       </w:r>
       <w:proofErr w:type="spellEnd"/>
+      <w:r>
+        <w:rPr>
+          <w:rFonts w:ascii="Consolas" w:eastAsia="Times New Roman" w:hAnsi="Consolas" w:cs="Times New Roman"/>
+          <w:color w:val="FFFFFF"/>
+          <w:sz w:val="21"/>
+          <w:szCs w:val="21"/>
+          <w:lang w:eastAsia="en-IN"/>
+        </w:rPr>
+        <w:t>(</w:t>
+      </w:r>
       <w:proofErr w:type="gramEnd"/>
       <w:r>
         <w:rPr>
@@ -10110,27 +10502,107 @@
           <w:szCs w:val="21"/>
           <w:lang w:eastAsia="en-IN"/>
         </w:rPr>
+        <w:t xml:space="preserve">p </w:t>
+      </w:r>
+      <w:r>
+        <w:rPr>
+          <w:rFonts w:ascii="Consolas" w:eastAsia="Times New Roman" w:hAnsi="Consolas" w:cs="Times New Roman"/>
+          <w:color w:val="C792EA"/>
+          <w:sz w:val="21"/>
+          <w:szCs w:val="21"/>
+          <w:lang w:eastAsia="en-IN"/>
+        </w:rPr>
+        <w:t>is</w:t>
+      </w:r>
+      <w:r>
+        <w:rPr>
+          <w:rFonts w:ascii="Consolas" w:eastAsia="Times New Roman" w:hAnsi="Consolas" w:cs="Times New Roman"/>
+          <w:color w:val="FFFFFF"/>
+          <w:sz w:val="21"/>
+          <w:szCs w:val="21"/>
+          <w:lang w:eastAsia="en-IN"/>
+        </w:rPr>
         <w:t xml:space="preserve"> </w:t>
       </w:r>
       <w:r>
         <w:rPr>
           <w:rFonts w:ascii="Consolas" w:eastAsia="Times New Roman" w:hAnsi="Consolas" w:cs="Times New Roman"/>
+          <w:color w:val="F78C6C"/>
+          <w:sz w:val="21"/>
+          <w:szCs w:val="21"/>
+          <w:lang w:eastAsia="en-IN"/>
+        </w:rPr>
+        <w:t>None</w:t>
+      </w:r>
+      <w:r>
+        <w:rPr>
+          <w:rFonts w:ascii="Consolas" w:eastAsia="Times New Roman" w:hAnsi="Consolas" w:cs="Times New Roman"/>
+          <w:color w:val="FFFFFF"/>
+          <w:sz w:val="21"/>
+          <w:szCs w:val="21"/>
+          <w:lang w:eastAsia="en-IN"/>
+        </w:rPr>
+        <w:t xml:space="preserve">) </w:t>
+      </w:r>
+      <w:r>
+        <w:rPr>
+          <w:rFonts w:ascii="Consolas" w:eastAsia="Times New Roman" w:hAnsi="Consolas" w:cs="Times New Roman"/>
           <w:color w:val="C792EA"/>
           <w:sz w:val="21"/>
           <w:szCs w:val="21"/>
           <w:lang w:eastAsia="en-IN"/>
         </w:rPr>
-        <w:t>=</w:t>
-      </w:r>
-      <w:r>
-        <w:rPr>
-          <w:rFonts w:ascii="Consolas" w:eastAsia="Times New Roman" w:hAnsi="Consolas" w:cs="Times New Roman"/>
-          <w:color w:val="89DDFF"/>
-          <w:sz w:val="21"/>
-          <w:szCs w:val="21"/>
-          <w:lang w:eastAsia="en-IN"/>
-        </w:rPr>
-        <w:t>[]</w:t>
+        <w:t>or</w:t>
+      </w:r>
+      <w:r>
+        <w:rPr>
+          <w:rFonts w:ascii="Consolas" w:eastAsia="Times New Roman" w:hAnsi="Consolas" w:cs="Times New Roman"/>
+          <w:color w:val="FFFFFF"/>
+          <w:sz w:val="21"/>
+          <w:szCs w:val="21"/>
+          <w:lang w:eastAsia="en-IN"/>
+        </w:rPr>
+        <w:t xml:space="preserve"> (q </w:t>
+      </w:r>
+      <w:r>
+        <w:rPr>
+          <w:rFonts w:ascii="Consolas" w:eastAsia="Times New Roman" w:hAnsi="Consolas" w:cs="Times New Roman"/>
+          <w:color w:val="C792EA"/>
+          <w:sz w:val="21"/>
+          <w:szCs w:val="21"/>
+          <w:lang w:eastAsia="en-IN"/>
+        </w:rPr>
+        <w:t>is</w:t>
+      </w:r>
+      <w:r>
+        <w:rPr>
+          <w:rFonts w:ascii="Consolas" w:eastAsia="Times New Roman" w:hAnsi="Consolas" w:cs="Times New Roman"/>
+          <w:color w:val="FFFFFF"/>
+          <w:sz w:val="21"/>
+          <w:szCs w:val="21"/>
+          <w:lang w:eastAsia="en-IN"/>
+        </w:rPr>
+        <w:t xml:space="preserve"> </w:t>
+      </w:r>
+      <w:r>
+        <w:rPr>
+          <w:rFonts w:ascii="Consolas" w:eastAsia="Times New Roman" w:hAnsi="Consolas" w:cs="Times New Roman"/>
+          <w:color w:val="F78C6C"/>
+          <w:sz w:val="21"/>
+          <w:szCs w:val="21"/>
+          <w:lang w:eastAsia="en-IN"/>
+        </w:rPr>
+        <w:t>None</w:t>
+      </w:r>
+      <w:r>
+        <w:rPr>
+          <w:rFonts w:ascii="Consolas" w:eastAsia="Times New Roman" w:hAnsi="Consolas" w:cs="Times New Roman"/>
+          <w:color w:val="FFFFFF"/>
+          <w:sz w:val="21"/>
+          <w:szCs w:val="21"/>
+          <w:lang w:eastAsia="en-IN"/>
+        </w:rPr>
+        <w:t>):</w:t>
       </w:r>
     </w:p>
     <w:p>
@@ -10153,8 +10625,32 @@
           <w:szCs w:val="21"/>
           <w:lang w:eastAsia="en-IN"/>
         </w:rPr>
-        <w:t xml:space="preserve">    d </w:t>
-      </w:r>
+        <w:t xml:space="preserve">                </w:t>
+      </w:r>
+      <w:proofErr w:type="spellStart"/>
+      <w:r>
+        <w:rPr>
+          <w:rFonts w:ascii="Consolas" w:eastAsia="Times New Roman" w:hAnsi="Consolas" w:cs="Times New Roman"/>
+          <w:i/>
+          <w:iCs/>
+          <w:color w:val="FF5370"/>
+          <w:sz w:val="21"/>
+          <w:szCs w:val="21"/>
+          <w:lang w:eastAsia="en-IN"/>
+        </w:rPr>
+        <w:t>self</w:t>
+      </w:r>
+      <w:r>
+        <w:rPr>
+          <w:rFonts w:ascii="Consolas" w:eastAsia="Times New Roman" w:hAnsi="Consolas" w:cs="Times New Roman"/>
+          <w:color w:val="FFFFFF"/>
+          <w:sz w:val="21"/>
+          <w:szCs w:val="21"/>
+          <w:lang w:eastAsia="en-IN"/>
+        </w:rPr>
+        <w:t>.ans</w:t>
+      </w:r>
+      <w:proofErr w:type="spellEnd"/>
       <w:r>
         <w:rPr>
           <w:rFonts w:ascii="Consolas" w:eastAsia="Times New Roman" w:hAnsi="Consolas" w:cs="Times New Roman"/>
@@ -10168,26 +10664,127 @@
       <w:r>
         <w:rPr>
           <w:rFonts w:ascii="Consolas" w:eastAsia="Times New Roman" w:hAnsi="Consolas" w:cs="Times New Roman"/>
-          <w:color w:val="FFFFFF"/>
-          <w:sz w:val="21"/>
-          <w:szCs w:val="21"/>
-          <w:lang w:eastAsia="en-IN"/>
-        </w:rPr>
-        <w:t xml:space="preserve"> </w:t>
-      </w:r>
-      <w:proofErr w:type="spellStart"/>
+          <w:color w:val="F78C6C"/>
+          <w:sz w:val="21"/>
+          <w:szCs w:val="21"/>
+          <w:lang w:eastAsia="en-IN"/>
+        </w:rPr>
+        <w:t>False</w:t>
+      </w:r>
+    </w:p>
+    <w:p>
+      <w:pPr>
+        <w:shd w:val="clear" w:color="auto" w:fill="000000"/>
+        <w:spacing w:after="0" w:line="285" w:lineRule="atLeast"/>
+        <w:rPr>
+          <w:rFonts w:ascii="Consolas" w:eastAsia="Times New Roman" w:hAnsi="Consolas" w:cs="Times New Roman"/>
+          <w:color w:val="FFFFFF"/>
+          <w:sz w:val="21"/>
+          <w:szCs w:val="21"/>
+          <w:lang w:eastAsia="en-IN"/>
+        </w:rPr>
+      </w:pPr>
+      <w:r>
+        <w:rPr>
+          <w:rFonts w:ascii="Consolas" w:eastAsia="Times New Roman" w:hAnsi="Consolas" w:cs="Times New Roman"/>
+          <w:color w:val="FFFFFF"/>
+          <w:sz w:val="21"/>
+          <w:szCs w:val="21"/>
+          <w:lang w:eastAsia="en-IN"/>
+        </w:rPr>
+        <w:t xml:space="preserve">                </w:t>
+      </w:r>
       <w:proofErr w:type="gramStart"/>
       <w:r>
         <w:rPr>
           <w:rFonts w:ascii="Consolas" w:eastAsia="Times New Roman" w:hAnsi="Consolas" w:cs="Times New Roman"/>
+          <w:color w:val="89DDFF"/>
+          <w:sz w:val="21"/>
+          <w:szCs w:val="21"/>
+          <w:lang w:eastAsia="en-IN"/>
+        </w:rPr>
+        <w:t>return</w:t>
+      </w:r>
+      <w:proofErr w:type="gramEnd"/>
+    </w:p>
+    <w:p>
+      <w:pPr>
+        <w:shd w:val="clear" w:color="auto" w:fill="000000"/>
+        <w:spacing w:after="0" w:line="285" w:lineRule="atLeast"/>
+        <w:rPr>
+          <w:rFonts w:ascii="Consolas" w:eastAsia="Times New Roman" w:hAnsi="Consolas" w:cs="Times New Roman"/>
+          <w:color w:val="FFFFFF"/>
+          <w:sz w:val="21"/>
+          <w:szCs w:val="21"/>
+          <w:lang w:eastAsia="en-IN"/>
+        </w:rPr>
+      </w:pPr>
+      <w:r>
+        <w:rPr>
+          <w:rFonts w:ascii="Consolas" w:eastAsia="Times New Roman" w:hAnsi="Consolas" w:cs="Times New Roman"/>
+          <w:color w:val="FFFFFF"/>
+          <w:sz w:val="21"/>
+          <w:szCs w:val="21"/>
+          <w:lang w:eastAsia="en-IN"/>
+        </w:rPr>
+        <w:t xml:space="preserve">            </w:t>
+      </w:r>
+      <w:proofErr w:type="gramStart"/>
+      <w:r>
+        <w:rPr>
+          <w:rFonts w:ascii="Consolas" w:eastAsia="Times New Roman" w:hAnsi="Consolas" w:cs="Times New Roman"/>
+          <w:color w:val="89DDFF"/>
+          <w:sz w:val="21"/>
+          <w:szCs w:val="21"/>
+          <w:lang w:eastAsia="en-IN"/>
+        </w:rPr>
+        <w:t>else</w:t>
+      </w:r>
+      <w:proofErr w:type="gramEnd"/>
+      <w:r>
+        <w:rPr>
+          <w:rFonts w:ascii="Consolas" w:eastAsia="Times New Roman" w:hAnsi="Consolas" w:cs="Times New Roman"/>
+          <w:color w:val="FFFFFF"/>
+          <w:sz w:val="21"/>
+          <w:szCs w:val="21"/>
+          <w:lang w:eastAsia="en-IN"/>
+        </w:rPr>
+        <w:t>:</w:t>
+      </w:r>
+    </w:p>
+    <w:p>
+      <w:pPr>
+        <w:shd w:val="clear" w:color="auto" w:fill="000000"/>
+        <w:spacing w:after="0" w:line="285" w:lineRule="atLeast"/>
+        <w:rPr>
+          <w:rFonts w:ascii="Consolas" w:eastAsia="Times New Roman" w:hAnsi="Consolas" w:cs="Times New Roman"/>
+          <w:color w:val="FFFFFF"/>
+          <w:sz w:val="21"/>
+          <w:szCs w:val="21"/>
+          <w:lang w:eastAsia="en-IN"/>
+        </w:rPr>
+      </w:pPr>
+      <w:r>
+        <w:rPr>
+          <w:rFonts w:ascii="Consolas" w:eastAsia="Times New Roman" w:hAnsi="Consolas" w:cs="Times New Roman"/>
+          <w:color w:val="FFFFFF"/>
+          <w:sz w:val="21"/>
+          <w:szCs w:val="21"/>
+          <w:lang w:eastAsia="en-IN"/>
+        </w:rPr>
+        <w:t xml:space="preserve">                </w:t>
+      </w:r>
+      <w:proofErr w:type="gramStart"/>
+      <w:r>
+        <w:rPr>
+          <w:rFonts w:ascii="Consolas" w:eastAsia="Times New Roman" w:hAnsi="Consolas" w:cs="Times New Roman"/>
           <w:color w:val="82AAFF"/>
           <w:sz w:val="21"/>
           <w:szCs w:val="21"/>
           <w:lang w:eastAsia="en-IN"/>
         </w:rPr>
-        <w:t>defaultdict</w:t>
-      </w:r>
-      <w:proofErr w:type="spellEnd"/>
+        <w:t>helper</w:t>
+      </w:r>
       <w:r>
         <w:rPr>
           <w:rFonts w:ascii="Consolas" w:eastAsia="Times New Roman" w:hAnsi="Consolas" w:cs="Times New Roman"/>
@@ -10203,12 +10800,12 @@
       <w:r>
         <w:rPr>
           <w:rFonts w:ascii="Consolas" w:eastAsia="Times New Roman" w:hAnsi="Consolas" w:cs="Times New Roman"/>
-          <w:color w:val="B2CCD6"/>
-          <w:sz w:val="21"/>
-          <w:szCs w:val="21"/>
-          <w:lang w:eastAsia="en-IN"/>
-        </w:rPr>
-        <w:t>int</w:t>
+          <w:color w:val="82AAFF"/>
+          <w:sz w:val="21"/>
+          <w:szCs w:val="21"/>
+          <w:lang w:eastAsia="en-IN"/>
+        </w:rPr>
+        <w:t>p.left,q.left</w:t>
       </w:r>
       <w:proofErr w:type="spellEnd"/>
       <w:r>
@@ -10221,15 +10818,117 @@
         </w:rPr>
         <w:t>)</w:t>
       </w:r>
-      <w:r>
-        <w:rPr>
-          <w:rFonts w:ascii="Consolas" w:eastAsia="Times New Roman" w:hAnsi="Consolas" w:cs="Times New Roman"/>
-          <w:color w:val="FFFFFF"/>
-          <w:sz w:val="21"/>
-          <w:szCs w:val="21"/>
-          <w:lang w:eastAsia="en-IN"/>
-        </w:rPr>
-        <w:t xml:space="preserve"> </w:t>
+    </w:p>
+    <w:p>
+      <w:pPr>
+        <w:shd w:val="clear" w:color="auto" w:fill="000000"/>
+        <w:spacing w:after="0" w:line="285" w:lineRule="atLeast"/>
+        <w:rPr>
+          <w:rFonts w:ascii="Consolas" w:eastAsia="Times New Roman" w:hAnsi="Consolas" w:cs="Times New Roman"/>
+          <w:color w:val="FFFFFF"/>
+          <w:sz w:val="21"/>
+          <w:szCs w:val="21"/>
+          <w:lang w:eastAsia="en-IN"/>
+        </w:rPr>
+      </w:pPr>
+      <w:r>
+        <w:rPr>
+          <w:rFonts w:ascii="Consolas" w:eastAsia="Times New Roman" w:hAnsi="Consolas" w:cs="Times New Roman"/>
+          <w:color w:val="FFFFFF"/>
+          <w:sz w:val="21"/>
+          <w:szCs w:val="21"/>
+          <w:lang w:eastAsia="en-IN"/>
+        </w:rPr>
+        <w:t xml:space="preserve">                </w:t>
+      </w:r>
+      <w:proofErr w:type="gramStart"/>
+      <w:r>
+        <w:rPr>
+          <w:rFonts w:ascii="Consolas" w:eastAsia="Times New Roman" w:hAnsi="Consolas" w:cs="Times New Roman"/>
+          <w:color w:val="89DDFF"/>
+          <w:sz w:val="21"/>
+          <w:szCs w:val="21"/>
+          <w:lang w:eastAsia="en-IN"/>
+        </w:rPr>
+        <w:t>if</w:t>
+      </w:r>
+      <w:r>
+        <w:rPr>
+          <w:rFonts w:ascii="Consolas" w:eastAsia="Times New Roman" w:hAnsi="Consolas" w:cs="Times New Roman"/>
+          <w:color w:val="FFFFFF"/>
+          <w:sz w:val="21"/>
+          <w:szCs w:val="21"/>
+          <w:lang w:eastAsia="en-IN"/>
+        </w:rPr>
+        <w:t>(</w:t>
+      </w:r>
+      <w:proofErr w:type="spellStart"/>
+      <w:proofErr w:type="gramEnd"/>
+      <w:r>
+        <w:rPr>
+          <w:rFonts w:ascii="Consolas" w:eastAsia="Times New Roman" w:hAnsi="Consolas" w:cs="Times New Roman"/>
+          <w:color w:val="FFFFFF"/>
+          <w:sz w:val="21"/>
+          <w:szCs w:val="21"/>
+          <w:lang w:eastAsia="en-IN"/>
+        </w:rPr>
+        <w:t>p.val</w:t>
+      </w:r>
+      <w:proofErr w:type="spellEnd"/>
+      <w:r>
+        <w:rPr>
+          <w:rFonts w:ascii="Consolas" w:eastAsia="Times New Roman" w:hAnsi="Consolas" w:cs="Times New Roman"/>
+          <w:color w:val="C792EA"/>
+          <w:sz w:val="21"/>
+          <w:szCs w:val="21"/>
+          <w:lang w:eastAsia="en-IN"/>
+        </w:rPr>
+        <w:t>!=</w:t>
+      </w:r>
+      <w:proofErr w:type="spellStart"/>
+      <w:r>
+        <w:rPr>
+          <w:rFonts w:ascii="Consolas" w:eastAsia="Times New Roman" w:hAnsi="Consolas" w:cs="Times New Roman"/>
+          <w:color w:val="FFFFFF"/>
+          <w:sz w:val="21"/>
+          <w:szCs w:val="21"/>
+          <w:lang w:eastAsia="en-IN"/>
+        </w:rPr>
+        <w:t>q.val</w:t>
+      </w:r>
+      <w:proofErr w:type="spellEnd"/>
+      <w:r>
+        <w:rPr>
+          <w:rFonts w:ascii="Consolas" w:eastAsia="Times New Roman" w:hAnsi="Consolas" w:cs="Times New Roman"/>
+          <w:color w:val="FFFFFF"/>
+          <w:sz w:val="21"/>
+          <w:szCs w:val="21"/>
+          <w:lang w:eastAsia="en-IN"/>
+        </w:rPr>
+        <w:t>):</w:t>
+      </w:r>
+    </w:p>
+    <w:p>
+      <w:pPr>
+        <w:shd w:val="clear" w:color="auto" w:fill="000000"/>
+        <w:spacing w:after="0" w:line="285" w:lineRule="atLeast"/>
+        <w:rPr>
+          <w:rFonts w:ascii="Consolas" w:eastAsia="Times New Roman" w:hAnsi="Consolas" w:cs="Times New Roman"/>
+          <w:color w:val="FFFFFF"/>
+          <w:sz w:val="21"/>
+          <w:szCs w:val="21"/>
+          <w:lang w:eastAsia="en-IN"/>
+        </w:rPr>
+      </w:pPr>
+      <w:r>
+        <w:rPr>
+          <w:rFonts w:ascii="Consolas" w:eastAsia="Times New Roman" w:hAnsi="Consolas" w:cs="Times New Roman"/>
+          <w:color w:val="89DDFF"/>
+          <w:sz w:val="21"/>
+          <w:szCs w:val="21"/>
+          <w:lang w:eastAsia="en-IN"/>
+        </w:rPr>
+        <w:t xml:space="preserve">                    </w:t>
       </w:r>
       <w:r>
         <w:rPr>
@@ -10243,7 +10942,7 @@
         </w:rPr>
         <w:t xml:space="preserve"># </w:t>
       </w:r>
-      <w:proofErr w:type="spellStart"/>
+      <w:proofErr w:type="gramStart"/>
       <w:r>
         <w:rPr>
           <w:rFonts w:ascii="Consolas" w:eastAsia="Times New Roman" w:hAnsi="Consolas" w:cs="Times New Roman"/>
@@ -10254,9 +10953,9 @@
           <w:szCs w:val="21"/>
           <w:lang w:eastAsia="en-IN"/>
         </w:rPr>
-        <w:t>key:value</w:t>
-      </w:r>
-      <w:proofErr w:type="spellEnd"/>
+        <w:t>print(</w:t>
+      </w:r>
+      <w:proofErr w:type="gramEnd"/>
       <w:r>
         <w:rPr>
           <w:rFonts w:ascii="Consolas" w:eastAsia="Times New Roman" w:hAnsi="Consolas" w:cs="Times New Roman"/>
@@ -10267,7 +10966,7 @@
           <w:szCs w:val="21"/>
           <w:lang w:eastAsia="en-IN"/>
         </w:rPr>
-        <w:t xml:space="preserve"> = </w:t>
+        <w:t>"</w:t>
       </w:r>
       <w:proofErr w:type="spellStart"/>
       <w:r>
@@ -10280,9 +10979,21 @@
           <w:szCs w:val="21"/>
           <w:lang w:eastAsia="en-IN"/>
         </w:rPr>
-        <w:t>number:index</w:t>
+        <w:t>vd</w:t>
       </w:r>
       <w:proofErr w:type="spellEnd"/>
+      <w:r>
+        <w:rPr>
+          <w:rFonts w:ascii="Consolas" w:eastAsia="Times New Roman" w:hAnsi="Consolas" w:cs="Times New Roman"/>
+          <w:i/>
+          <w:iCs/>
+          <w:color w:val="546E7A"/>
+          <w:sz w:val="21"/>
+          <w:szCs w:val="21"/>
+          <w:lang w:eastAsia="en-IN"/>
+        </w:rPr>
+        <w:t>")</w:t>
+      </w:r>
     </w:p>
     <w:p>
       <w:pPr>
@@ -10304,145 +11015,51 @@
           <w:szCs w:val="21"/>
           <w:lang w:eastAsia="en-IN"/>
         </w:rPr>
-        <w:t xml:space="preserve">    </w:t>
-      </w:r>
-      <w:proofErr w:type="gramStart"/>
-      <w:r>
-        <w:rPr>
-          <w:rFonts w:ascii="Consolas" w:eastAsia="Times New Roman" w:hAnsi="Consolas" w:cs="Times New Roman"/>
-          <w:color w:val="89DDFF"/>
-          <w:sz w:val="21"/>
-          <w:szCs w:val="21"/>
-          <w:lang w:eastAsia="en-IN"/>
-        </w:rPr>
-        <w:t>for</w:t>
-      </w:r>
-      <w:proofErr w:type="gramEnd"/>
-      <w:r>
-        <w:rPr>
-          <w:rFonts w:ascii="Consolas" w:eastAsia="Times New Roman" w:hAnsi="Consolas" w:cs="Times New Roman"/>
-          <w:color w:val="FFFFFF"/>
-          <w:sz w:val="21"/>
-          <w:szCs w:val="21"/>
-          <w:lang w:eastAsia="en-IN"/>
-        </w:rPr>
-        <w:t xml:space="preserve"> </w:t>
+        <w:t xml:space="preserve">                    </w:t>
       </w:r>
       <w:proofErr w:type="spellStart"/>
       <w:r>
         <w:rPr>
           <w:rFonts w:ascii="Consolas" w:eastAsia="Times New Roman" w:hAnsi="Consolas" w:cs="Times New Roman"/>
-          <w:color w:val="FFFFFF"/>
-          <w:sz w:val="21"/>
-          <w:szCs w:val="21"/>
-          <w:lang w:eastAsia="en-IN"/>
-        </w:rPr>
-        <w:t>i</w:t>
+          <w:i/>
+          <w:iCs/>
+          <w:color w:val="FF5370"/>
+          <w:sz w:val="21"/>
+          <w:szCs w:val="21"/>
+          <w:lang w:eastAsia="en-IN"/>
+        </w:rPr>
+        <w:t>self</w:t>
+      </w:r>
+      <w:r>
+        <w:rPr>
+          <w:rFonts w:ascii="Consolas" w:eastAsia="Times New Roman" w:hAnsi="Consolas" w:cs="Times New Roman"/>
+          <w:color w:val="FFFFFF"/>
+          <w:sz w:val="21"/>
+          <w:szCs w:val="21"/>
+          <w:lang w:eastAsia="en-IN"/>
+        </w:rPr>
+        <w:t>.ans</w:t>
       </w:r>
       <w:proofErr w:type="spellEnd"/>
       <w:r>
         <w:rPr>
           <w:rFonts w:ascii="Consolas" w:eastAsia="Times New Roman" w:hAnsi="Consolas" w:cs="Times New Roman"/>
-          <w:color w:val="FFFFFF"/>
-          <w:sz w:val="21"/>
-          <w:szCs w:val="21"/>
-          <w:lang w:eastAsia="en-IN"/>
-        </w:rPr>
-        <w:t xml:space="preserve"> </w:t>
-      </w:r>
-      <w:r>
-        <w:rPr>
-          <w:rFonts w:ascii="Consolas" w:eastAsia="Times New Roman" w:hAnsi="Consolas" w:cs="Times New Roman"/>
           <w:color w:val="C792EA"/>
           <w:sz w:val="21"/>
           <w:szCs w:val="21"/>
           <w:lang w:eastAsia="en-IN"/>
         </w:rPr>
-        <w:t>in</w:t>
-      </w:r>
-      <w:r>
-        <w:rPr>
-          <w:rFonts w:ascii="Consolas" w:eastAsia="Times New Roman" w:hAnsi="Consolas" w:cs="Times New Roman"/>
-          <w:color w:val="FFFFFF"/>
-          <w:sz w:val="21"/>
-          <w:szCs w:val="21"/>
-          <w:lang w:eastAsia="en-IN"/>
-        </w:rPr>
-        <w:t xml:space="preserve"> </w:t>
-      </w:r>
-      <w:r>
-        <w:rPr>
-          <w:rFonts w:ascii="Consolas" w:eastAsia="Times New Roman" w:hAnsi="Consolas" w:cs="Times New Roman"/>
-          <w:color w:val="82AAFF"/>
-          <w:sz w:val="21"/>
-          <w:szCs w:val="21"/>
-          <w:lang w:eastAsia="en-IN"/>
-        </w:rPr>
-        <w:t>range</w:t>
-      </w:r>
-      <w:r>
-        <w:rPr>
-          <w:rFonts w:ascii="Consolas" w:eastAsia="Times New Roman" w:hAnsi="Consolas" w:cs="Times New Roman"/>
-          <w:color w:val="89DDFF"/>
-          <w:sz w:val="21"/>
-          <w:szCs w:val="21"/>
-          <w:lang w:eastAsia="en-IN"/>
-        </w:rPr>
-        <w:t>(</w:t>
-      </w:r>
-      <w:proofErr w:type="spellStart"/>
-      <w:r>
-        <w:rPr>
-          <w:rFonts w:ascii="Consolas" w:eastAsia="Times New Roman" w:hAnsi="Consolas" w:cs="Times New Roman"/>
-          <w:color w:val="82AAFF"/>
-          <w:sz w:val="21"/>
-          <w:szCs w:val="21"/>
-          <w:lang w:eastAsia="en-IN"/>
-        </w:rPr>
-        <w:t>len</w:t>
-      </w:r>
-      <w:proofErr w:type="spellEnd"/>
-      <w:r>
-        <w:rPr>
-          <w:rFonts w:ascii="Consolas" w:eastAsia="Times New Roman" w:hAnsi="Consolas" w:cs="Times New Roman"/>
-          <w:color w:val="89DDFF"/>
-          <w:sz w:val="21"/>
-          <w:szCs w:val="21"/>
-          <w:lang w:eastAsia="en-IN"/>
-        </w:rPr>
-        <w:t>(</w:t>
-      </w:r>
-      <w:proofErr w:type="spellStart"/>
-      <w:r>
-        <w:rPr>
-          <w:rFonts w:ascii="Consolas" w:eastAsia="Times New Roman" w:hAnsi="Consolas" w:cs="Times New Roman"/>
-          <w:color w:val="82AAFF"/>
-          <w:sz w:val="21"/>
-          <w:szCs w:val="21"/>
-          <w:lang w:eastAsia="en-IN"/>
-        </w:rPr>
-        <w:t>arr</w:t>
-      </w:r>
-      <w:proofErr w:type="spellEnd"/>
-      <w:r>
-        <w:rPr>
-          <w:rFonts w:ascii="Consolas" w:eastAsia="Times New Roman" w:hAnsi="Consolas" w:cs="Times New Roman"/>
-          <w:color w:val="89DDFF"/>
-          <w:sz w:val="21"/>
-          <w:szCs w:val="21"/>
-          <w:lang w:eastAsia="en-IN"/>
-        </w:rPr>
-        <w:t>))</w:t>
-      </w:r>
-      <w:r>
-        <w:rPr>
-          <w:rFonts w:ascii="Consolas" w:eastAsia="Times New Roman" w:hAnsi="Consolas" w:cs="Times New Roman"/>
-          <w:color w:val="FFFFFF"/>
-          <w:sz w:val="21"/>
-          <w:szCs w:val="21"/>
-          <w:lang w:eastAsia="en-IN"/>
-        </w:rPr>
-        <w:t>:</w:t>
+        <w:t>=</w:t>
+      </w:r>
+      <w:r>
+        <w:rPr>
+          <w:rFonts w:ascii="Consolas" w:eastAsia="Times New Roman" w:hAnsi="Consolas" w:cs="Times New Roman"/>
+          <w:color w:val="F78C6C"/>
+          <w:sz w:val="21"/>
+          <w:szCs w:val="21"/>
+          <w:lang w:eastAsia="en-IN"/>
+        </w:rPr>
+        <w:t>False</w:t>
       </w:r>
     </w:p>
     <w:p>
@@ -10465,40 +11082,40 @@
           <w:szCs w:val="21"/>
           <w:lang w:eastAsia="en-IN"/>
         </w:rPr>
-        <w:t xml:space="preserve">        </w:t>
+        <w:t xml:space="preserve">                </w:t>
       </w:r>
       <w:proofErr w:type="gramStart"/>
       <w:r>
         <w:rPr>
           <w:rFonts w:ascii="Consolas" w:eastAsia="Times New Roman" w:hAnsi="Consolas" w:cs="Times New Roman"/>
-          <w:color w:val="FFFFFF"/>
-          <w:sz w:val="21"/>
-          <w:szCs w:val="21"/>
-          <w:lang w:eastAsia="en-IN"/>
-        </w:rPr>
-        <w:t>d</w:t>
-      </w:r>
-      <w:r>
-        <w:rPr>
-          <w:rFonts w:ascii="Consolas" w:eastAsia="Times New Roman" w:hAnsi="Consolas" w:cs="Times New Roman"/>
-          <w:color w:val="89DDFF"/>
-          <w:sz w:val="21"/>
-          <w:szCs w:val="21"/>
-          <w:lang w:eastAsia="en-IN"/>
-        </w:rPr>
-        <w:t>[</w:t>
+          <w:color w:val="82AAFF"/>
+          <w:sz w:val="21"/>
+          <w:szCs w:val="21"/>
+          <w:lang w:eastAsia="en-IN"/>
+        </w:rPr>
+        <w:t>helper</w:t>
+      </w:r>
+      <w:r>
+        <w:rPr>
+          <w:rFonts w:ascii="Consolas" w:eastAsia="Times New Roman" w:hAnsi="Consolas" w:cs="Times New Roman"/>
+          <w:color w:val="89DDFF"/>
+          <w:sz w:val="21"/>
+          <w:szCs w:val="21"/>
+          <w:lang w:eastAsia="en-IN"/>
+        </w:rPr>
+        <w:t>(</w:t>
       </w:r>
       <w:proofErr w:type="spellStart"/>
       <w:proofErr w:type="gramEnd"/>
       <w:r>
         <w:rPr>
           <w:rFonts w:ascii="Consolas" w:eastAsia="Times New Roman" w:hAnsi="Consolas" w:cs="Times New Roman"/>
-          <w:color w:val="FFFFFF"/>
-          <w:sz w:val="21"/>
-          <w:szCs w:val="21"/>
-          <w:lang w:eastAsia="en-IN"/>
-        </w:rPr>
-        <w:t>arr</w:t>
+          <w:color w:val="82AAFF"/>
+          <w:sz w:val="21"/>
+          <w:szCs w:val="21"/>
+          <w:lang w:eastAsia="en-IN"/>
+        </w:rPr>
+        <w:t>p.right,q.right</w:t>
       </w:r>
       <w:proofErr w:type="spellEnd"/>
       <w:r>
@@ -10509,52 +11126,8 @@
           <w:szCs w:val="21"/>
           <w:lang w:eastAsia="en-IN"/>
         </w:rPr>
-        <w:t>[</w:t>
-      </w:r>
-      <w:proofErr w:type="spellStart"/>
-      <w:r>
-        <w:rPr>
-          <w:rFonts w:ascii="Consolas" w:eastAsia="Times New Roman" w:hAnsi="Consolas" w:cs="Times New Roman"/>
-          <w:color w:val="FFFFFF"/>
-          <w:sz w:val="21"/>
-          <w:szCs w:val="21"/>
-          <w:lang w:eastAsia="en-IN"/>
-        </w:rPr>
-        <w:t>i</w:t>
-      </w:r>
-      <w:proofErr w:type="spellEnd"/>
-      <w:r>
-        <w:rPr>
-          <w:rFonts w:ascii="Consolas" w:eastAsia="Times New Roman" w:hAnsi="Consolas" w:cs="Times New Roman"/>
-          <w:color w:val="89DDFF"/>
-          <w:sz w:val="21"/>
-          <w:szCs w:val="21"/>
-          <w:lang w:eastAsia="en-IN"/>
-        </w:rPr>
-        <w:t>]]</w:t>
-      </w:r>
-      <w:r>
-        <w:rPr>
-          <w:rFonts w:ascii="Consolas" w:eastAsia="Times New Roman" w:hAnsi="Consolas" w:cs="Times New Roman"/>
-          <w:color w:val="C792EA"/>
-          <w:sz w:val="21"/>
-          <w:szCs w:val="21"/>
-          <w:lang w:eastAsia="en-IN"/>
-        </w:rPr>
-        <w:t>=</w:t>
-      </w:r>
-      <w:proofErr w:type="spellStart"/>
-      <w:r>
-        <w:rPr>
-          <w:rFonts w:ascii="Consolas" w:eastAsia="Times New Roman" w:hAnsi="Consolas" w:cs="Times New Roman"/>
-          <w:color w:val="FFFFFF"/>
-          <w:sz w:val="21"/>
-          <w:szCs w:val="21"/>
-          <w:lang w:eastAsia="en-IN"/>
-        </w:rPr>
-        <w:t>i</w:t>
-      </w:r>
-      <w:proofErr w:type="spellEnd"/>
+        <w:t>)</w:t>
+      </w:r>
     </w:p>
     <w:p>
       <w:pPr>
@@ -10576,71 +11149,51 @@
           <w:szCs w:val="21"/>
           <w:lang w:eastAsia="en-IN"/>
         </w:rPr>
-        <w:t xml:space="preserve">    </w:t>
+        <w:t xml:space="preserve">        </w:t>
       </w:r>
       <w:proofErr w:type="gramStart"/>
       <w:r>
         <w:rPr>
           <w:rFonts w:ascii="Consolas" w:eastAsia="Times New Roman" w:hAnsi="Consolas" w:cs="Times New Roman"/>
-          <w:color w:val="89DDFF"/>
-          <w:sz w:val="21"/>
-          <w:szCs w:val="21"/>
-          <w:lang w:eastAsia="en-IN"/>
-        </w:rPr>
-        <w:t>for</w:t>
-      </w:r>
+          <w:color w:val="82AAFF"/>
+          <w:sz w:val="21"/>
+          <w:szCs w:val="21"/>
+          <w:lang w:eastAsia="en-IN"/>
+        </w:rPr>
+        <w:t>helper</w:t>
+      </w:r>
+      <w:r>
+        <w:rPr>
+          <w:rFonts w:ascii="Consolas" w:eastAsia="Times New Roman" w:hAnsi="Consolas" w:cs="Times New Roman"/>
+          <w:color w:val="89DDFF"/>
+          <w:sz w:val="21"/>
+          <w:szCs w:val="21"/>
+          <w:lang w:eastAsia="en-IN"/>
+        </w:rPr>
+        <w:t>(</w:t>
+      </w:r>
+      <w:proofErr w:type="spellStart"/>
       <w:proofErr w:type="gramEnd"/>
       <w:r>
         <w:rPr>
           <w:rFonts w:ascii="Consolas" w:eastAsia="Times New Roman" w:hAnsi="Consolas" w:cs="Times New Roman"/>
-          <w:color w:val="FFFFFF"/>
-          <w:sz w:val="21"/>
-          <w:szCs w:val="21"/>
-          <w:lang w:eastAsia="en-IN"/>
-        </w:rPr>
-        <w:t xml:space="preserve"> </w:t>
-      </w:r>
-      <w:proofErr w:type="spellStart"/>
-      <w:r>
-        <w:rPr>
-          <w:rFonts w:ascii="Consolas" w:eastAsia="Times New Roman" w:hAnsi="Consolas" w:cs="Times New Roman"/>
-          <w:color w:val="FFFFFF"/>
-          <w:sz w:val="21"/>
-          <w:szCs w:val="21"/>
-          <w:lang w:eastAsia="en-IN"/>
-        </w:rPr>
-        <w:t>i</w:t>
+          <w:color w:val="82AAFF"/>
+          <w:sz w:val="21"/>
+          <w:szCs w:val="21"/>
+          <w:lang w:eastAsia="en-IN"/>
+        </w:rPr>
+        <w:t>p,q</w:t>
       </w:r>
       <w:proofErr w:type="spellEnd"/>
       <w:r>
         <w:rPr>
           <w:rFonts w:ascii="Consolas" w:eastAsia="Times New Roman" w:hAnsi="Consolas" w:cs="Times New Roman"/>
-          <w:color w:val="FFFFFF"/>
-          <w:sz w:val="21"/>
-          <w:szCs w:val="21"/>
-          <w:lang w:eastAsia="en-IN"/>
-        </w:rPr>
-        <w:t xml:space="preserve"> </w:t>
-      </w:r>
-      <w:r>
-        <w:rPr>
-          <w:rFonts w:ascii="Consolas" w:eastAsia="Times New Roman" w:hAnsi="Consolas" w:cs="Times New Roman"/>
-          <w:color w:val="C792EA"/>
-          <w:sz w:val="21"/>
-          <w:szCs w:val="21"/>
-          <w:lang w:eastAsia="en-IN"/>
-        </w:rPr>
-        <w:t>in</w:t>
-      </w:r>
-      <w:r>
-        <w:rPr>
-          <w:rFonts w:ascii="Consolas" w:eastAsia="Times New Roman" w:hAnsi="Consolas" w:cs="Times New Roman"/>
-          <w:color w:val="FFFFFF"/>
-          <w:sz w:val="21"/>
-          <w:szCs w:val="21"/>
-          <w:lang w:eastAsia="en-IN"/>
-        </w:rPr>
-        <w:t xml:space="preserve"> d:</w:t>
+          <w:color w:val="89DDFF"/>
+          <w:sz w:val="21"/>
+          <w:szCs w:val="21"/>
+          <w:lang w:eastAsia="en-IN"/>
+        </w:rPr>
+        <w:t>)</w:t>
       </w:r>
     </w:p>
     <w:p>
@@ -10674,71 +11227,43 @@
           <w:szCs w:val="21"/>
           <w:lang w:eastAsia="en-IN"/>
         </w:rPr>
-        <w:t>if</w:t>
+        <w:t>return</w:t>
       </w:r>
       <w:proofErr w:type="gramEnd"/>
       <w:r>
         <w:rPr>
           <w:rFonts w:ascii="Consolas" w:eastAsia="Times New Roman" w:hAnsi="Consolas" w:cs="Times New Roman"/>
-          <w:color w:val="89DDFF"/>
+          <w:color w:val="FFFFFF"/>
           <w:sz w:val="21"/>
           <w:szCs w:val="21"/>
           <w:lang w:eastAsia="en-IN"/>
         </w:rPr>
         <w:t xml:space="preserve"> </w:t>
       </w:r>
-      <w:r>
-        <w:rPr>
-          <w:rFonts w:ascii="Consolas" w:eastAsia="Times New Roman" w:hAnsi="Consolas" w:cs="Times New Roman"/>
-          <w:color w:val="FFFFFF"/>
-          <w:sz w:val="21"/>
-          <w:szCs w:val="21"/>
-          <w:lang w:eastAsia="en-IN"/>
-        </w:rPr>
-        <w:t>target</w:t>
-      </w:r>
-      <w:r>
-        <w:rPr>
-          <w:rFonts w:ascii="Consolas" w:eastAsia="Times New Roman" w:hAnsi="Consolas" w:cs="Times New Roman"/>
-          <w:color w:val="C792EA"/>
-          <w:sz w:val="21"/>
-          <w:szCs w:val="21"/>
-          <w:lang w:eastAsia="en-IN"/>
-        </w:rPr>
-        <w:t>-</w:t>
-      </w:r>
       <w:proofErr w:type="spellStart"/>
       <w:r>
         <w:rPr>
           <w:rFonts w:ascii="Consolas" w:eastAsia="Times New Roman" w:hAnsi="Consolas" w:cs="Times New Roman"/>
-          <w:color w:val="FFFFFF"/>
-          <w:sz w:val="21"/>
-          <w:szCs w:val="21"/>
-          <w:lang w:eastAsia="en-IN"/>
-        </w:rPr>
-        <w:t>i</w:t>
+          <w:i/>
+          <w:iCs/>
+          <w:color w:val="FF5370"/>
+          <w:sz w:val="21"/>
+          <w:szCs w:val="21"/>
+          <w:lang w:eastAsia="en-IN"/>
+        </w:rPr>
+        <w:t>self</w:t>
+      </w:r>
+      <w:r>
+        <w:rPr>
+          <w:rFonts w:ascii="Consolas" w:eastAsia="Times New Roman" w:hAnsi="Consolas" w:cs="Times New Roman"/>
+          <w:color w:val="FFFFFF"/>
+          <w:sz w:val="21"/>
+          <w:szCs w:val="21"/>
+          <w:lang w:eastAsia="en-IN"/>
+        </w:rPr>
+        <w:t>.ans</w:t>
       </w:r>
       <w:proofErr w:type="spellEnd"/>
-      <w:r>
-        <w:rPr>
-          <w:rFonts w:ascii="Consolas" w:eastAsia="Times New Roman" w:hAnsi="Consolas" w:cs="Times New Roman"/>
-          <w:color w:val="FFFFFF"/>
-          <w:sz w:val="21"/>
-          <w:szCs w:val="21"/>
-          <w:lang w:eastAsia="en-IN"/>
-        </w:rPr>
-        <w:t xml:space="preserve"> in d</w:t>
-      </w:r>
-      <w:r>
-        <w:rPr>
-          <w:rFonts w:ascii="Consolas" w:eastAsia="Times New Roman" w:hAnsi="Consolas" w:cs="Times New Roman"/>
-          <w:color w:val="FFFFFF"/>
-          <w:sz w:val="21"/>
-          <w:szCs w:val="21"/>
-          <w:lang w:eastAsia="en-IN"/>
-        </w:rPr>
-        <w:t>:</w:t>
-      </w:r>
     </w:p>
     <w:p>
       <w:pPr>
@@ -10760,535 +11285,8 @@
           <w:szCs w:val="21"/>
           <w:lang w:eastAsia="en-IN"/>
         </w:rPr>
-        <w:t xml:space="preserve">            </w:t>
-      </w:r>
-      <w:proofErr w:type="spellStart"/>
-      <w:proofErr w:type="gramStart"/>
-      <w:r>
-        <w:rPr>
-          <w:rFonts w:ascii="Consolas" w:eastAsia="Times New Roman" w:hAnsi="Consolas" w:cs="Times New Roman"/>
-          <w:color w:val="82AAFF"/>
-          <w:sz w:val="21"/>
-          <w:szCs w:val="21"/>
-          <w:lang w:eastAsia="en-IN"/>
-        </w:rPr>
-        <w:t>ans.append</w:t>
-      </w:r>
-      <w:proofErr w:type="spellEnd"/>
-      <w:r>
-        <w:rPr>
-          <w:rFonts w:ascii="Consolas" w:eastAsia="Times New Roman" w:hAnsi="Consolas" w:cs="Times New Roman"/>
-          <w:color w:val="89DDFF"/>
-          <w:sz w:val="21"/>
-          <w:szCs w:val="21"/>
-          <w:lang w:eastAsia="en-IN"/>
-        </w:rPr>
-        <w:t>(</w:t>
-      </w:r>
-      <w:proofErr w:type="gramEnd"/>
-      <w:r>
-        <w:rPr>
-          <w:rFonts w:ascii="Consolas" w:eastAsia="Times New Roman" w:hAnsi="Consolas" w:cs="Times New Roman"/>
-          <w:color w:val="82AAFF"/>
-          <w:sz w:val="21"/>
-          <w:szCs w:val="21"/>
-          <w:lang w:eastAsia="en-IN"/>
-        </w:rPr>
-        <w:t>(d</w:t>
-      </w:r>
-      <w:r>
-        <w:rPr>
-          <w:rFonts w:ascii="Consolas" w:eastAsia="Times New Roman" w:hAnsi="Consolas" w:cs="Times New Roman"/>
-          <w:color w:val="89DDFF"/>
-          <w:sz w:val="21"/>
-          <w:szCs w:val="21"/>
-          <w:lang w:eastAsia="en-IN"/>
-        </w:rPr>
-        <w:t>[</w:t>
-      </w:r>
-      <w:proofErr w:type="spellStart"/>
-      <w:r>
-        <w:rPr>
-          <w:rFonts w:ascii="Consolas" w:eastAsia="Times New Roman" w:hAnsi="Consolas" w:cs="Times New Roman"/>
-          <w:color w:val="82AAFF"/>
-          <w:sz w:val="21"/>
-          <w:szCs w:val="21"/>
-          <w:lang w:eastAsia="en-IN"/>
-        </w:rPr>
-        <w:t>i</w:t>
-      </w:r>
-      <w:proofErr w:type="spellEnd"/>
-      <w:r>
-        <w:rPr>
-          <w:rFonts w:ascii="Consolas" w:eastAsia="Times New Roman" w:hAnsi="Consolas" w:cs="Times New Roman"/>
-          <w:color w:val="89DDFF"/>
-          <w:sz w:val="21"/>
-          <w:szCs w:val="21"/>
-          <w:lang w:eastAsia="en-IN"/>
-        </w:rPr>
-        <w:t>]</w:t>
-      </w:r>
-      <w:r>
-        <w:rPr>
-          <w:rFonts w:ascii="Consolas" w:eastAsia="Times New Roman" w:hAnsi="Consolas" w:cs="Times New Roman"/>
-          <w:color w:val="82AAFF"/>
-          <w:sz w:val="21"/>
-          <w:szCs w:val="21"/>
-          <w:lang w:eastAsia="en-IN"/>
-        </w:rPr>
-        <w:t>,d</w:t>
-      </w:r>
-      <w:r>
-        <w:rPr>
-          <w:rFonts w:ascii="Consolas" w:eastAsia="Times New Roman" w:hAnsi="Consolas" w:cs="Times New Roman"/>
-          <w:color w:val="89DDFF"/>
-          <w:sz w:val="21"/>
-          <w:szCs w:val="21"/>
-          <w:lang w:eastAsia="en-IN"/>
-        </w:rPr>
-        <w:t>[</w:t>
-      </w:r>
-      <w:r>
-        <w:rPr>
-          <w:rFonts w:ascii="Consolas" w:eastAsia="Times New Roman" w:hAnsi="Consolas" w:cs="Times New Roman"/>
-          <w:color w:val="82AAFF"/>
-          <w:sz w:val="21"/>
-          <w:szCs w:val="21"/>
-          <w:lang w:eastAsia="en-IN"/>
-        </w:rPr>
-        <w:t>target</w:t>
-      </w:r>
-      <w:r>
-        <w:rPr>
-          <w:rFonts w:ascii="Consolas" w:eastAsia="Times New Roman" w:hAnsi="Consolas" w:cs="Times New Roman"/>
-          <w:color w:val="C792EA"/>
-          <w:sz w:val="21"/>
-          <w:szCs w:val="21"/>
-          <w:lang w:eastAsia="en-IN"/>
-        </w:rPr>
-        <w:t>-</w:t>
-      </w:r>
-      <w:proofErr w:type="spellStart"/>
-      <w:r>
-        <w:rPr>
-          <w:rFonts w:ascii="Consolas" w:eastAsia="Times New Roman" w:hAnsi="Consolas" w:cs="Times New Roman"/>
-          <w:color w:val="82AAFF"/>
-          <w:sz w:val="21"/>
-          <w:szCs w:val="21"/>
-          <w:lang w:eastAsia="en-IN"/>
-        </w:rPr>
-        <w:t>i</w:t>
-      </w:r>
-      <w:proofErr w:type="spellEnd"/>
-      <w:r>
-        <w:rPr>
-          <w:rFonts w:ascii="Consolas" w:eastAsia="Times New Roman" w:hAnsi="Consolas" w:cs="Times New Roman"/>
-          <w:color w:val="89DDFF"/>
-          <w:sz w:val="21"/>
-          <w:szCs w:val="21"/>
-          <w:lang w:eastAsia="en-IN"/>
-        </w:rPr>
-        <w:t>]</w:t>
-      </w:r>
-      <w:r>
-        <w:rPr>
-          <w:rFonts w:ascii="Consolas" w:eastAsia="Times New Roman" w:hAnsi="Consolas" w:cs="Times New Roman"/>
-          <w:color w:val="82AAFF"/>
-          <w:sz w:val="21"/>
-          <w:szCs w:val="21"/>
-          <w:lang w:eastAsia="en-IN"/>
-        </w:rPr>
-        <w:t>)</w:t>
-      </w:r>
-      <w:r>
-        <w:rPr>
-          <w:rFonts w:ascii="Consolas" w:eastAsia="Times New Roman" w:hAnsi="Consolas" w:cs="Times New Roman"/>
-          <w:color w:val="89DDFF"/>
-          <w:sz w:val="21"/>
-          <w:szCs w:val="21"/>
-          <w:lang w:eastAsia="en-IN"/>
-        </w:rPr>
-        <w:t>)</w:t>
-      </w:r>
-    </w:p>
-    <w:p>
-      <w:pPr>
-        <w:shd w:val="clear" w:color="auto" w:fill="000000"/>
-        <w:spacing w:after="0" w:line="285" w:lineRule="atLeast"/>
-        <w:rPr>
-          <w:rFonts w:ascii="Consolas" w:eastAsia="Times New Roman" w:hAnsi="Consolas" w:cs="Times New Roman"/>
-          <w:color w:val="FFFFFF"/>
-          <w:sz w:val="21"/>
-          <w:szCs w:val="21"/>
-          <w:lang w:eastAsia="en-IN"/>
-        </w:rPr>
-      </w:pPr>
-      <w:r>
-        <w:rPr>
-          <w:rFonts w:ascii="Consolas" w:eastAsia="Times New Roman" w:hAnsi="Consolas" w:cs="Times New Roman"/>
-          <w:color w:val="FFFFFF"/>
-          <w:sz w:val="21"/>
-          <w:szCs w:val="21"/>
-          <w:lang w:eastAsia="en-IN"/>
-        </w:rPr>
-        <w:t xml:space="preserve">    </w:t>
-      </w:r>
-      <w:proofErr w:type="gramStart"/>
-      <w:r>
-        <w:rPr>
-          <w:rFonts w:ascii="Consolas" w:eastAsia="Times New Roman" w:hAnsi="Consolas" w:cs="Times New Roman"/>
-          <w:color w:val="89DDFF"/>
-          <w:sz w:val="21"/>
-          <w:szCs w:val="21"/>
-          <w:lang w:eastAsia="en-IN"/>
-        </w:rPr>
-        <w:t>return</w:t>
-      </w:r>
-      <w:proofErr w:type="gramEnd"/>
-      <w:r>
-        <w:rPr>
-          <w:rFonts w:ascii="Consolas" w:eastAsia="Times New Roman" w:hAnsi="Consolas" w:cs="Times New Roman"/>
-          <w:color w:val="FFFFFF"/>
-          <w:sz w:val="21"/>
-          <w:szCs w:val="21"/>
-          <w:lang w:eastAsia="en-IN"/>
-        </w:rPr>
-        <w:t xml:space="preserve"> </w:t>
-      </w:r>
-      <w:proofErr w:type="spellStart"/>
-      <w:r>
-        <w:rPr>
-          <w:rFonts w:ascii="Consolas" w:eastAsia="Times New Roman" w:hAnsi="Consolas" w:cs="Times New Roman"/>
-          <w:color w:val="FFFFFF"/>
-          <w:sz w:val="21"/>
-          <w:szCs w:val="21"/>
-          <w:lang w:eastAsia="en-IN"/>
-        </w:rPr>
-        <w:t>ans</w:t>
-      </w:r>
-      <w:proofErr w:type="spellEnd"/>
-    </w:p>
-    <w:p>
-      <w:pPr>
-        <w:shd w:val="clear" w:color="auto" w:fill="000000"/>
-        <w:spacing w:after="0" w:line="285" w:lineRule="atLeast"/>
-        <w:rPr>
-          <w:rFonts w:ascii="Consolas" w:eastAsia="Times New Roman" w:hAnsi="Consolas" w:cs="Times New Roman"/>
-          <w:color w:val="FFFFFF"/>
-          <w:sz w:val="21"/>
-          <w:szCs w:val="21"/>
-          <w:lang w:eastAsia="en-IN"/>
-        </w:rPr>
-      </w:pPr>
-    </w:p>
-    <w:p>
-      <w:pPr>
-        <w:shd w:val="clear" w:color="auto" w:fill="000000"/>
-        <w:spacing w:after="0" w:line="285" w:lineRule="atLeast"/>
-        <w:rPr>
-          <w:rFonts w:ascii="Consolas" w:eastAsia="Times New Roman" w:hAnsi="Consolas" w:cs="Times New Roman"/>
-          <w:color w:val="FFFFFF"/>
-          <w:sz w:val="21"/>
-          <w:szCs w:val="21"/>
-          <w:lang w:eastAsia="en-IN"/>
-        </w:rPr>
-      </w:pPr>
-      <w:proofErr w:type="spellStart"/>
-      <w:proofErr w:type="gramStart"/>
-      <w:r>
-        <w:rPr>
-          <w:rFonts w:ascii="Consolas" w:eastAsia="Times New Roman" w:hAnsi="Consolas" w:cs="Times New Roman"/>
-          <w:color w:val="FFFFFF"/>
-          <w:sz w:val="21"/>
-          <w:szCs w:val="21"/>
-          <w:lang w:eastAsia="en-IN"/>
-        </w:rPr>
-        <w:t>ans</w:t>
-      </w:r>
-      <w:proofErr w:type="spellEnd"/>
-      <w:proofErr w:type="gramEnd"/>
-      <w:r>
-        <w:rPr>
-          <w:rFonts w:ascii="Consolas" w:eastAsia="Times New Roman" w:hAnsi="Consolas" w:cs="Times New Roman"/>
-          <w:color w:val="FFFFFF"/>
-          <w:sz w:val="21"/>
-          <w:szCs w:val="21"/>
-          <w:lang w:eastAsia="en-IN"/>
-        </w:rPr>
-        <w:t xml:space="preserve"> </w:t>
-      </w:r>
-      <w:r>
-        <w:rPr>
-          <w:rFonts w:ascii="Consolas" w:eastAsia="Times New Roman" w:hAnsi="Consolas" w:cs="Times New Roman"/>
-          <w:color w:val="C792EA"/>
-          <w:sz w:val="21"/>
-          <w:szCs w:val="21"/>
-          <w:lang w:eastAsia="en-IN"/>
-        </w:rPr>
-        <w:t>=</w:t>
-      </w:r>
-      <w:r>
-        <w:rPr>
-          <w:rFonts w:ascii="Consolas" w:eastAsia="Times New Roman" w:hAnsi="Consolas" w:cs="Times New Roman"/>
-          <w:color w:val="FFFFFF"/>
-          <w:sz w:val="21"/>
-          <w:szCs w:val="21"/>
-          <w:lang w:eastAsia="en-IN"/>
-        </w:rPr>
-        <w:t xml:space="preserve"> </w:t>
-      </w:r>
-      <w:proofErr w:type="spellStart"/>
-      <w:r>
-        <w:rPr>
-          <w:rFonts w:ascii="Consolas" w:eastAsia="Times New Roman" w:hAnsi="Consolas" w:cs="Times New Roman"/>
-          <w:color w:val="82AAFF"/>
-          <w:sz w:val="21"/>
-          <w:szCs w:val="21"/>
-          <w:lang w:eastAsia="en-IN"/>
-        </w:rPr>
-        <w:t>two_sum</w:t>
-      </w:r>
-      <w:proofErr w:type="spellEnd"/>
-      <w:r>
-        <w:rPr>
-          <w:rFonts w:ascii="Consolas" w:eastAsia="Times New Roman" w:hAnsi="Consolas" w:cs="Times New Roman"/>
-          <w:color w:val="89DDFF"/>
-          <w:sz w:val="21"/>
-          <w:szCs w:val="21"/>
-          <w:lang w:eastAsia="en-IN"/>
-        </w:rPr>
-        <w:t>([</w:t>
-      </w:r>
-      <w:r>
-        <w:rPr>
-          <w:rFonts w:ascii="Consolas" w:eastAsia="Times New Roman" w:hAnsi="Consolas" w:cs="Times New Roman"/>
-          <w:color w:val="F78C6C"/>
-          <w:sz w:val="21"/>
-          <w:szCs w:val="21"/>
-          <w:lang w:eastAsia="en-IN"/>
-        </w:rPr>
-        <w:t>2</w:t>
-      </w:r>
-      <w:r>
-        <w:rPr>
-          <w:rFonts w:ascii="Consolas" w:eastAsia="Times New Roman" w:hAnsi="Consolas" w:cs="Times New Roman"/>
-          <w:color w:val="89DDFF"/>
-          <w:sz w:val="21"/>
-          <w:szCs w:val="21"/>
-          <w:lang w:eastAsia="en-IN"/>
-        </w:rPr>
-        <w:t>,</w:t>
-      </w:r>
-      <w:r>
-        <w:rPr>
-          <w:rFonts w:ascii="Consolas" w:eastAsia="Times New Roman" w:hAnsi="Consolas" w:cs="Times New Roman"/>
-          <w:color w:val="F78C6C"/>
-          <w:sz w:val="21"/>
-          <w:szCs w:val="21"/>
-          <w:lang w:eastAsia="en-IN"/>
-        </w:rPr>
-        <w:t>3</w:t>
-      </w:r>
-      <w:r>
-        <w:rPr>
-          <w:rFonts w:ascii="Consolas" w:eastAsia="Times New Roman" w:hAnsi="Consolas" w:cs="Times New Roman"/>
-          <w:color w:val="89DDFF"/>
-          <w:sz w:val="21"/>
-          <w:szCs w:val="21"/>
-          <w:lang w:eastAsia="en-IN"/>
-        </w:rPr>
-        <w:t>,</w:t>
-      </w:r>
-      <w:r>
-        <w:rPr>
-          <w:rFonts w:ascii="Consolas" w:eastAsia="Times New Roman" w:hAnsi="Consolas" w:cs="Times New Roman"/>
-          <w:color w:val="F78C6C"/>
-          <w:sz w:val="21"/>
-          <w:szCs w:val="21"/>
-          <w:lang w:eastAsia="en-IN"/>
-        </w:rPr>
-        <w:t>6</w:t>
-      </w:r>
-      <w:r>
-        <w:rPr>
-          <w:rFonts w:ascii="Consolas" w:eastAsia="Times New Roman" w:hAnsi="Consolas" w:cs="Times New Roman"/>
-          <w:color w:val="89DDFF"/>
-          <w:sz w:val="21"/>
-          <w:szCs w:val="21"/>
-          <w:lang w:eastAsia="en-IN"/>
-        </w:rPr>
-        <w:t>,</w:t>
-      </w:r>
-      <w:r>
-        <w:rPr>
-          <w:rFonts w:ascii="Consolas" w:eastAsia="Times New Roman" w:hAnsi="Consolas" w:cs="Times New Roman"/>
-          <w:color w:val="F78C6C"/>
-          <w:sz w:val="21"/>
-          <w:szCs w:val="21"/>
-          <w:lang w:eastAsia="en-IN"/>
-        </w:rPr>
-        <w:t>1</w:t>
-      </w:r>
-      <w:r>
-        <w:rPr>
-          <w:rFonts w:ascii="Consolas" w:eastAsia="Times New Roman" w:hAnsi="Consolas" w:cs="Times New Roman"/>
-          <w:color w:val="89DDFF"/>
-          <w:sz w:val="21"/>
-          <w:szCs w:val="21"/>
-          <w:lang w:eastAsia="en-IN"/>
-        </w:rPr>
-        <w:t>,</w:t>
-      </w:r>
-      <w:r>
-        <w:rPr>
-          <w:rFonts w:ascii="Consolas" w:eastAsia="Times New Roman" w:hAnsi="Consolas" w:cs="Times New Roman"/>
-          <w:color w:val="F78C6C"/>
-          <w:sz w:val="21"/>
-          <w:szCs w:val="21"/>
-          <w:lang w:eastAsia="en-IN"/>
-        </w:rPr>
-        <w:t>5</w:t>
-      </w:r>
-      <w:r>
-        <w:rPr>
-          <w:rFonts w:ascii="Consolas" w:eastAsia="Times New Roman" w:hAnsi="Consolas" w:cs="Times New Roman"/>
-          <w:color w:val="89DDFF"/>
-          <w:sz w:val="21"/>
-          <w:szCs w:val="21"/>
-          <w:lang w:eastAsia="en-IN"/>
-        </w:rPr>
-        <w:t>,</w:t>
-      </w:r>
-      <w:r>
-        <w:rPr>
-          <w:rFonts w:ascii="Consolas" w:eastAsia="Times New Roman" w:hAnsi="Consolas" w:cs="Times New Roman"/>
-          <w:color w:val="F78C6C"/>
-          <w:sz w:val="21"/>
-          <w:szCs w:val="21"/>
-          <w:lang w:eastAsia="en-IN"/>
-        </w:rPr>
-        <w:t>4</w:t>
-      </w:r>
-      <w:r>
-        <w:rPr>
-          <w:rFonts w:ascii="Consolas" w:eastAsia="Times New Roman" w:hAnsi="Consolas" w:cs="Times New Roman"/>
-          <w:color w:val="89DDFF"/>
-          <w:sz w:val="21"/>
-          <w:szCs w:val="21"/>
-          <w:lang w:eastAsia="en-IN"/>
-        </w:rPr>
-        <w:t>]</w:t>
-      </w:r>
-      <w:r>
-        <w:rPr>
-          <w:rFonts w:ascii="Consolas" w:eastAsia="Times New Roman" w:hAnsi="Consolas" w:cs="Times New Roman"/>
-          <w:color w:val="82AAFF"/>
-          <w:sz w:val="21"/>
-          <w:szCs w:val="21"/>
-          <w:lang w:eastAsia="en-IN"/>
-        </w:rPr>
-        <w:t>,</w:t>
-      </w:r>
-      <w:r>
-        <w:rPr>
-          <w:rFonts w:ascii="Consolas" w:eastAsia="Times New Roman" w:hAnsi="Consolas" w:cs="Times New Roman"/>
-          <w:color w:val="F78C6C"/>
-          <w:sz w:val="21"/>
-          <w:szCs w:val="21"/>
-          <w:lang w:eastAsia="en-IN"/>
-        </w:rPr>
-        <w:t>7</w:t>
-      </w:r>
-      <w:r>
-        <w:rPr>
-          <w:rFonts w:ascii="Consolas" w:eastAsia="Times New Roman" w:hAnsi="Consolas" w:cs="Times New Roman"/>
-          <w:color w:val="89DDFF"/>
-          <w:sz w:val="21"/>
-          <w:szCs w:val="21"/>
-          <w:lang w:eastAsia="en-IN"/>
-        </w:rPr>
-        <w:t>)</w:t>
-      </w:r>
-    </w:p>
-    <w:p>
-      <w:pPr>
-        <w:shd w:val="clear" w:color="auto" w:fill="000000"/>
-        <w:spacing w:after="0" w:line="285" w:lineRule="atLeast"/>
-        <w:rPr>
-          <w:rFonts w:ascii="Consolas" w:eastAsia="Times New Roman" w:hAnsi="Consolas" w:cs="Times New Roman"/>
-          <w:color w:val="FFFFFF"/>
-          <w:sz w:val="21"/>
-          <w:szCs w:val="21"/>
-          <w:lang w:eastAsia="en-IN"/>
-        </w:rPr>
-      </w:pPr>
-      <w:proofErr w:type="gramStart"/>
-      <w:r>
-        <w:rPr>
-          <w:rFonts w:ascii="Consolas" w:eastAsia="Times New Roman" w:hAnsi="Consolas" w:cs="Times New Roman"/>
-          <w:color w:val="F78C6C"/>
-          <w:sz w:val="21"/>
-          <w:szCs w:val="21"/>
-          <w:lang w:eastAsia="en-IN"/>
-        </w:rPr>
-        <w:t>print</w:t>
-      </w:r>
-      <w:r>
-        <w:rPr>
-          <w:rFonts w:ascii="Consolas" w:eastAsia="Times New Roman" w:hAnsi="Consolas" w:cs="Times New Roman"/>
-          <w:color w:val="FFFFFF"/>
-          <w:sz w:val="21"/>
-          <w:szCs w:val="21"/>
-          <w:lang w:eastAsia="en-IN"/>
-        </w:rPr>
-        <w:t>(</w:t>
-      </w:r>
-      <w:proofErr w:type="gramEnd"/>
-      <w:r>
-        <w:rPr>
-          <w:rFonts w:ascii="Consolas" w:eastAsia="Times New Roman" w:hAnsi="Consolas" w:cs="Times New Roman"/>
-          <w:color w:val="C792EA"/>
-          <w:sz w:val="21"/>
-          <w:szCs w:val="21"/>
-          <w:lang w:eastAsia="en-IN"/>
-        </w:rPr>
-        <w:t>*</w:t>
-      </w:r>
-      <w:proofErr w:type="spellStart"/>
-      <w:r>
-        <w:rPr>
-          <w:rFonts w:ascii="Consolas" w:eastAsia="Times New Roman" w:hAnsi="Consolas" w:cs="Times New Roman"/>
-          <w:color w:val="FFFFFF"/>
-          <w:sz w:val="21"/>
-          <w:szCs w:val="21"/>
-          <w:lang w:eastAsia="en-IN"/>
-        </w:rPr>
-        <w:t>ans</w:t>
-      </w:r>
-      <w:proofErr w:type="spellEnd"/>
-      <w:r>
-        <w:rPr>
-          <w:rFonts w:ascii="Consolas" w:eastAsia="Times New Roman" w:hAnsi="Consolas" w:cs="Times New Roman"/>
-          <w:color w:val="FFFFFF"/>
-          <w:sz w:val="21"/>
-          <w:szCs w:val="21"/>
-          <w:lang w:eastAsia="en-IN"/>
-        </w:rPr>
-        <w:t>)</w:t>
-      </w:r>
-    </w:p>
-    <w:p>
-      <w:pPr>
-        <w:shd w:val="clear" w:color="auto" w:fill="000000"/>
-        <w:spacing w:after="0" w:line="285" w:lineRule="atLeast"/>
-        <w:rPr>
-          <w:rFonts w:ascii="Consolas" w:eastAsia="Times New Roman" w:hAnsi="Consolas" w:cs="Times New Roman"/>
-          <w:color w:val="FFFFFF"/>
-          <w:sz w:val="21"/>
-          <w:szCs w:val="21"/>
-          <w:lang w:eastAsia="en-IN"/>
-        </w:rPr>
-      </w:pPr>
+        <w:t xml:space="preserve">        </w:t>
+      </w:r>
     </w:p>
     <w:p>
       <w:pPr>
@@ -13248,7 +13246,6 @@
           <w:szCs w:val="21"/>
           <w:lang w:eastAsia="en-IN"/>
         </w:rPr>
-        <w:lastRenderedPageBreak/>
         <w:t>from</w:t>
       </w:r>
       <w:proofErr w:type="gramEnd"/>
@@ -16187,6 +16184,7 @@
           <w:szCs w:val="21"/>
           <w:lang w:eastAsia="en-IN"/>
         </w:rPr>
+        <w:lastRenderedPageBreak/>
         <w:t>def</w:t>
       </w:r>
       <w:proofErr w:type="spellEnd"/>
@@ -16565,7 +16563,6 @@
           <w:szCs w:val="21"/>
           <w:lang w:eastAsia="en-IN"/>
         </w:rPr>
-        <w:lastRenderedPageBreak/>
         <w:t xml:space="preserve">        </w:t>
       </w:r>
       <w:proofErr w:type="gramStart"/>
@@ -17785,7 +17782,7 @@
           <w:sz w:val="36"/>
         </w:rPr>
       </w:pPr>
-      <w:bookmarkStart w:id="24" w:name="_Toc139153265"/>
+      <w:bookmarkStart w:id="23" w:name="_Toc139153265"/>
       <w:r>
         <w:rPr>
           <w:b/>
@@ -17808,7 +17805,7 @@
         </w:rPr>
         <w:t>:</w:t>
       </w:r>
-      <w:bookmarkEnd w:id="24"/>
+      <w:bookmarkEnd w:id="23"/>
       <w:r>
         <w:rPr>
           <w:b/>
@@ -17902,7 +17899,7 @@
             <wp:extent cx="4331855" cy="3248891"/>
             <wp:effectExtent l="0" t="0" r="0" b="8890"/>
             <wp:docPr id="2" name="Video 2">
-              <a:hlinkClick xmlns:a="http://schemas.openxmlformats.org/drawingml/2006/main" r:id="rId11"/>
+              <a:hlinkClick xmlns:a="http://schemas.openxmlformats.org/drawingml/2006/main" r:id="rId12"/>
             </wp:docPr>
             <wp:cNvGraphicFramePr>
               <a:graphicFrameLocks xmlns:a="http://schemas.openxmlformats.org/drawingml/2006/main" noChangeAspect="1"/>
@@ -17915,7 +17912,7 @@
                     <pic:cNvPicPr/>
                   </pic:nvPicPr>
                   <pic:blipFill>
-                    <a:blip r:embed="rId12">
+                    <a:blip r:embed="rId13">
                       <a:extLst>
                         <a:ext uri="{28A0092B-C50C-407E-A947-70E740481C1C}">
                           <a14:useLocalDpi xmlns:a14="http://schemas.microsoft.com/office/drawing/2010/main" val="0"/>
@@ -23232,7 +23229,7 @@
           <w:sz w:val="36"/>
         </w:rPr>
       </w:pPr>
-      <w:bookmarkStart w:id="25" w:name="_Toc139153266"/>
+      <w:bookmarkStart w:id="24" w:name="_Toc139153266"/>
       <w:r>
         <w:rPr>
           <w:b/>
@@ -23248,7 +23245,7 @@
         </w:rPr>
         <w:t>3:</w:t>
       </w:r>
-      <w:bookmarkEnd w:id="25"/>
+      <w:bookmarkEnd w:id="24"/>
       <w:r>
         <w:rPr>
           <w:b/>
@@ -23353,7 +23350,7 @@
             <wp:extent cx="4384964" cy="3288723"/>
             <wp:effectExtent l="0" t="0" r="0" b="6985"/>
             <wp:docPr id="4" name="Video 4">
-              <a:hlinkClick xmlns:a="http://schemas.openxmlformats.org/drawingml/2006/main" r:id="rId13"/>
+              <a:hlinkClick xmlns:a="http://schemas.openxmlformats.org/drawingml/2006/main" r:id="rId14"/>
             </wp:docPr>
             <wp:cNvGraphicFramePr>
               <a:graphicFrameLocks xmlns:a="http://schemas.openxmlformats.org/drawingml/2006/main" noChangeAspect="1"/>
@@ -23366,7 +23363,7 @@
                     <pic:cNvPicPr/>
                   </pic:nvPicPr>
                   <pic:blipFill>
-                    <a:blip r:embed="rId14">
+                    <a:blip r:embed="rId15">
                       <a:extLst>
                         <a:ext uri="{28A0092B-C50C-407E-A947-70E740481C1C}">
                           <a14:useLocalDpi xmlns:a14="http://schemas.microsoft.com/office/drawing/2010/main" val="0"/>
@@ -25030,7 +25027,7 @@
       </w:pPr>
     </w:p>
     <w:sectPr>
-      <w:footerReference w:type="default" r:id="rId15"/>
+      <w:footerReference w:type="default" r:id="rId16"/>
       <w:pgSz w:w="11906" w:h="16838" w:code="9"/>
       <w:pgMar w:top="720" w:right="720" w:bottom="720" w:left="720" w:header="0" w:footer="283" w:gutter="0"/>
       <w:cols w:space="708"/>
@@ -29689,7 +29686,7 @@
 </file>
 
 <file path=customXml/itemProps1.xml><?xml version="1.0" encoding="utf-8"?>
-<ds:datastoreItem xmlns:ds="http://schemas.openxmlformats.org/officeDocument/2006/customXml" ds:itemID="{7F0A1674-DF28-42B1-8EE5-85B2F5FF769A}">
+<ds:datastoreItem xmlns:ds="http://schemas.openxmlformats.org/officeDocument/2006/customXml" ds:itemID="{AB9AC39C-6756-430A-967B-7B7DE9D61D16}">
   <ds:schemaRefs>
     <ds:schemaRef ds:uri="http://schemas.openxmlformats.org/officeDocument/2006/bibliography"/>
   </ds:schemaRefs>

</xml_diff>

<commit_message>
Morris Traversal notes added
</commit_message>
<xml_diff>
--- a/4. Tree/Tree.docx
+++ b/4. Tree/Tree.docx
@@ -2610,13 +2610,8 @@
           <w:numId w:val="34"/>
         </w:numPr>
       </w:pPr>
-      <w:proofErr w:type="spellStart"/>
-      <w:r>
-        <w:t>Inorder</w:t>
-      </w:r>
-      <w:proofErr w:type="spellEnd"/>
-      <w:r>
-        <w:t xml:space="preserve"> traversal ( left, root, right)</w:t>
+      <w:r>
+        <w:t>Inorder traversal ( left, root, right)</w:t>
       </w:r>
     </w:p>
     <w:p>
@@ -2790,23 +2785,7 @@
           <w:rFonts w:asciiTheme="majorHAnsi" w:hAnsiTheme="majorHAnsi"/>
           <w:szCs w:val="24"/>
         </w:rPr>
-        <w:t xml:space="preserve">For BST </w:t>
-      </w:r>
-      <w:proofErr w:type="spellStart"/>
-      <w:r>
-        <w:rPr>
-          <w:rFonts w:asciiTheme="majorHAnsi" w:hAnsiTheme="majorHAnsi"/>
-          <w:szCs w:val="24"/>
-        </w:rPr>
-        <w:t>inorder</w:t>
-      </w:r>
-      <w:proofErr w:type="spellEnd"/>
-      <w:r>
-        <w:rPr>
-          <w:rFonts w:asciiTheme="majorHAnsi" w:hAnsiTheme="majorHAnsi"/>
-          <w:szCs w:val="24"/>
-        </w:rPr>
-        <w:t xml:space="preserve"> traversal gives numbers in ascending order.</w:t>
+        <w:t>For BST inorder traversal gives numbers in ascending order.</w:t>
       </w:r>
     </w:p>
     <w:p>
@@ -4921,7 +4900,6 @@
         </w:rPr>
         <w:t xml:space="preserve"> </w:t>
       </w:r>
-      <w:proofErr w:type="spellStart"/>
       <w:r>
         <w:rPr>
           <w:rFonts w:ascii="Consolas" w:eastAsia="Times New Roman" w:hAnsi="Consolas" w:cs="Times New Roman"/>
@@ -4932,7 +4910,6 @@
         </w:rPr>
         <w:t>inorder</w:t>
       </w:r>
-      <w:proofErr w:type="spellEnd"/>
       <w:r>
         <w:rPr>
           <w:rFonts w:ascii="Consolas" w:eastAsia="Times New Roman" w:hAnsi="Consolas" w:cs="Times New Roman"/>
@@ -10916,16 +10893,22 @@
       <w:proofErr w:type="gramEnd"/>
     </w:p>
     <w:p>
+      <w:r>
+        <w:t>Problem</w:t>
+      </w:r>
+      <w:r>
+        <w:t xml:space="preserve">: so if input is </w:t>
+      </w:r>
+      <w:r>
+        <w:t>given tree root = [3</w:t>
+      </w:r>
       <w:proofErr w:type="gramStart"/>
       <w:r>
-        <w:t>Problem :</w:t>
+        <w:t>,9,20,null,null,15,7</w:t>
       </w:r>
       <w:proofErr w:type="gramEnd"/>
       <w:r>
-        <w:t xml:space="preserve"> so if input is </w:t>
-      </w:r>
-      <w:r>
-        <w:t xml:space="preserve">given tree root = [3,9,20,null,null,15,7] </w:t>
+        <w:t xml:space="preserve">] </w:t>
       </w:r>
     </w:p>
     <w:p>
@@ -13839,6 +13822,4175 @@
     </w:p>
     <w:p>
       <w:pPr>
+        <w:pStyle w:val="Heading2"/>
+        <w:spacing w:after="240"/>
+      </w:pPr>
+      <w:r>
+        <w:lastRenderedPageBreak/>
+        <w:t>Morris Traversal</w:t>
+      </w:r>
+      <w:r>
+        <w:t>:</w:t>
+      </w:r>
+    </w:p>
+    <w:p>
+      <w:pPr>
+        <w:pStyle w:val="BodyText3"/>
+        <w:rPr>
+          <w:rFonts w:asciiTheme="majorHAnsi" w:hAnsiTheme="majorHAnsi" w:cstheme="majorHAnsi"/>
+        </w:rPr>
+      </w:pPr>
+      <w:r>
+        <w:rPr>
+          <w:rFonts w:asciiTheme="majorHAnsi" w:hAnsiTheme="majorHAnsi" w:cstheme="majorHAnsi"/>
+        </w:rPr>
+        <w:t>Morris Traversal is a tree traversal algorithm that allows for the traversal of a binary tree without using recursion or an explicit stack</w:t>
+      </w:r>
+    </w:p>
+    <w:p>
+      <w:pPr>
+        <w:pStyle w:val="NormalWeb"/>
+        <w:spacing w:before="0" w:beforeAutospacing="0" w:after="0" w:afterAutospacing="0"/>
+        <w:rPr>
+          <w:rFonts w:asciiTheme="majorHAnsi" w:hAnsiTheme="majorHAnsi" w:cstheme="majorHAnsi"/>
+        </w:rPr>
+      </w:pPr>
+      <w:r>
+        <w:rPr>
+          <w:rFonts w:asciiTheme="majorHAnsi" w:hAnsiTheme="majorHAnsi" w:cstheme="majorHAnsi"/>
+        </w:rPr>
+        <w:t xml:space="preserve">Recursive solution: </w:t>
+      </w:r>
+      <w:proofErr w:type="gramStart"/>
+      <w:r>
+        <w:rPr>
+          <w:rFonts w:asciiTheme="majorHAnsi" w:hAnsiTheme="majorHAnsi" w:cstheme="majorHAnsi"/>
+        </w:rPr>
+        <w:t>O</w:t>
+      </w:r>
+      <w:bookmarkStart w:id="11" w:name="_GoBack"/>
+      <w:bookmarkEnd w:id="11"/>
+      <w:r>
+        <w:rPr>
+          <w:rFonts w:asciiTheme="majorHAnsi" w:hAnsiTheme="majorHAnsi" w:cstheme="majorHAnsi"/>
+        </w:rPr>
+        <w:t>(</w:t>
+      </w:r>
+      <w:proofErr w:type="gramEnd"/>
+      <w:r>
+        <w:rPr>
+          <w:rFonts w:asciiTheme="majorHAnsi" w:hAnsiTheme="majorHAnsi" w:cstheme="majorHAnsi"/>
+        </w:rPr>
+        <w:t xml:space="preserve">n) time and O(n) space (function call stack); </w:t>
+      </w:r>
+    </w:p>
+    <w:p>
+      <w:pPr>
+        <w:spacing w:after="0" w:line="240" w:lineRule="auto"/>
+        <w:rPr>
+          <w:rFonts w:asciiTheme="majorHAnsi" w:eastAsia="Times New Roman" w:hAnsiTheme="majorHAnsi" w:cstheme="majorHAnsi"/>
+          <w:sz w:val="24"/>
+          <w:szCs w:val="24"/>
+          <w:lang w:eastAsia="en-IN"/>
+        </w:rPr>
+      </w:pPr>
+      <w:r>
+        <w:rPr>
+          <w:rFonts w:asciiTheme="majorHAnsi" w:eastAsia="Times New Roman" w:hAnsiTheme="majorHAnsi" w:cstheme="majorHAnsi"/>
+          <w:b/>
+          <w:sz w:val="24"/>
+          <w:szCs w:val="24"/>
+          <w:lang w:eastAsia="en-IN"/>
+        </w:rPr>
+        <w:t>Morris traversal</w:t>
+      </w:r>
+      <w:r>
+        <w:rPr>
+          <w:rFonts w:asciiTheme="majorHAnsi" w:eastAsia="Times New Roman" w:hAnsiTheme="majorHAnsi" w:cstheme="majorHAnsi"/>
+          <w:sz w:val="24"/>
+          <w:szCs w:val="24"/>
+          <w:lang w:eastAsia="en-IN"/>
+        </w:rPr>
+        <w:t xml:space="preserve">: </w:t>
+      </w:r>
+      <w:proofErr w:type="gramStart"/>
+      <w:r>
+        <w:rPr>
+          <w:rFonts w:asciiTheme="majorHAnsi" w:eastAsia="Times New Roman" w:hAnsiTheme="majorHAnsi" w:cstheme="majorHAnsi"/>
+          <w:sz w:val="24"/>
+          <w:szCs w:val="24"/>
+          <w:lang w:eastAsia="en-IN"/>
+        </w:rPr>
+        <w:t>O(</w:t>
+      </w:r>
+      <w:proofErr w:type="gramEnd"/>
+      <w:r>
+        <w:rPr>
+          <w:rFonts w:asciiTheme="majorHAnsi" w:eastAsia="Times New Roman" w:hAnsiTheme="majorHAnsi" w:cstheme="majorHAnsi"/>
+          <w:sz w:val="24"/>
+          <w:szCs w:val="24"/>
+          <w:lang w:eastAsia="en-IN"/>
+        </w:rPr>
+        <w:t xml:space="preserve">n) time and </w:t>
+      </w:r>
+      <w:r>
+        <w:rPr>
+          <w:rFonts w:asciiTheme="majorHAnsi" w:eastAsia="Times New Roman" w:hAnsiTheme="majorHAnsi" w:cstheme="majorHAnsi"/>
+          <w:b/>
+          <w:sz w:val="24"/>
+          <w:szCs w:val="24"/>
+          <w:lang w:eastAsia="en-IN"/>
+        </w:rPr>
+        <w:t>O(1)</w:t>
+      </w:r>
+      <w:r>
+        <w:rPr>
+          <w:rFonts w:asciiTheme="majorHAnsi" w:eastAsia="Times New Roman" w:hAnsiTheme="majorHAnsi" w:cstheme="majorHAnsi"/>
+          <w:sz w:val="24"/>
+          <w:szCs w:val="24"/>
+          <w:lang w:eastAsia="en-IN"/>
+        </w:rPr>
+        <w:t xml:space="preserve"> space.</w:t>
+      </w:r>
+    </w:p>
+    <w:p>
+      <w:pPr>
+        <w:pStyle w:val="NormalWeb"/>
+        <w:spacing w:before="0" w:beforeAutospacing="0" w:after="0" w:afterAutospacing="0"/>
+      </w:pPr>
+    </w:p>
+    <w:p>
+      <w:pPr>
+        <w:spacing w:after="0" w:line="240" w:lineRule="auto"/>
+        <w:rPr>
+          <w:rFonts w:asciiTheme="majorHAnsi" w:eastAsia="Times New Roman" w:hAnsiTheme="majorHAnsi" w:cstheme="majorHAnsi"/>
+          <w:sz w:val="24"/>
+          <w:szCs w:val="24"/>
+          <w:lang w:eastAsia="en-IN"/>
+        </w:rPr>
+      </w:pPr>
+      <w:r>
+        <w:rPr>
+          <w:rFonts w:asciiTheme="majorHAnsi" w:eastAsia="Times New Roman" w:hAnsiTheme="majorHAnsi" w:cstheme="majorHAnsi"/>
+          <w:sz w:val="24"/>
+          <w:szCs w:val="24"/>
+          <w:lang w:eastAsia="en-IN"/>
+        </w:rPr>
+        <w:t xml:space="preserve">In-order Morris Traversal: </w:t>
+      </w:r>
+    </w:p>
+    <w:p>
+      <w:pPr>
+        <w:spacing w:after="0" w:line="240" w:lineRule="auto"/>
+        <w:rPr>
+          <w:rFonts w:asciiTheme="majorHAnsi" w:eastAsia="Times New Roman" w:hAnsiTheme="majorHAnsi" w:cstheme="majorHAnsi"/>
+          <w:sz w:val="24"/>
+          <w:szCs w:val="24"/>
+          <w:lang w:eastAsia="en-IN"/>
+        </w:rPr>
+      </w:pPr>
+      <w:r>
+        <w:rPr>
+          <w:rFonts w:ascii="Segoe UI Symbol" w:eastAsia="Times New Roman" w:hAnsi="Segoe UI Symbol" w:cs="Segoe UI Symbol"/>
+          <w:sz w:val="24"/>
+          <w:szCs w:val="24"/>
+          <w:lang w:eastAsia="en-IN"/>
+        </w:rPr>
+        <w:t>🌳</w:t>
+      </w:r>
+      <w:r>
+        <w:rPr>
+          <w:rFonts w:asciiTheme="majorHAnsi" w:eastAsia="Times New Roman" w:hAnsiTheme="majorHAnsi" w:cstheme="majorHAnsi"/>
+          <w:sz w:val="24"/>
+          <w:szCs w:val="24"/>
+          <w:lang w:eastAsia="en-IN"/>
+        </w:rPr>
+        <w:t xml:space="preserve"> 1st case: if left is null, print current node and go right </w:t>
+      </w:r>
+    </w:p>
+    <w:p>
+      <w:pPr>
+        <w:spacing w:after="0" w:line="240" w:lineRule="auto"/>
+        <w:rPr>
+          <w:rFonts w:asciiTheme="majorHAnsi" w:eastAsia="Times New Roman" w:hAnsiTheme="majorHAnsi" w:cstheme="majorHAnsi"/>
+          <w:sz w:val="24"/>
+          <w:szCs w:val="24"/>
+          <w:lang w:eastAsia="en-IN"/>
+        </w:rPr>
+      </w:pPr>
+      <w:r>
+        <w:rPr>
+          <w:rFonts w:ascii="Segoe UI Symbol" w:eastAsia="Times New Roman" w:hAnsi="Segoe UI Symbol" w:cs="Segoe UI Symbol"/>
+          <w:sz w:val="24"/>
+          <w:szCs w:val="24"/>
+          <w:lang w:eastAsia="en-IN"/>
+        </w:rPr>
+        <w:t>🌳</w:t>
+      </w:r>
+      <w:r>
+        <w:rPr>
+          <w:rFonts w:asciiTheme="majorHAnsi" w:eastAsia="Times New Roman" w:hAnsiTheme="majorHAnsi" w:cstheme="majorHAnsi"/>
+          <w:sz w:val="24"/>
+          <w:szCs w:val="24"/>
+          <w:lang w:eastAsia="en-IN"/>
+        </w:rPr>
+        <w:t xml:space="preserve"> 2nd case: before going left, make right most node on left subtree connected to current node, then go left </w:t>
+      </w:r>
+      <w:r>
+        <w:rPr>
+          <w:rFonts w:ascii="Segoe UI Symbol" w:eastAsia="Times New Roman" w:hAnsi="Segoe UI Symbol" w:cs="Segoe UI Symbol"/>
+          <w:sz w:val="24"/>
+          <w:szCs w:val="24"/>
+          <w:lang w:eastAsia="en-IN"/>
+        </w:rPr>
+        <w:t>🌳</w:t>
+      </w:r>
+      <w:r>
+        <w:rPr>
+          <w:rFonts w:asciiTheme="majorHAnsi" w:eastAsia="Times New Roman" w:hAnsiTheme="majorHAnsi" w:cstheme="majorHAnsi"/>
+          <w:sz w:val="24"/>
+          <w:szCs w:val="24"/>
+          <w:lang w:eastAsia="en-IN"/>
+        </w:rPr>
+        <w:t xml:space="preserve"> 3rd case: if thread is already pointed to current node, then remove the thread</w:t>
+      </w:r>
+    </w:p>
+    <w:p>
+      <w:pPr>
+        <w:spacing w:after="0" w:line="240" w:lineRule="auto"/>
+        <w:rPr>
+          <w:rFonts w:asciiTheme="majorHAnsi" w:eastAsia="Times New Roman" w:hAnsiTheme="majorHAnsi" w:cstheme="majorHAnsi"/>
+          <w:sz w:val="24"/>
+          <w:szCs w:val="24"/>
+          <w:lang w:eastAsia="en-IN"/>
+        </w:rPr>
+      </w:pPr>
+      <w:r>
+        <w:rPr>
+          <w:rFonts w:asciiTheme="majorHAnsi" w:eastAsia="Times New Roman" w:hAnsiTheme="majorHAnsi" w:cstheme="majorHAnsi"/>
+          <w:sz w:val="24"/>
+          <w:szCs w:val="24"/>
+          <w:lang w:eastAsia="en-IN"/>
+        </w:rPr>
+        <w:t>Iterate until the current node is not NULL.</w:t>
+      </w:r>
+    </w:p>
+    <w:p>
+      <w:pPr>
+        <w:spacing w:after="0" w:line="240" w:lineRule="auto"/>
+        <w:rPr>
+          <w:rFonts w:ascii="Times New Roman" w:eastAsia="Times New Roman" w:hAnsi="Times New Roman" w:cs="Times New Roman"/>
+          <w:sz w:val="24"/>
+          <w:szCs w:val="24"/>
+          <w:lang w:eastAsia="en-IN"/>
+        </w:rPr>
+      </w:pPr>
+    </w:p>
+    <w:p>
+      <w:pPr>
+        <w:spacing w:after="0" w:line="240" w:lineRule="auto"/>
+        <w:rPr>
+          <w:rFonts w:ascii="Times New Roman" w:eastAsia="Times New Roman" w:hAnsi="Times New Roman" w:cs="Times New Roman"/>
+          <w:sz w:val="24"/>
+          <w:szCs w:val="24"/>
+          <w:lang w:eastAsia="en-IN"/>
+        </w:rPr>
+      </w:pPr>
+    </w:p>
+    <w:p>
+      <w:pPr>
+        <w:pStyle w:val="BodyText3"/>
+        <w:rPr>
+          <w:rFonts w:asciiTheme="majorHAnsi" w:hAnsiTheme="majorHAnsi" w:cstheme="majorHAnsi"/>
+        </w:rPr>
+      </w:pPr>
+      <w:r>
+        <w:rPr>
+          <w:rFonts w:asciiTheme="majorHAnsi" w:hAnsiTheme="majorHAnsi" w:cstheme="majorHAnsi"/>
+        </w:rPr>
+        <w:t>This is Morris traversal for inorder, can have similar for pre and post order too.</w:t>
+      </w:r>
+    </w:p>
+    <w:p>
+      <w:pPr>
+        <w:spacing w:after="0" w:line="240" w:lineRule="auto"/>
+        <w:rPr>
+          <w:rFonts w:ascii="Times New Roman" w:eastAsia="Times New Roman" w:hAnsi="Times New Roman" w:cs="Times New Roman"/>
+          <w:sz w:val="24"/>
+          <w:szCs w:val="24"/>
+          <w:lang w:eastAsia="en-IN"/>
+        </w:rPr>
+      </w:pPr>
+      <w:r>
+        <w:rPr>
+          <w:rFonts w:ascii="Times New Roman" w:eastAsia="Times New Roman" w:hAnsi="Times New Roman" w:cs="Times New Roman"/>
+          <w:sz w:val="24"/>
+          <w:szCs w:val="24"/>
+          <w:lang w:eastAsia="en-IN"/>
+        </w:rPr>
+        <w:drawing>
+          <wp:inline distT="0" distB="0" distL="0" distR="0" wp14:anchorId="7F905C98" wp14:editId="24CEF61D">
+            <wp:extent cx="6645910" cy="3374390"/>
+            <wp:effectExtent l="0" t="0" r="2540" b="0"/>
+            <wp:docPr id="4" name="Picture 4"/>
+            <wp:cNvGraphicFramePr>
+              <a:graphicFrameLocks xmlns:a="http://schemas.openxmlformats.org/drawingml/2006/main" noChangeAspect="1"/>
+            </wp:cNvGraphicFramePr>
+            <a:graphic xmlns:a="http://schemas.openxmlformats.org/drawingml/2006/main">
+              <a:graphicData uri="http://schemas.openxmlformats.org/drawingml/2006/picture">
+                <pic:pic xmlns:pic="http://schemas.openxmlformats.org/drawingml/2006/picture">
+                  <pic:nvPicPr>
+                    <pic:cNvPr id="1" name=""/>
+                    <pic:cNvPicPr/>
+                  </pic:nvPicPr>
+                  <pic:blipFill>
+                    <a:blip r:embed="rId13"/>
+                    <a:stretch>
+                      <a:fillRect/>
+                    </a:stretch>
+                  </pic:blipFill>
+                  <pic:spPr>
+                    <a:xfrm>
+                      <a:off x="0" y="0"/>
+                      <a:ext cx="6645910" cy="3374390"/>
+                    </a:xfrm>
+                    <a:prstGeom prst="rect">
+                      <a:avLst/>
+                    </a:prstGeom>
+                  </pic:spPr>
+                </pic:pic>
+              </a:graphicData>
+            </a:graphic>
+          </wp:inline>
+        </w:drawing>
+      </w:r>
+    </w:p>
+    <w:p>
+      <w:pPr>
+        <w:spacing w:after="0" w:line="240" w:lineRule="auto"/>
+        <w:rPr>
+          <w:rFonts w:ascii="Times New Roman" w:eastAsia="Times New Roman" w:hAnsi="Times New Roman" w:cs="Times New Roman"/>
+          <w:sz w:val="24"/>
+          <w:szCs w:val="24"/>
+          <w:lang w:eastAsia="en-IN"/>
+        </w:rPr>
+      </w:pPr>
+    </w:p>
+    <w:p>
+      <w:pPr>
+        <w:spacing w:after="0" w:line="240" w:lineRule="auto"/>
+        <w:rPr>
+          <w:rFonts w:ascii="Times New Roman" w:eastAsia="Times New Roman" w:hAnsi="Times New Roman" w:cs="Times New Roman"/>
+          <w:sz w:val="24"/>
+          <w:szCs w:val="24"/>
+          <w:lang w:eastAsia="en-IN"/>
+        </w:rPr>
+      </w:pPr>
+    </w:p>
+    <w:p>
+      <w:pPr>
+        <w:spacing w:after="0" w:line="240" w:lineRule="auto"/>
+        <w:rPr>
+          <w:rFonts w:ascii="Times New Roman" w:eastAsia="Times New Roman" w:hAnsi="Times New Roman" w:cs="Times New Roman"/>
+          <w:sz w:val="24"/>
+          <w:szCs w:val="24"/>
+          <w:lang w:eastAsia="en-IN"/>
+        </w:rPr>
+      </w:pPr>
+      <w:r>
+        <w:rPr>
+          <w:rFonts w:ascii="Times New Roman" w:eastAsia="Times New Roman" w:hAnsi="Times New Roman" w:cs="Times New Roman"/>
+          <w:sz w:val="24"/>
+          <w:szCs w:val="24"/>
+          <w:lang w:eastAsia="en-IN"/>
+        </w:rPr>
+        <w:t>Lecture:-</w:t>
+      </w:r>
+    </w:p>
+    <w:p>
+      <w:pPr>
+        <w:spacing w:after="0" w:line="240" w:lineRule="auto"/>
+        <w:rPr>
+          <w:rFonts w:ascii="Times New Roman" w:eastAsia="Times New Roman" w:hAnsi="Times New Roman" w:cs="Times New Roman"/>
+          <w:sz w:val="24"/>
+          <w:szCs w:val="24"/>
+          <w:lang w:eastAsia="en-IN"/>
+        </w:rPr>
+      </w:pPr>
+      <w:r>
+        <w:rPr>
+          <w:rFonts w:ascii="Times New Roman" w:eastAsia="Times New Roman" w:hAnsi="Times New Roman" w:cs="Times New Roman"/>
+          <w:noProof/>
+          <w:sz w:val="24"/>
+          <w:szCs w:val="24"/>
+          <w:lang w:eastAsia="en-IN"/>
+        </w:rPr>
+        <w:drawing>
+          <wp:inline distT="0" distB="0" distL="0" distR="0" wp14:anchorId="557EE2E8" wp14:editId="3DDBAAD4">
+            <wp:extent cx="3002692" cy="2252019"/>
+            <wp:effectExtent l="0" t="0" r="7620" b="0"/>
+            <wp:docPr id="9" name="Video 9">
+              <a:hlinkClick xmlns:a="http://schemas.openxmlformats.org/drawingml/2006/main" r:id="rId14"/>
+            </wp:docPr>
+            <wp:cNvGraphicFramePr>
+              <a:graphicFrameLocks xmlns:a="http://schemas.openxmlformats.org/drawingml/2006/main" noChangeAspect="1"/>
+            </wp:cNvGraphicFramePr>
+            <a:graphic xmlns:a="http://schemas.openxmlformats.org/drawingml/2006/main">
+              <a:graphicData uri="http://schemas.openxmlformats.org/drawingml/2006/picture">
+                <pic:pic xmlns:pic="http://schemas.openxmlformats.org/drawingml/2006/picture">
+                  <pic:nvPicPr>
+                    <pic:cNvPr id="9" name=""/>
+                    <pic:cNvPicPr/>
+                  </pic:nvPicPr>
+                  <pic:blipFill>
+                    <a:blip r:embed="rId15">
+                      <a:extLst>
+                        <a:ext uri="{28A0092B-C50C-407E-A947-70E740481C1C}">
+                          <a14:useLocalDpi xmlns:a14="http://schemas.microsoft.com/office/drawing/2010/main" val="0"/>
+                        </a:ext>
+                        <a:ext uri="{C809E66F-F1BF-436E-b5F7-EEA9579F0CBA}">
+                          <wp15:webVideoPr xmlns:wp15="http://schemas.microsoft.com/office/word/2012/wordprocessingDrawing" embeddedHtml="&lt;iframe id=&quot;ytplayer&quot; src=&quot;https://www.youtube.com/embed/80Zug6D1_r4&quot; frameborder=&quot;0&quot; type=&quot;text/html&quot; width=&quot;816&quot; height=&quot;480&quot; /&gt;" h="480" w="816"/>
+                        </a:ext>
+                      </a:extLst>
+                    </a:blip>
+                    <a:stretch>
+                      <a:fillRect/>
+                    </a:stretch>
+                  </pic:blipFill>
+                  <pic:spPr>
+                    <a:xfrm>
+                      <a:off x="0" y="0"/>
+                      <a:ext cx="3019750" cy="2264813"/>
+                    </a:xfrm>
+                    <a:prstGeom prst="rect">
+                      <a:avLst/>
+                    </a:prstGeom>
+                  </pic:spPr>
+                </pic:pic>
+              </a:graphicData>
+            </a:graphic>
+          </wp:inline>
+        </w:drawing>
+      </w:r>
+    </w:p>
+    <w:p>
+      <w:pPr>
+        <w:spacing w:after="0" w:line="240" w:lineRule="auto"/>
+        <w:rPr>
+          <w:rFonts w:ascii="Times New Roman" w:eastAsia="Times New Roman" w:hAnsi="Times New Roman" w:cs="Times New Roman"/>
+          <w:sz w:val="24"/>
+          <w:szCs w:val="24"/>
+          <w:lang w:eastAsia="en-IN"/>
+        </w:rPr>
+      </w:pPr>
+      <w:r>
+        <w:rPr>
+          <w:rFonts w:ascii="Times New Roman" w:eastAsia="Times New Roman" w:hAnsi="Times New Roman" w:cs="Times New Roman"/>
+          <w:sz w:val="24"/>
+          <w:szCs w:val="24"/>
+          <w:lang w:eastAsia="en-IN"/>
+        </w:rPr>
+        <w:lastRenderedPageBreak/>
+        <w:t>Code</w:t>
+      </w:r>
+    </w:p>
+    <w:p>
+      <w:pPr>
+        <w:shd w:val="clear" w:color="auto" w:fill="000000"/>
+        <w:spacing w:after="0" w:line="285" w:lineRule="atLeast"/>
+        <w:rPr>
+          <w:rFonts w:ascii="Consolas" w:eastAsia="Times New Roman" w:hAnsi="Consolas" w:cs="Times New Roman"/>
+          <w:color w:val="FFFFFF"/>
+          <w:sz w:val="21"/>
+          <w:szCs w:val="21"/>
+          <w:lang w:eastAsia="en-IN"/>
+        </w:rPr>
+      </w:pPr>
+      <w:proofErr w:type="gramStart"/>
+      <w:r>
+        <w:rPr>
+          <w:rFonts w:ascii="Consolas" w:eastAsia="Times New Roman" w:hAnsi="Consolas" w:cs="Times New Roman"/>
+          <w:color w:val="C792EA"/>
+          <w:sz w:val="21"/>
+          <w:szCs w:val="21"/>
+          <w:lang w:eastAsia="en-IN"/>
+        </w:rPr>
+        <w:t>class</w:t>
+      </w:r>
+      <w:proofErr w:type="gramEnd"/>
+      <w:r>
+        <w:rPr>
+          <w:rFonts w:ascii="Consolas" w:eastAsia="Times New Roman" w:hAnsi="Consolas" w:cs="Times New Roman"/>
+          <w:color w:val="FFFFFF"/>
+          <w:sz w:val="21"/>
+          <w:szCs w:val="21"/>
+          <w:lang w:eastAsia="en-IN"/>
+        </w:rPr>
+        <w:t xml:space="preserve"> </w:t>
+      </w:r>
+      <w:proofErr w:type="spellStart"/>
+      <w:r>
+        <w:rPr>
+          <w:rFonts w:ascii="Consolas" w:eastAsia="Times New Roman" w:hAnsi="Consolas" w:cs="Times New Roman"/>
+          <w:color w:val="FFCB6B"/>
+          <w:sz w:val="21"/>
+          <w:szCs w:val="21"/>
+          <w:lang w:eastAsia="en-IN"/>
+        </w:rPr>
+        <w:t>TreeNode</w:t>
+      </w:r>
+      <w:proofErr w:type="spellEnd"/>
+      <w:r>
+        <w:rPr>
+          <w:rFonts w:ascii="Consolas" w:eastAsia="Times New Roman" w:hAnsi="Consolas" w:cs="Times New Roman"/>
+          <w:color w:val="89DDFF"/>
+          <w:sz w:val="21"/>
+          <w:szCs w:val="21"/>
+          <w:lang w:eastAsia="en-IN"/>
+        </w:rPr>
+        <w:t>:</w:t>
+      </w:r>
+    </w:p>
+    <w:p>
+      <w:pPr>
+        <w:shd w:val="clear" w:color="auto" w:fill="000000"/>
+        <w:spacing w:after="0" w:line="285" w:lineRule="atLeast"/>
+        <w:rPr>
+          <w:rFonts w:ascii="Consolas" w:eastAsia="Times New Roman" w:hAnsi="Consolas" w:cs="Times New Roman"/>
+          <w:color w:val="FFFFFF"/>
+          <w:sz w:val="21"/>
+          <w:szCs w:val="21"/>
+          <w:lang w:eastAsia="en-IN"/>
+        </w:rPr>
+      </w:pPr>
+      <w:r>
+        <w:rPr>
+          <w:rFonts w:ascii="Consolas" w:eastAsia="Times New Roman" w:hAnsi="Consolas" w:cs="Times New Roman"/>
+          <w:color w:val="FFFFFF"/>
+          <w:sz w:val="21"/>
+          <w:szCs w:val="21"/>
+          <w:lang w:eastAsia="en-IN"/>
+        </w:rPr>
+        <w:t xml:space="preserve">    </w:t>
+      </w:r>
+      <w:proofErr w:type="spellStart"/>
+      <w:proofErr w:type="gramStart"/>
+      <w:r>
+        <w:rPr>
+          <w:rFonts w:ascii="Consolas" w:eastAsia="Times New Roman" w:hAnsi="Consolas" w:cs="Times New Roman"/>
+          <w:color w:val="C792EA"/>
+          <w:sz w:val="21"/>
+          <w:szCs w:val="21"/>
+          <w:lang w:eastAsia="en-IN"/>
+        </w:rPr>
+        <w:t>def</w:t>
+      </w:r>
+      <w:proofErr w:type="spellEnd"/>
+      <w:proofErr w:type="gramEnd"/>
+      <w:r>
+        <w:rPr>
+          <w:rFonts w:ascii="Consolas" w:eastAsia="Times New Roman" w:hAnsi="Consolas" w:cs="Times New Roman"/>
+          <w:color w:val="FFFFFF"/>
+          <w:sz w:val="21"/>
+          <w:szCs w:val="21"/>
+          <w:lang w:eastAsia="en-IN"/>
+        </w:rPr>
+        <w:t xml:space="preserve"> </w:t>
+      </w:r>
+      <w:r>
+        <w:rPr>
+          <w:rFonts w:ascii="Consolas" w:eastAsia="Times New Roman" w:hAnsi="Consolas" w:cs="Times New Roman"/>
+          <w:color w:val="82AAFF"/>
+          <w:sz w:val="21"/>
+          <w:szCs w:val="21"/>
+          <w:lang w:eastAsia="en-IN"/>
+        </w:rPr>
+        <w:t>__</w:t>
+      </w:r>
+      <w:proofErr w:type="spellStart"/>
+      <w:r>
+        <w:rPr>
+          <w:rFonts w:ascii="Consolas" w:eastAsia="Times New Roman" w:hAnsi="Consolas" w:cs="Times New Roman"/>
+          <w:color w:val="82AAFF"/>
+          <w:sz w:val="21"/>
+          <w:szCs w:val="21"/>
+          <w:lang w:eastAsia="en-IN"/>
+        </w:rPr>
+        <w:t>init</w:t>
+      </w:r>
+      <w:proofErr w:type="spellEnd"/>
+      <w:r>
+        <w:rPr>
+          <w:rFonts w:ascii="Consolas" w:eastAsia="Times New Roman" w:hAnsi="Consolas" w:cs="Times New Roman"/>
+          <w:color w:val="82AAFF"/>
+          <w:sz w:val="21"/>
+          <w:szCs w:val="21"/>
+          <w:lang w:eastAsia="en-IN"/>
+        </w:rPr>
+        <w:t>__</w:t>
+      </w:r>
+      <w:r>
+        <w:rPr>
+          <w:rFonts w:ascii="Consolas" w:eastAsia="Times New Roman" w:hAnsi="Consolas" w:cs="Times New Roman"/>
+          <w:color w:val="89DDFF"/>
+          <w:sz w:val="21"/>
+          <w:szCs w:val="21"/>
+          <w:lang w:eastAsia="en-IN"/>
+        </w:rPr>
+        <w:t>(</w:t>
+      </w:r>
+      <w:r>
+        <w:rPr>
+          <w:rFonts w:ascii="Consolas" w:eastAsia="Times New Roman" w:hAnsi="Consolas" w:cs="Times New Roman"/>
+          <w:color w:val="F78C6C"/>
+          <w:sz w:val="21"/>
+          <w:szCs w:val="21"/>
+          <w:lang w:eastAsia="en-IN"/>
+        </w:rPr>
+        <w:t>self</w:t>
+      </w:r>
+      <w:r>
+        <w:rPr>
+          <w:rFonts w:ascii="Consolas" w:eastAsia="Times New Roman" w:hAnsi="Consolas" w:cs="Times New Roman"/>
+          <w:color w:val="89DDFF"/>
+          <w:sz w:val="21"/>
+          <w:szCs w:val="21"/>
+          <w:lang w:eastAsia="en-IN"/>
+        </w:rPr>
+        <w:t>,</w:t>
+      </w:r>
+      <w:r>
+        <w:rPr>
+          <w:rFonts w:ascii="Consolas" w:eastAsia="Times New Roman" w:hAnsi="Consolas" w:cs="Times New Roman"/>
+          <w:color w:val="FFFFFF"/>
+          <w:sz w:val="21"/>
+          <w:szCs w:val="21"/>
+          <w:lang w:eastAsia="en-IN"/>
+        </w:rPr>
+        <w:t xml:space="preserve"> </w:t>
+      </w:r>
+      <w:r>
+        <w:rPr>
+          <w:rFonts w:ascii="Consolas" w:eastAsia="Times New Roman" w:hAnsi="Consolas" w:cs="Times New Roman"/>
+          <w:color w:val="F78C6C"/>
+          <w:sz w:val="21"/>
+          <w:szCs w:val="21"/>
+          <w:lang w:eastAsia="en-IN"/>
+        </w:rPr>
+        <w:t>value</w:t>
+      </w:r>
+      <w:r>
+        <w:rPr>
+          <w:rFonts w:ascii="Consolas" w:eastAsia="Times New Roman" w:hAnsi="Consolas" w:cs="Times New Roman"/>
+          <w:color w:val="89DDFF"/>
+          <w:sz w:val="21"/>
+          <w:szCs w:val="21"/>
+          <w:lang w:eastAsia="en-IN"/>
+        </w:rPr>
+        <w:t>):</w:t>
+      </w:r>
+    </w:p>
+    <w:p>
+      <w:pPr>
+        <w:shd w:val="clear" w:color="auto" w:fill="000000"/>
+        <w:spacing w:after="0" w:line="285" w:lineRule="atLeast"/>
+        <w:rPr>
+          <w:rFonts w:ascii="Consolas" w:eastAsia="Times New Roman" w:hAnsi="Consolas" w:cs="Times New Roman"/>
+          <w:color w:val="FFFFFF"/>
+          <w:sz w:val="21"/>
+          <w:szCs w:val="21"/>
+          <w:lang w:eastAsia="en-IN"/>
+        </w:rPr>
+      </w:pPr>
+      <w:r>
+        <w:rPr>
+          <w:rFonts w:ascii="Consolas" w:eastAsia="Times New Roman" w:hAnsi="Consolas" w:cs="Times New Roman"/>
+          <w:color w:val="FFFFFF"/>
+          <w:sz w:val="21"/>
+          <w:szCs w:val="21"/>
+          <w:lang w:eastAsia="en-IN"/>
+        </w:rPr>
+        <w:t xml:space="preserve">        </w:t>
+      </w:r>
+      <w:proofErr w:type="spellStart"/>
+      <w:r>
+        <w:rPr>
+          <w:rFonts w:ascii="Consolas" w:eastAsia="Times New Roman" w:hAnsi="Consolas" w:cs="Times New Roman"/>
+          <w:i/>
+          <w:iCs/>
+          <w:color w:val="FF5370"/>
+          <w:sz w:val="21"/>
+          <w:szCs w:val="21"/>
+          <w:lang w:eastAsia="en-IN"/>
+        </w:rPr>
+        <w:t>self</w:t>
+      </w:r>
+      <w:r>
+        <w:rPr>
+          <w:rFonts w:ascii="Consolas" w:eastAsia="Times New Roman" w:hAnsi="Consolas" w:cs="Times New Roman"/>
+          <w:color w:val="89DDFF"/>
+          <w:sz w:val="21"/>
+          <w:szCs w:val="21"/>
+          <w:lang w:eastAsia="en-IN"/>
+        </w:rPr>
+        <w:t>.</w:t>
+      </w:r>
+      <w:r>
+        <w:rPr>
+          <w:rFonts w:ascii="Consolas" w:eastAsia="Times New Roman" w:hAnsi="Consolas" w:cs="Times New Roman"/>
+          <w:color w:val="FFFFFF"/>
+          <w:sz w:val="21"/>
+          <w:szCs w:val="21"/>
+          <w:lang w:eastAsia="en-IN"/>
+        </w:rPr>
+        <w:t>value</w:t>
+      </w:r>
+      <w:proofErr w:type="spellEnd"/>
+      <w:r>
+        <w:rPr>
+          <w:rFonts w:ascii="Consolas" w:eastAsia="Times New Roman" w:hAnsi="Consolas" w:cs="Times New Roman"/>
+          <w:color w:val="FFFFFF"/>
+          <w:sz w:val="21"/>
+          <w:szCs w:val="21"/>
+          <w:lang w:eastAsia="en-IN"/>
+        </w:rPr>
+        <w:t xml:space="preserve"> </w:t>
+      </w:r>
+      <w:r>
+        <w:rPr>
+          <w:rFonts w:ascii="Consolas" w:eastAsia="Times New Roman" w:hAnsi="Consolas" w:cs="Times New Roman"/>
+          <w:color w:val="C792EA"/>
+          <w:sz w:val="21"/>
+          <w:szCs w:val="21"/>
+          <w:lang w:eastAsia="en-IN"/>
+        </w:rPr>
+        <w:t>=</w:t>
+      </w:r>
+      <w:r>
+        <w:rPr>
+          <w:rFonts w:ascii="Consolas" w:eastAsia="Times New Roman" w:hAnsi="Consolas" w:cs="Times New Roman"/>
+          <w:color w:val="FFFFFF"/>
+          <w:sz w:val="21"/>
+          <w:szCs w:val="21"/>
+          <w:lang w:eastAsia="en-IN"/>
+        </w:rPr>
+        <w:t xml:space="preserve"> value</w:t>
+      </w:r>
+    </w:p>
+    <w:p>
+      <w:pPr>
+        <w:shd w:val="clear" w:color="auto" w:fill="000000"/>
+        <w:spacing w:after="0" w:line="285" w:lineRule="atLeast"/>
+        <w:rPr>
+          <w:rFonts w:ascii="Consolas" w:eastAsia="Times New Roman" w:hAnsi="Consolas" w:cs="Times New Roman"/>
+          <w:color w:val="FFFFFF"/>
+          <w:sz w:val="21"/>
+          <w:szCs w:val="21"/>
+          <w:lang w:eastAsia="en-IN"/>
+        </w:rPr>
+      </w:pPr>
+      <w:r>
+        <w:rPr>
+          <w:rFonts w:ascii="Consolas" w:eastAsia="Times New Roman" w:hAnsi="Consolas" w:cs="Times New Roman"/>
+          <w:color w:val="FFFFFF"/>
+          <w:sz w:val="21"/>
+          <w:szCs w:val="21"/>
+          <w:lang w:eastAsia="en-IN"/>
+        </w:rPr>
+        <w:t xml:space="preserve">        </w:t>
+      </w:r>
+      <w:proofErr w:type="spellStart"/>
+      <w:r>
+        <w:rPr>
+          <w:rFonts w:ascii="Consolas" w:eastAsia="Times New Roman" w:hAnsi="Consolas" w:cs="Times New Roman"/>
+          <w:i/>
+          <w:iCs/>
+          <w:color w:val="FF5370"/>
+          <w:sz w:val="21"/>
+          <w:szCs w:val="21"/>
+          <w:lang w:eastAsia="en-IN"/>
+        </w:rPr>
+        <w:t>self</w:t>
+      </w:r>
+      <w:r>
+        <w:rPr>
+          <w:rFonts w:ascii="Consolas" w:eastAsia="Times New Roman" w:hAnsi="Consolas" w:cs="Times New Roman"/>
+          <w:color w:val="89DDFF"/>
+          <w:sz w:val="21"/>
+          <w:szCs w:val="21"/>
+          <w:lang w:eastAsia="en-IN"/>
+        </w:rPr>
+        <w:t>.</w:t>
+      </w:r>
+      <w:r>
+        <w:rPr>
+          <w:rFonts w:ascii="Consolas" w:eastAsia="Times New Roman" w:hAnsi="Consolas" w:cs="Times New Roman"/>
+          <w:color w:val="FFFFFF"/>
+          <w:sz w:val="21"/>
+          <w:szCs w:val="21"/>
+          <w:lang w:eastAsia="en-IN"/>
+        </w:rPr>
+        <w:t>left</w:t>
+      </w:r>
+      <w:proofErr w:type="spellEnd"/>
+      <w:r>
+        <w:rPr>
+          <w:rFonts w:ascii="Consolas" w:eastAsia="Times New Roman" w:hAnsi="Consolas" w:cs="Times New Roman"/>
+          <w:color w:val="FFFFFF"/>
+          <w:sz w:val="21"/>
+          <w:szCs w:val="21"/>
+          <w:lang w:eastAsia="en-IN"/>
+        </w:rPr>
+        <w:t xml:space="preserve"> </w:t>
+      </w:r>
+      <w:r>
+        <w:rPr>
+          <w:rFonts w:ascii="Consolas" w:eastAsia="Times New Roman" w:hAnsi="Consolas" w:cs="Times New Roman"/>
+          <w:color w:val="C792EA"/>
+          <w:sz w:val="21"/>
+          <w:szCs w:val="21"/>
+          <w:lang w:eastAsia="en-IN"/>
+        </w:rPr>
+        <w:t>=</w:t>
+      </w:r>
+      <w:r>
+        <w:rPr>
+          <w:rFonts w:ascii="Consolas" w:eastAsia="Times New Roman" w:hAnsi="Consolas" w:cs="Times New Roman"/>
+          <w:color w:val="FFFFFF"/>
+          <w:sz w:val="21"/>
+          <w:szCs w:val="21"/>
+          <w:lang w:eastAsia="en-IN"/>
+        </w:rPr>
+        <w:t xml:space="preserve"> </w:t>
+      </w:r>
+      <w:proofErr w:type="gramStart"/>
+      <w:r>
+        <w:rPr>
+          <w:rFonts w:ascii="Consolas" w:eastAsia="Times New Roman" w:hAnsi="Consolas" w:cs="Times New Roman"/>
+          <w:color w:val="F78C6C"/>
+          <w:sz w:val="21"/>
+          <w:szCs w:val="21"/>
+          <w:lang w:eastAsia="en-IN"/>
+        </w:rPr>
+        <w:t>None</w:t>
+      </w:r>
+      <w:proofErr w:type="gramEnd"/>
+    </w:p>
+    <w:p>
+      <w:pPr>
+        <w:shd w:val="clear" w:color="auto" w:fill="000000"/>
+        <w:spacing w:after="0" w:line="285" w:lineRule="atLeast"/>
+        <w:rPr>
+          <w:rFonts w:ascii="Consolas" w:eastAsia="Times New Roman" w:hAnsi="Consolas" w:cs="Times New Roman"/>
+          <w:color w:val="FFFFFF"/>
+          <w:sz w:val="21"/>
+          <w:szCs w:val="21"/>
+          <w:lang w:eastAsia="en-IN"/>
+        </w:rPr>
+      </w:pPr>
+      <w:r>
+        <w:rPr>
+          <w:rFonts w:ascii="Consolas" w:eastAsia="Times New Roman" w:hAnsi="Consolas" w:cs="Times New Roman"/>
+          <w:color w:val="FFFFFF"/>
+          <w:sz w:val="21"/>
+          <w:szCs w:val="21"/>
+          <w:lang w:eastAsia="en-IN"/>
+        </w:rPr>
+        <w:t xml:space="preserve">        </w:t>
+      </w:r>
+      <w:proofErr w:type="spellStart"/>
+      <w:r>
+        <w:rPr>
+          <w:rFonts w:ascii="Consolas" w:eastAsia="Times New Roman" w:hAnsi="Consolas" w:cs="Times New Roman"/>
+          <w:i/>
+          <w:iCs/>
+          <w:color w:val="FF5370"/>
+          <w:sz w:val="21"/>
+          <w:szCs w:val="21"/>
+          <w:lang w:eastAsia="en-IN"/>
+        </w:rPr>
+        <w:t>self</w:t>
+      </w:r>
+      <w:r>
+        <w:rPr>
+          <w:rFonts w:ascii="Consolas" w:eastAsia="Times New Roman" w:hAnsi="Consolas" w:cs="Times New Roman"/>
+          <w:color w:val="89DDFF"/>
+          <w:sz w:val="21"/>
+          <w:szCs w:val="21"/>
+          <w:lang w:eastAsia="en-IN"/>
+        </w:rPr>
+        <w:t>.</w:t>
+      </w:r>
+      <w:r>
+        <w:rPr>
+          <w:rFonts w:ascii="Consolas" w:eastAsia="Times New Roman" w:hAnsi="Consolas" w:cs="Times New Roman"/>
+          <w:color w:val="FFFFFF"/>
+          <w:sz w:val="21"/>
+          <w:szCs w:val="21"/>
+          <w:lang w:eastAsia="en-IN"/>
+        </w:rPr>
+        <w:t>right</w:t>
+      </w:r>
+      <w:proofErr w:type="spellEnd"/>
+      <w:r>
+        <w:rPr>
+          <w:rFonts w:ascii="Consolas" w:eastAsia="Times New Roman" w:hAnsi="Consolas" w:cs="Times New Roman"/>
+          <w:color w:val="FFFFFF"/>
+          <w:sz w:val="21"/>
+          <w:szCs w:val="21"/>
+          <w:lang w:eastAsia="en-IN"/>
+        </w:rPr>
+        <w:t xml:space="preserve"> </w:t>
+      </w:r>
+      <w:r>
+        <w:rPr>
+          <w:rFonts w:ascii="Consolas" w:eastAsia="Times New Roman" w:hAnsi="Consolas" w:cs="Times New Roman"/>
+          <w:color w:val="C792EA"/>
+          <w:sz w:val="21"/>
+          <w:szCs w:val="21"/>
+          <w:lang w:eastAsia="en-IN"/>
+        </w:rPr>
+        <w:t>=</w:t>
+      </w:r>
+      <w:r>
+        <w:rPr>
+          <w:rFonts w:ascii="Consolas" w:eastAsia="Times New Roman" w:hAnsi="Consolas" w:cs="Times New Roman"/>
+          <w:color w:val="FFFFFF"/>
+          <w:sz w:val="21"/>
+          <w:szCs w:val="21"/>
+          <w:lang w:eastAsia="en-IN"/>
+        </w:rPr>
+        <w:t xml:space="preserve"> </w:t>
+      </w:r>
+      <w:proofErr w:type="gramStart"/>
+      <w:r>
+        <w:rPr>
+          <w:rFonts w:ascii="Consolas" w:eastAsia="Times New Roman" w:hAnsi="Consolas" w:cs="Times New Roman"/>
+          <w:color w:val="F78C6C"/>
+          <w:sz w:val="21"/>
+          <w:szCs w:val="21"/>
+          <w:lang w:eastAsia="en-IN"/>
+        </w:rPr>
+        <w:t>None</w:t>
+      </w:r>
+      <w:proofErr w:type="gramEnd"/>
+    </w:p>
+    <w:p>
+      <w:pPr>
+        <w:shd w:val="clear" w:color="auto" w:fill="000000"/>
+        <w:spacing w:after="0" w:line="285" w:lineRule="atLeast"/>
+        <w:rPr>
+          <w:rFonts w:ascii="Consolas" w:eastAsia="Times New Roman" w:hAnsi="Consolas" w:cs="Times New Roman"/>
+          <w:color w:val="FFFFFF"/>
+          <w:sz w:val="21"/>
+          <w:szCs w:val="21"/>
+          <w:lang w:eastAsia="en-IN"/>
+        </w:rPr>
+      </w:pPr>
+    </w:p>
+    <w:p>
+      <w:pPr>
+        <w:shd w:val="clear" w:color="auto" w:fill="000000"/>
+        <w:spacing w:after="0" w:line="285" w:lineRule="atLeast"/>
+        <w:rPr>
+          <w:rFonts w:ascii="Consolas" w:eastAsia="Times New Roman" w:hAnsi="Consolas" w:cs="Times New Roman"/>
+          <w:color w:val="FFFFFF"/>
+          <w:sz w:val="21"/>
+          <w:szCs w:val="21"/>
+          <w:lang w:eastAsia="en-IN"/>
+        </w:rPr>
+      </w:pPr>
+      <w:proofErr w:type="spellStart"/>
+      <w:proofErr w:type="gramStart"/>
+      <w:r>
+        <w:rPr>
+          <w:rFonts w:ascii="Consolas" w:eastAsia="Times New Roman" w:hAnsi="Consolas" w:cs="Times New Roman"/>
+          <w:color w:val="C792EA"/>
+          <w:sz w:val="21"/>
+          <w:szCs w:val="21"/>
+          <w:lang w:eastAsia="en-IN"/>
+        </w:rPr>
+        <w:t>def</w:t>
+      </w:r>
+      <w:proofErr w:type="spellEnd"/>
+      <w:proofErr w:type="gramEnd"/>
+      <w:r>
+        <w:rPr>
+          <w:rFonts w:ascii="Consolas" w:eastAsia="Times New Roman" w:hAnsi="Consolas" w:cs="Times New Roman"/>
+          <w:color w:val="FFFFFF"/>
+          <w:sz w:val="21"/>
+          <w:szCs w:val="21"/>
+          <w:lang w:eastAsia="en-IN"/>
+        </w:rPr>
+        <w:t xml:space="preserve"> </w:t>
+      </w:r>
+      <w:proofErr w:type="spellStart"/>
+      <w:r>
+        <w:rPr>
+          <w:rFonts w:ascii="Consolas" w:eastAsia="Times New Roman" w:hAnsi="Consolas" w:cs="Times New Roman"/>
+          <w:color w:val="82AAFF"/>
+          <w:sz w:val="21"/>
+          <w:szCs w:val="21"/>
+          <w:lang w:eastAsia="en-IN"/>
+        </w:rPr>
+        <w:t>morris_inorder_traversal_bst</w:t>
+      </w:r>
+      <w:proofErr w:type="spellEnd"/>
+      <w:r>
+        <w:rPr>
+          <w:rFonts w:ascii="Consolas" w:eastAsia="Times New Roman" w:hAnsi="Consolas" w:cs="Times New Roman"/>
+          <w:color w:val="89DDFF"/>
+          <w:sz w:val="21"/>
+          <w:szCs w:val="21"/>
+          <w:lang w:eastAsia="en-IN"/>
+        </w:rPr>
+        <w:t>(</w:t>
+      </w:r>
+      <w:r>
+        <w:rPr>
+          <w:rFonts w:ascii="Consolas" w:eastAsia="Times New Roman" w:hAnsi="Consolas" w:cs="Times New Roman"/>
+          <w:color w:val="F78C6C"/>
+          <w:sz w:val="21"/>
+          <w:szCs w:val="21"/>
+          <w:lang w:eastAsia="en-IN"/>
+        </w:rPr>
+        <w:t>root</w:t>
+      </w:r>
+      <w:r>
+        <w:rPr>
+          <w:rFonts w:ascii="Consolas" w:eastAsia="Times New Roman" w:hAnsi="Consolas" w:cs="Times New Roman"/>
+          <w:color w:val="89DDFF"/>
+          <w:sz w:val="21"/>
+          <w:szCs w:val="21"/>
+          <w:lang w:eastAsia="en-IN"/>
+        </w:rPr>
+        <w:t>):</w:t>
+      </w:r>
+    </w:p>
+    <w:p>
+      <w:pPr>
+        <w:shd w:val="clear" w:color="auto" w:fill="000000"/>
+        <w:spacing w:after="0" w:line="285" w:lineRule="atLeast"/>
+        <w:rPr>
+          <w:rFonts w:ascii="Consolas" w:eastAsia="Times New Roman" w:hAnsi="Consolas" w:cs="Times New Roman"/>
+          <w:color w:val="FFFFFF"/>
+          <w:sz w:val="21"/>
+          <w:szCs w:val="21"/>
+          <w:lang w:eastAsia="en-IN"/>
+        </w:rPr>
+      </w:pPr>
+      <w:r>
+        <w:rPr>
+          <w:rFonts w:ascii="Consolas" w:eastAsia="Times New Roman" w:hAnsi="Consolas" w:cs="Times New Roman"/>
+          <w:color w:val="FFFFFF"/>
+          <w:sz w:val="21"/>
+          <w:szCs w:val="21"/>
+          <w:lang w:eastAsia="en-IN"/>
+        </w:rPr>
+        <w:t xml:space="preserve">    </w:t>
+      </w:r>
+      <w:proofErr w:type="gramStart"/>
+      <w:r>
+        <w:rPr>
+          <w:rFonts w:ascii="Consolas" w:eastAsia="Times New Roman" w:hAnsi="Consolas" w:cs="Times New Roman"/>
+          <w:color w:val="FFFFFF"/>
+          <w:sz w:val="21"/>
+          <w:szCs w:val="21"/>
+          <w:lang w:eastAsia="en-IN"/>
+        </w:rPr>
+        <w:t>result</w:t>
+      </w:r>
+      <w:proofErr w:type="gramEnd"/>
+      <w:r>
+        <w:rPr>
+          <w:rFonts w:ascii="Consolas" w:eastAsia="Times New Roman" w:hAnsi="Consolas" w:cs="Times New Roman"/>
+          <w:color w:val="FFFFFF"/>
+          <w:sz w:val="21"/>
+          <w:szCs w:val="21"/>
+          <w:lang w:eastAsia="en-IN"/>
+        </w:rPr>
+        <w:t xml:space="preserve"> </w:t>
+      </w:r>
+      <w:r>
+        <w:rPr>
+          <w:rFonts w:ascii="Consolas" w:eastAsia="Times New Roman" w:hAnsi="Consolas" w:cs="Times New Roman"/>
+          <w:color w:val="C792EA"/>
+          <w:sz w:val="21"/>
+          <w:szCs w:val="21"/>
+          <w:lang w:eastAsia="en-IN"/>
+        </w:rPr>
+        <w:t>=</w:t>
+      </w:r>
+      <w:r>
+        <w:rPr>
+          <w:rFonts w:ascii="Consolas" w:eastAsia="Times New Roman" w:hAnsi="Consolas" w:cs="Times New Roman"/>
+          <w:color w:val="FFFFFF"/>
+          <w:sz w:val="21"/>
+          <w:szCs w:val="21"/>
+          <w:lang w:eastAsia="en-IN"/>
+        </w:rPr>
+        <w:t xml:space="preserve"> </w:t>
+      </w:r>
+      <w:r>
+        <w:rPr>
+          <w:rFonts w:ascii="Consolas" w:eastAsia="Times New Roman" w:hAnsi="Consolas" w:cs="Times New Roman"/>
+          <w:color w:val="89DDFF"/>
+          <w:sz w:val="21"/>
+          <w:szCs w:val="21"/>
+          <w:lang w:eastAsia="en-IN"/>
+        </w:rPr>
+        <w:t>[]</w:t>
+      </w:r>
+    </w:p>
+    <w:p>
+      <w:pPr>
+        <w:shd w:val="clear" w:color="auto" w:fill="000000"/>
+        <w:spacing w:after="0" w:line="285" w:lineRule="atLeast"/>
+        <w:rPr>
+          <w:rFonts w:ascii="Consolas" w:eastAsia="Times New Roman" w:hAnsi="Consolas" w:cs="Times New Roman"/>
+          <w:color w:val="FFFFFF"/>
+          <w:sz w:val="21"/>
+          <w:szCs w:val="21"/>
+          <w:lang w:eastAsia="en-IN"/>
+        </w:rPr>
+      </w:pPr>
+      <w:r>
+        <w:rPr>
+          <w:rFonts w:ascii="Consolas" w:eastAsia="Times New Roman" w:hAnsi="Consolas" w:cs="Times New Roman"/>
+          <w:color w:val="FFFFFF"/>
+          <w:sz w:val="21"/>
+          <w:szCs w:val="21"/>
+          <w:lang w:eastAsia="en-IN"/>
+        </w:rPr>
+        <w:t xml:space="preserve">    </w:t>
+      </w:r>
+      <w:proofErr w:type="gramStart"/>
+      <w:r>
+        <w:rPr>
+          <w:rFonts w:ascii="Consolas" w:eastAsia="Times New Roman" w:hAnsi="Consolas" w:cs="Times New Roman"/>
+          <w:color w:val="FFFFFF"/>
+          <w:sz w:val="21"/>
+          <w:szCs w:val="21"/>
+          <w:lang w:eastAsia="en-IN"/>
+        </w:rPr>
+        <w:t>cur</w:t>
+      </w:r>
+      <w:proofErr w:type="gramEnd"/>
+      <w:r>
+        <w:rPr>
+          <w:rFonts w:ascii="Consolas" w:eastAsia="Times New Roman" w:hAnsi="Consolas" w:cs="Times New Roman"/>
+          <w:color w:val="FFFFFF"/>
+          <w:sz w:val="21"/>
+          <w:szCs w:val="21"/>
+          <w:lang w:eastAsia="en-IN"/>
+        </w:rPr>
+        <w:t xml:space="preserve"> </w:t>
+      </w:r>
+      <w:r>
+        <w:rPr>
+          <w:rFonts w:ascii="Consolas" w:eastAsia="Times New Roman" w:hAnsi="Consolas" w:cs="Times New Roman"/>
+          <w:color w:val="C792EA"/>
+          <w:sz w:val="21"/>
+          <w:szCs w:val="21"/>
+          <w:lang w:eastAsia="en-IN"/>
+        </w:rPr>
+        <w:t>=</w:t>
+      </w:r>
+      <w:r>
+        <w:rPr>
+          <w:rFonts w:ascii="Consolas" w:eastAsia="Times New Roman" w:hAnsi="Consolas" w:cs="Times New Roman"/>
+          <w:color w:val="FFFFFF"/>
+          <w:sz w:val="21"/>
+          <w:szCs w:val="21"/>
+          <w:lang w:eastAsia="en-IN"/>
+        </w:rPr>
+        <w:t xml:space="preserve"> root</w:t>
+      </w:r>
+    </w:p>
+    <w:p>
+      <w:pPr>
+        <w:shd w:val="clear" w:color="auto" w:fill="000000"/>
+        <w:spacing w:after="0" w:line="285" w:lineRule="atLeast"/>
+        <w:rPr>
+          <w:rFonts w:ascii="Consolas" w:eastAsia="Times New Roman" w:hAnsi="Consolas" w:cs="Times New Roman"/>
+          <w:color w:val="FFFFFF"/>
+          <w:sz w:val="21"/>
+          <w:szCs w:val="21"/>
+          <w:lang w:eastAsia="en-IN"/>
+        </w:rPr>
+      </w:pPr>
+    </w:p>
+    <w:p>
+      <w:pPr>
+        <w:shd w:val="clear" w:color="auto" w:fill="000000"/>
+        <w:spacing w:after="0" w:line="285" w:lineRule="atLeast"/>
+        <w:rPr>
+          <w:rFonts w:ascii="Consolas" w:eastAsia="Times New Roman" w:hAnsi="Consolas" w:cs="Times New Roman"/>
+          <w:color w:val="FFFFFF"/>
+          <w:sz w:val="21"/>
+          <w:szCs w:val="21"/>
+          <w:lang w:eastAsia="en-IN"/>
+        </w:rPr>
+      </w:pPr>
+      <w:r>
+        <w:rPr>
+          <w:rFonts w:ascii="Consolas" w:eastAsia="Times New Roman" w:hAnsi="Consolas" w:cs="Times New Roman"/>
+          <w:color w:val="FFFFFF"/>
+          <w:sz w:val="21"/>
+          <w:szCs w:val="21"/>
+          <w:lang w:eastAsia="en-IN"/>
+        </w:rPr>
+        <w:t xml:space="preserve">    </w:t>
+      </w:r>
+      <w:proofErr w:type="gramStart"/>
+      <w:r>
+        <w:rPr>
+          <w:rFonts w:ascii="Consolas" w:eastAsia="Times New Roman" w:hAnsi="Consolas" w:cs="Times New Roman"/>
+          <w:color w:val="89DDFF"/>
+          <w:sz w:val="21"/>
+          <w:szCs w:val="21"/>
+          <w:lang w:eastAsia="en-IN"/>
+        </w:rPr>
+        <w:t>while</w:t>
+      </w:r>
+      <w:proofErr w:type="gramEnd"/>
+      <w:r>
+        <w:rPr>
+          <w:rFonts w:ascii="Consolas" w:eastAsia="Times New Roman" w:hAnsi="Consolas" w:cs="Times New Roman"/>
+          <w:color w:val="FFFFFF"/>
+          <w:sz w:val="21"/>
+          <w:szCs w:val="21"/>
+          <w:lang w:eastAsia="en-IN"/>
+        </w:rPr>
+        <w:t xml:space="preserve"> cur</w:t>
+      </w:r>
+      <w:r>
+        <w:rPr>
+          <w:rFonts w:ascii="Consolas" w:eastAsia="Times New Roman" w:hAnsi="Consolas" w:cs="Times New Roman"/>
+          <w:color w:val="89DDFF"/>
+          <w:sz w:val="21"/>
+          <w:szCs w:val="21"/>
+          <w:lang w:eastAsia="en-IN"/>
+        </w:rPr>
+        <w:t>:</w:t>
+      </w:r>
+    </w:p>
+    <w:p>
+      <w:pPr>
+        <w:shd w:val="clear" w:color="auto" w:fill="000000"/>
+        <w:spacing w:after="0" w:line="285" w:lineRule="atLeast"/>
+        <w:rPr>
+          <w:rFonts w:ascii="Consolas" w:eastAsia="Times New Roman" w:hAnsi="Consolas" w:cs="Times New Roman"/>
+          <w:color w:val="FFFFFF"/>
+          <w:sz w:val="21"/>
+          <w:szCs w:val="21"/>
+          <w:lang w:eastAsia="en-IN"/>
+        </w:rPr>
+      </w:pPr>
+      <w:r>
+        <w:rPr>
+          <w:rFonts w:ascii="Consolas" w:eastAsia="Times New Roman" w:hAnsi="Consolas" w:cs="Times New Roman"/>
+          <w:color w:val="FFFFFF"/>
+          <w:sz w:val="21"/>
+          <w:szCs w:val="21"/>
+          <w:lang w:eastAsia="en-IN"/>
+        </w:rPr>
+        <w:t xml:space="preserve">        </w:t>
+      </w:r>
+      <w:proofErr w:type="gramStart"/>
+      <w:r>
+        <w:rPr>
+          <w:rFonts w:ascii="Consolas" w:eastAsia="Times New Roman" w:hAnsi="Consolas" w:cs="Times New Roman"/>
+          <w:color w:val="89DDFF"/>
+          <w:sz w:val="21"/>
+          <w:szCs w:val="21"/>
+          <w:lang w:eastAsia="en-IN"/>
+        </w:rPr>
+        <w:t>if</w:t>
+      </w:r>
+      <w:proofErr w:type="gramEnd"/>
+      <w:r>
+        <w:rPr>
+          <w:rFonts w:ascii="Consolas" w:eastAsia="Times New Roman" w:hAnsi="Consolas" w:cs="Times New Roman"/>
+          <w:color w:val="FFFFFF"/>
+          <w:sz w:val="21"/>
+          <w:szCs w:val="21"/>
+          <w:lang w:eastAsia="en-IN"/>
+        </w:rPr>
+        <w:t xml:space="preserve"> </w:t>
+      </w:r>
+      <w:r>
+        <w:rPr>
+          <w:rFonts w:ascii="Consolas" w:eastAsia="Times New Roman" w:hAnsi="Consolas" w:cs="Times New Roman"/>
+          <w:color w:val="C792EA"/>
+          <w:sz w:val="21"/>
+          <w:szCs w:val="21"/>
+          <w:lang w:eastAsia="en-IN"/>
+        </w:rPr>
+        <w:t>not</w:t>
+      </w:r>
+      <w:r>
+        <w:rPr>
+          <w:rFonts w:ascii="Consolas" w:eastAsia="Times New Roman" w:hAnsi="Consolas" w:cs="Times New Roman"/>
+          <w:color w:val="FFFFFF"/>
+          <w:sz w:val="21"/>
+          <w:szCs w:val="21"/>
+          <w:lang w:eastAsia="en-IN"/>
+        </w:rPr>
+        <w:t xml:space="preserve"> </w:t>
+      </w:r>
+      <w:proofErr w:type="spellStart"/>
+      <w:r>
+        <w:rPr>
+          <w:rFonts w:ascii="Consolas" w:eastAsia="Times New Roman" w:hAnsi="Consolas" w:cs="Times New Roman"/>
+          <w:color w:val="FFFFFF"/>
+          <w:sz w:val="21"/>
+          <w:szCs w:val="21"/>
+          <w:lang w:eastAsia="en-IN"/>
+        </w:rPr>
+        <w:t>cur</w:t>
+      </w:r>
+      <w:r>
+        <w:rPr>
+          <w:rFonts w:ascii="Consolas" w:eastAsia="Times New Roman" w:hAnsi="Consolas" w:cs="Times New Roman"/>
+          <w:color w:val="89DDFF"/>
+          <w:sz w:val="21"/>
+          <w:szCs w:val="21"/>
+          <w:lang w:eastAsia="en-IN"/>
+        </w:rPr>
+        <w:t>.</w:t>
+      </w:r>
+      <w:r>
+        <w:rPr>
+          <w:rFonts w:ascii="Consolas" w:eastAsia="Times New Roman" w:hAnsi="Consolas" w:cs="Times New Roman"/>
+          <w:color w:val="FFFFFF"/>
+          <w:sz w:val="21"/>
+          <w:szCs w:val="21"/>
+          <w:lang w:eastAsia="en-IN"/>
+        </w:rPr>
+        <w:t>left</w:t>
+      </w:r>
+      <w:proofErr w:type="spellEnd"/>
+      <w:r>
+        <w:rPr>
+          <w:rFonts w:ascii="Consolas" w:eastAsia="Times New Roman" w:hAnsi="Consolas" w:cs="Times New Roman"/>
+          <w:color w:val="89DDFF"/>
+          <w:sz w:val="21"/>
+          <w:szCs w:val="21"/>
+          <w:lang w:eastAsia="en-IN"/>
+        </w:rPr>
+        <w:t>:</w:t>
+      </w:r>
+    </w:p>
+    <w:p>
+      <w:pPr>
+        <w:shd w:val="clear" w:color="auto" w:fill="000000"/>
+        <w:spacing w:after="0" w:line="285" w:lineRule="atLeast"/>
+        <w:rPr>
+          <w:rFonts w:ascii="Consolas" w:eastAsia="Times New Roman" w:hAnsi="Consolas" w:cs="Times New Roman"/>
+          <w:color w:val="FFFFFF"/>
+          <w:sz w:val="21"/>
+          <w:szCs w:val="21"/>
+          <w:lang w:eastAsia="en-IN"/>
+        </w:rPr>
+      </w:pPr>
+      <w:r>
+        <w:rPr>
+          <w:rFonts w:ascii="Consolas" w:eastAsia="Times New Roman" w:hAnsi="Consolas" w:cs="Times New Roman"/>
+          <w:color w:val="FFFFFF"/>
+          <w:sz w:val="21"/>
+          <w:szCs w:val="21"/>
+          <w:lang w:eastAsia="en-IN"/>
+        </w:rPr>
+        <w:t xml:space="preserve">            </w:t>
+      </w:r>
+      <w:proofErr w:type="spellStart"/>
+      <w:proofErr w:type="gramStart"/>
+      <w:r>
+        <w:rPr>
+          <w:rFonts w:ascii="Consolas" w:eastAsia="Times New Roman" w:hAnsi="Consolas" w:cs="Times New Roman"/>
+          <w:color w:val="FFFFFF"/>
+          <w:sz w:val="21"/>
+          <w:szCs w:val="21"/>
+          <w:lang w:eastAsia="en-IN"/>
+        </w:rPr>
+        <w:t>result</w:t>
+      </w:r>
+      <w:r>
+        <w:rPr>
+          <w:rFonts w:ascii="Consolas" w:eastAsia="Times New Roman" w:hAnsi="Consolas" w:cs="Times New Roman"/>
+          <w:color w:val="89DDFF"/>
+          <w:sz w:val="21"/>
+          <w:szCs w:val="21"/>
+          <w:lang w:eastAsia="en-IN"/>
+        </w:rPr>
+        <w:t>.</w:t>
+      </w:r>
+      <w:r>
+        <w:rPr>
+          <w:rFonts w:ascii="Consolas" w:eastAsia="Times New Roman" w:hAnsi="Consolas" w:cs="Times New Roman"/>
+          <w:color w:val="82AAFF"/>
+          <w:sz w:val="21"/>
+          <w:szCs w:val="21"/>
+          <w:lang w:eastAsia="en-IN"/>
+        </w:rPr>
+        <w:t>append</w:t>
+      </w:r>
+      <w:proofErr w:type="spellEnd"/>
+      <w:r>
+        <w:rPr>
+          <w:rFonts w:ascii="Consolas" w:eastAsia="Times New Roman" w:hAnsi="Consolas" w:cs="Times New Roman"/>
+          <w:color w:val="89DDFF"/>
+          <w:sz w:val="21"/>
+          <w:szCs w:val="21"/>
+          <w:lang w:eastAsia="en-IN"/>
+        </w:rPr>
+        <w:t>(</w:t>
+      </w:r>
+      <w:proofErr w:type="spellStart"/>
+      <w:proofErr w:type="gramEnd"/>
+      <w:r>
+        <w:rPr>
+          <w:rFonts w:ascii="Consolas" w:eastAsia="Times New Roman" w:hAnsi="Consolas" w:cs="Times New Roman"/>
+          <w:color w:val="82AAFF"/>
+          <w:sz w:val="21"/>
+          <w:szCs w:val="21"/>
+          <w:lang w:eastAsia="en-IN"/>
+        </w:rPr>
+        <w:t>cur</w:t>
+      </w:r>
+      <w:r>
+        <w:rPr>
+          <w:rFonts w:ascii="Consolas" w:eastAsia="Times New Roman" w:hAnsi="Consolas" w:cs="Times New Roman"/>
+          <w:color w:val="89DDFF"/>
+          <w:sz w:val="21"/>
+          <w:szCs w:val="21"/>
+          <w:lang w:eastAsia="en-IN"/>
+        </w:rPr>
+        <w:t>.</w:t>
+      </w:r>
+      <w:r>
+        <w:rPr>
+          <w:rFonts w:ascii="Consolas" w:eastAsia="Times New Roman" w:hAnsi="Consolas" w:cs="Times New Roman"/>
+          <w:color w:val="82AAFF"/>
+          <w:sz w:val="21"/>
+          <w:szCs w:val="21"/>
+          <w:lang w:eastAsia="en-IN"/>
+        </w:rPr>
+        <w:t>value</w:t>
+      </w:r>
+      <w:proofErr w:type="spellEnd"/>
+      <w:r>
+        <w:rPr>
+          <w:rFonts w:ascii="Consolas" w:eastAsia="Times New Roman" w:hAnsi="Consolas" w:cs="Times New Roman"/>
+          <w:color w:val="89DDFF"/>
+          <w:sz w:val="21"/>
+          <w:szCs w:val="21"/>
+          <w:lang w:eastAsia="en-IN"/>
+        </w:rPr>
+        <w:t>)</w:t>
+      </w:r>
+    </w:p>
+    <w:p>
+      <w:pPr>
+        <w:shd w:val="clear" w:color="auto" w:fill="000000"/>
+        <w:spacing w:after="0" w:line="285" w:lineRule="atLeast"/>
+        <w:rPr>
+          <w:rFonts w:ascii="Consolas" w:eastAsia="Times New Roman" w:hAnsi="Consolas" w:cs="Times New Roman"/>
+          <w:color w:val="FFFFFF"/>
+          <w:sz w:val="21"/>
+          <w:szCs w:val="21"/>
+          <w:lang w:eastAsia="en-IN"/>
+        </w:rPr>
+      </w:pPr>
+      <w:r>
+        <w:rPr>
+          <w:rFonts w:ascii="Consolas" w:eastAsia="Times New Roman" w:hAnsi="Consolas" w:cs="Times New Roman"/>
+          <w:color w:val="FFFFFF"/>
+          <w:sz w:val="21"/>
+          <w:szCs w:val="21"/>
+          <w:lang w:eastAsia="en-IN"/>
+        </w:rPr>
+        <w:t xml:space="preserve">            </w:t>
+      </w:r>
+      <w:proofErr w:type="gramStart"/>
+      <w:r>
+        <w:rPr>
+          <w:rFonts w:ascii="Consolas" w:eastAsia="Times New Roman" w:hAnsi="Consolas" w:cs="Times New Roman"/>
+          <w:color w:val="FFFFFF"/>
+          <w:sz w:val="21"/>
+          <w:szCs w:val="21"/>
+          <w:lang w:eastAsia="en-IN"/>
+        </w:rPr>
+        <w:t>cur</w:t>
+      </w:r>
+      <w:proofErr w:type="gramEnd"/>
+      <w:r>
+        <w:rPr>
+          <w:rFonts w:ascii="Consolas" w:eastAsia="Times New Roman" w:hAnsi="Consolas" w:cs="Times New Roman"/>
+          <w:color w:val="FFFFFF"/>
+          <w:sz w:val="21"/>
+          <w:szCs w:val="21"/>
+          <w:lang w:eastAsia="en-IN"/>
+        </w:rPr>
+        <w:t xml:space="preserve"> </w:t>
+      </w:r>
+      <w:r>
+        <w:rPr>
+          <w:rFonts w:ascii="Consolas" w:eastAsia="Times New Roman" w:hAnsi="Consolas" w:cs="Times New Roman"/>
+          <w:color w:val="C792EA"/>
+          <w:sz w:val="21"/>
+          <w:szCs w:val="21"/>
+          <w:lang w:eastAsia="en-IN"/>
+        </w:rPr>
+        <w:t>=</w:t>
+      </w:r>
+      <w:r>
+        <w:rPr>
+          <w:rFonts w:ascii="Consolas" w:eastAsia="Times New Roman" w:hAnsi="Consolas" w:cs="Times New Roman"/>
+          <w:color w:val="FFFFFF"/>
+          <w:sz w:val="21"/>
+          <w:szCs w:val="21"/>
+          <w:lang w:eastAsia="en-IN"/>
+        </w:rPr>
+        <w:t xml:space="preserve"> </w:t>
+      </w:r>
+      <w:proofErr w:type="spellStart"/>
+      <w:r>
+        <w:rPr>
+          <w:rFonts w:ascii="Consolas" w:eastAsia="Times New Roman" w:hAnsi="Consolas" w:cs="Times New Roman"/>
+          <w:color w:val="FFFFFF"/>
+          <w:sz w:val="21"/>
+          <w:szCs w:val="21"/>
+          <w:lang w:eastAsia="en-IN"/>
+        </w:rPr>
+        <w:t>cur</w:t>
+      </w:r>
+      <w:r>
+        <w:rPr>
+          <w:rFonts w:ascii="Consolas" w:eastAsia="Times New Roman" w:hAnsi="Consolas" w:cs="Times New Roman"/>
+          <w:color w:val="89DDFF"/>
+          <w:sz w:val="21"/>
+          <w:szCs w:val="21"/>
+          <w:lang w:eastAsia="en-IN"/>
+        </w:rPr>
+        <w:t>.</w:t>
+      </w:r>
+      <w:r>
+        <w:rPr>
+          <w:rFonts w:ascii="Consolas" w:eastAsia="Times New Roman" w:hAnsi="Consolas" w:cs="Times New Roman"/>
+          <w:color w:val="FFFFFF"/>
+          <w:sz w:val="21"/>
+          <w:szCs w:val="21"/>
+          <w:lang w:eastAsia="en-IN"/>
+        </w:rPr>
+        <w:t>right</w:t>
+      </w:r>
+      <w:proofErr w:type="spellEnd"/>
+    </w:p>
+    <w:p>
+      <w:pPr>
+        <w:shd w:val="clear" w:color="auto" w:fill="000000"/>
+        <w:spacing w:after="0" w:line="285" w:lineRule="atLeast"/>
+        <w:rPr>
+          <w:rFonts w:ascii="Consolas" w:eastAsia="Times New Roman" w:hAnsi="Consolas" w:cs="Times New Roman"/>
+          <w:color w:val="FFFFFF"/>
+          <w:sz w:val="21"/>
+          <w:szCs w:val="21"/>
+          <w:lang w:eastAsia="en-IN"/>
+        </w:rPr>
+      </w:pPr>
+      <w:r>
+        <w:rPr>
+          <w:rFonts w:ascii="Consolas" w:eastAsia="Times New Roman" w:hAnsi="Consolas" w:cs="Times New Roman"/>
+          <w:color w:val="FFFFFF"/>
+          <w:sz w:val="21"/>
+          <w:szCs w:val="21"/>
+          <w:lang w:eastAsia="en-IN"/>
+        </w:rPr>
+        <w:t xml:space="preserve">        </w:t>
+      </w:r>
+      <w:proofErr w:type="gramStart"/>
+      <w:r>
+        <w:rPr>
+          <w:rFonts w:ascii="Consolas" w:eastAsia="Times New Roman" w:hAnsi="Consolas" w:cs="Times New Roman"/>
+          <w:color w:val="89DDFF"/>
+          <w:sz w:val="21"/>
+          <w:szCs w:val="21"/>
+          <w:lang w:eastAsia="en-IN"/>
+        </w:rPr>
+        <w:t>else</w:t>
+      </w:r>
+      <w:proofErr w:type="gramEnd"/>
+      <w:r>
+        <w:rPr>
+          <w:rFonts w:ascii="Consolas" w:eastAsia="Times New Roman" w:hAnsi="Consolas" w:cs="Times New Roman"/>
+          <w:color w:val="89DDFF"/>
+          <w:sz w:val="21"/>
+          <w:szCs w:val="21"/>
+          <w:lang w:eastAsia="en-IN"/>
+        </w:rPr>
+        <w:t>:</w:t>
+      </w:r>
+    </w:p>
+    <w:p>
+      <w:pPr>
+        <w:shd w:val="clear" w:color="auto" w:fill="000000"/>
+        <w:spacing w:after="0" w:line="285" w:lineRule="atLeast"/>
+        <w:rPr>
+          <w:rFonts w:ascii="Consolas" w:eastAsia="Times New Roman" w:hAnsi="Consolas" w:cs="Times New Roman"/>
+          <w:color w:val="FFFFFF"/>
+          <w:sz w:val="21"/>
+          <w:szCs w:val="21"/>
+          <w:lang w:eastAsia="en-IN"/>
+        </w:rPr>
+      </w:pPr>
+      <w:r>
+        <w:rPr>
+          <w:rFonts w:ascii="Consolas" w:eastAsia="Times New Roman" w:hAnsi="Consolas" w:cs="Times New Roman"/>
+          <w:color w:val="FFFFFF"/>
+          <w:sz w:val="21"/>
+          <w:szCs w:val="21"/>
+          <w:lang w:eastAsia="en-IN"/>
+        </w:rPr>
+        <w:t xml:space="preserve">            </w:t>
+      </w:r>
+      <w:r>
+        <w:rPr>
+          <w:rFonts w:ascii="Consolas" w:eastAsia="Times New Roman" w:hAnsi="Consolas" w:cs="Times New Roman"/>
+          <w:i/>
+          <w:iCs/>
+          <w:color w:val="546E7A"/>
+          <w:sz w:val="21"/>
+          <w:szCs w:val="21"/>
+          <w:lang w:eastAsia="en-IN"/>
+        </w:rPr>
+        <w:t xml:space="preserve"># Find the inorder </w:t>
+      </w:r>
+      <w:proofErr w:type="gramStart"/>
+      <w:r>
+        <w:rPr>
+          <w:rFonts w:ascii="Consolas" w:eastAsia="Times New Roman" w:hAnsi="Consolas" w:cs="Times New Roman"/>
+          <w:i/>
+          <w:iCs/>
+          <w:color w:val="546E7A"/>
+          <w:sz w:val="21"/>
+          <w:szCs w:val="21"/>
+          <w:lang w:eastAsia="en-IN"/>
+        </w:rPr>
+        <w:t>predecessor(</w:t>
+      </w:r>
+      <w:proofErr w:type="gramEnd"/>
+      <w:r>
+        <w:rPr>
+          <w:rFonts w:ascii="Consolas" w:eastAsia="Times New Roman" w:hAnsi="Consolas" w:cs="Times New Roman"/>
+          <w:i/>
+          <w:iCs/>
+          <w:color w:val="546E7A"/>
+          <w:sz w:val="21"/>
+          <w:szCs w:val="21"/>
+          <w:lang w:eastAsia="en-IN"/>
+        </w:rPr>
+        <w:t>right most node of left subtree)</w:t>
+      </w:r>
+    </w:p>
+    <w:p>
+      <w:pPr>
+        <w:shd w:val="clear" w:color="auto" w:fill="000000"/>
+        <w:spacing w:after="0" w:line="285" w:lineRule="atLeast"/>
+        <w:rPr>
+          <w:rFonts w:ascii="Consolas" w:eastAsia="Times New Roman" w:hAnsi="Consolas" w:cs="Times New Roman"/>
+          <w:color w:val="FFFFFF"/>
+          <w:sz w:val="21"/>
+          <w:szCs w:val="21"/>
+          <w:lang w:eastAsia="en-IN"/>
+        </w:rPr>
+      </w:pPr>
+      <w:r>
+        <w:rPr>
+          <w:rFonts w:ascii="Consolas" w:eastAsia="Times New Roman" w:hAnsi="Consolas" w:cs="Times New Roman"/>
+          <w:color w:val="FFFFFF"/>
+          <w:sz w:val="21"/>
+          <w:szCs w:val="21"/>
+          <w:lang w:eastAsia="en-IN"/>
+        </w:rPr>
+        <w:t xml:space="preserve">            </w:t>
+      </w:r>
+      <w:proofErr w:type="spellStart"/>
+      <w:proofErr w:type="gramStart"/>
+      <w:r>
+        <w:rPr>
+          <w:rFonts w:ascii="Consolas" w:eastAsia="Times New Roman" w:hAnsi="Consolas" w:cs="Times New Roman"/>
+          <w:color w:val="FFFFFF"/>
+          <w:sz w:val="21"/>
+          <w:szCs w:val="21"/>
+          <w:lang w:eastAsia="en-IN"/>
+        </w:rPr>
+        <w:t>prev</w:t>
+      </w:r>
+      <w:proofErr w:type="spellEnd"/>
+      <w:proofErr w:type="gramEnd"/>
+      <w:r>
+        <w:rPr>
+          <w:rFonts w:ascii="Consolas" w:eastAsia="Times New Roman" w:hAnsi="Consolas" w:cs="Times New Roman"/>
+          <w:color w:val="FFFFFF"/>
+          <w:sz w:val="21"/>
+          <w:szCs w:val="21"/>
+          <w:lang w:eastAsia="en-IN"/>
+        </w:rPr>
+        <w:t xml:space="preserve"> </w:t>
+      </w:r>
+      <w:r>
+        <w:rPr>
+          <w:rFonts w:ascii="Consolas" w:eastAsia="Times New Roman" w:hAnsi="Consolas" w:cs="Times New Roman"/>
+          <w:color w:val="C792EA"/>
+          <w:sz w:val="21"/>
+          <w:szCs w:val="21"/>
+          <w:lang w:eastAsia="en-IN"/>
+        </w:rPr>
+        <w:t>=</w:t>
+      </w:r>
+      <w:r>
+        <w:rPr>
+          <w:rFonts w:ascii="Consolas" w:eastAsia="Times New Roman" w:hAnsi="Consolas" w:cs="Times New Roman"/>
+          <w:color w:val="FFFFFF"/>
+          <w:sz w:val="21"/>
+          <w:szCs w:val="21"/>
+          <w:lang w:eastAsia="en-IN"/>
+        </w:rPr>
+        <w:t xml:space="preserve"> </w:t>
+      </w:r>
+      <w:proofErr w:type="spellStart"/>
+      <w:r>
+        <w:rPr>
+          <w:rFonts w:ascii="Consolas" w:eastAsia="Times New Roman" w:hAnsi="Consolas" w:cs="Times New Roman"/>
+          <w:color w:val="FFFFFF"/>
+          <w:sz w:val="21"/>
+          <w:szCs w:val="21"/>
+          <w:lang w:eastAsia="en-IN"/>
+        </w:rPr>
+        <w:t>cur</w:t>
+      </w:r>
+      <w:r>
+        <w:rPr>
+          <w:rFonts w:ascii="Consolas" w:eastAsia="Times New Roman" w:hAnsi="Consolas" w:cs="Times New Roman"/>
+          <w:color w:val="89DDFF"/>
+          <w:sz w:val="21"/>
+          <w:szCs w:val="21"/>
+          <w:lang w:eastAsia="en-IN"/>
+        </w:rPr>
+        <w:t>.</w:t>
+      </w:r>
+      <w:r>
+        <w:rPr>
+          <w:rFonts w:ascii="Consolas" w:eastAsia="Times New Roman" w:hAnsi="Consolas" w:cs="Times New Roman"/>
+          <w:color w:val="FFFFFF"/>
+          <w:sz w:val="21"/>
+          <w:szCs w:val="21"/>
+          <w:lang w:eastAsia="en-IN"/>
+        </w:rPr>
+        <w:t>left</w:t>
+      </w:r>
+      <w:proofErr w:type="spellEnd"/>
+    </w:p>
+    <w:p>
+      <w:pPr>
+        <w:shd w:val="clear" w:color="auto" w:fill="000000"/>
+        <w:spacing w:after="0" w:line="285" w:lineRule="atLeast"/>
+        <w:rPr>
+          <w:rFonts w:ascii="Consolas" w:eastAsia="Times New Roman" w:hAnsi="Consolas" w:cs="Times New Roman"/>
+          <w:color w:val="FFFFFF"/>
+          <w:sz w:val="21"/>
+          <w:szCs w:val="21"/>
+          <w:lang w:eastAsia="en-IN"/>
+        </w:rPr>
+      </w:pPr>
+      <w:r>
+        <w:rPr>
+          <w:rFonts w:ascii="Consolas" w:eastAsia="Times New Roman" w:hAnsi="Consolas" w:cs="Times New Roman"/>
+          <w:color w:val="FFFFFF"/>
+          <w:sz w:val="21"/>
+          <w:szCs w:val="21"/>
+          <w:lang w:eastAsia="en-IN"/>
+        </w:rPr>
+        <w:t xml:space="preserve">            </w:t>
+      </w:r>
+      <w:proofErr w:type="gramStart"/>
+      <w:r>
+        <w:rPr>
+          <w:rFonts w:ascii="Consolas" w:eastAsia="Times New Roman" w:hAnsi="Consolas" w:cs="Times New Roman"/>
+          <w:color w:val="89DDFF"/>
+          <w:sz w:val="21"/>
+          <w:szCs w:val="21"/>
+          <w:lang w:eastAsia="en-IN"/>
+        </w:rPr>
+        <w:t>while</w:t>
+      </w:r>
+      <w:proofErr w:type="gramEnd"/>
+      <w:r>
+        <w:rPr>
+          <w:rFonts w:ascii="Consolas" w:eastAsia="Times New Roman" w:hAnsi="Consolas" w:cs="Times New Roman"/>
+          <w:color w:val="FFFFFF"/>
+          <w:sz w:val="21"/>
+          <w:szCs w:val="21"/>
+          <w:lang w:eastAsia="en-IN"/>
+        </w:rPr>
+        <w:t xml:space="preserve"> </w:t>
+      </w:r>
+      <w:proofErr w:type="spellStart"/>
+      <w:r>
+        <w:rPr>
+          <w:rFonts w:ascii="Consolas" w:eastAsia="Times New Roman" w:hAnsi="Consolas" w:cs="Times New Roman"/>
+          <w:color w:val="FFFFFF"/>
+          <w:sz w:val="21"/>
+          <w:szCs w:val="21"/>
+          <w:lang w:eastAsia="en-IN"/>
+        </w:rPr>
+        <w:t>prev</w:t>
+      </w:r>
+      <w:r>
+        <w:rPr>
+          <w:rFonts w:ascii="Consolas" w:eastAsia="Times New Roman" w:hAnsi="Consolas" w:cs="Times New Roman"/>
+          <w:color w:val="89DDFF"/>
+          <w:sz w:val="21"/>
+          <w:szCs w:val="21"/>
+          <w:lang w:eastAsia="en-IN"/>
+        </w:rPr>
+        <w:t>.</w:t>
+      </w:r>
+      <w:r>
+        <w:rPr>
+          <w:rFonts w:ascii="Consolas" w:eastAsia="Times New Roman" w:hAnsi="Consolas" w:cs="Times New Roman"/>
+          <w:color w:val="FFFFFF"/>
+          <w:sz w:val="21"/>
+          <w:szCs w:val="21"/>
+          <w:lang w:eastAsia="en-IN"/>
+        </w:rPr>
+        <w:t>right</w:t>
+      </w:r>
+      <w:proofErr w:type="spellEnd"/>
+      <w:r>
+        <w:rPr>
+          <w:rFonts w:ascii="Consolas" w:eastAsia="Times New Roman" w:hAnsi="Consolas" w:cs="Times New Roman"/>
+          <w:color w:val="FFFFFF"/>
+          <w:sz w:val="21"/>
+          <w:szCs w:val="21"/>
+          <w:lang w:eastAsia="en-IN"/>
+        </w:rPr>
+        <w:t xml:space="preserve"> </w:t>
+      </w:r>
+      <w:r>
+        <w:rPr>
+          <w:rFonts w:ascii="Consolas" w:eastAsia="Times New Roman" w:hAnsi="Consolas" w:cs="Times New Roman"/>
+          <w:color w:val="C792EA"/>
+          <w:sz w:val="21"/>
+          <w:szCs w:val="21"/>
+          <w:lang w:eastAsia="en-IN"/>
+        </w:rPr>
+        <w:t>and</w:t>
+      </w:r>
+      <w:r>
+        <w:rPr>
+          <w:rFonts w:ascii="Consolas" w:eastAsia="Times New Roman" w:hAnsi="Consolas" w:cs="Times New Roman"/>
+          <w:color w:val="FFFFFF"/>
+          <w:sz w:val="21"/>
+          <w:szCs w:val="21"/>
+          <w:lang w:eastAsia="en-IN"/>
+        </w:rPr>
+        <w:t xml:space="preserve"> </w:t>
+      </w:r>
+      <w:proofErr w:type="spellStart"/>
+      <w:r>
+        <w:rPr>
+          <w:rFonts w:ascii="Consolas" w:eastAsia="Times New Roman" w:hAnsi="Consolas" w:cs="Times New Roman"/>
+          <w:color w:val="FFFFFF"/>
+          <w:sz w:val="21"/>
+          <w:szCs w:val="21"/>
+          <w:lang w:eastAsia="en-IN"/>
+        </w:rPr>
+        <w:t>prev</w:t>
+      </w:r>
+      <w:r>
+        <w:rPr>
+          <w:rFonts w:ascii="Consolas" w:eastAsia="Times New Roman" w:hAnsi="Consolas" w:cs="Times New Roman"/>
+          <w:color w:val="89DDFF"/>
+          <w:sz w:val="21"/>
+          <w:szCs w:val="21"/>
+          <w:lang w:eastAsia="en-IN"/>
+        </w:rPr>
+        <w:t>.</w:t>
+      </w:r>
+      <w:r>
+        <w:rPr>
+          <w:rFonts w:ascii="Consolas" w:eastAsia="Times New Roman" w:hAnsi="Consolas" w:cs="Times New Roman"/>
+          <w:color w:val="FFFFFF"/>
+          <w:sz w:val="21"/>
+          <w:szCs w:val="21"/>
+          <w:lang w:eastAsia="en-IN"/>
+        </w:rPr>
+        <w:t>right</w:t>
+      </w:r>
+      <w:proofErr w:type="spellEnd"/>
+      <w:r>
+        <w:rPr>
+          <w:rFonts w:ascii="Consolas" w:eastAsia="Times New Roman" w:hAnsi="Consolas" w:cs="Times New Roman"/>
+          <w:color w:val="FFFFFF"/>
+          <w:sz w:val="21"/>
+          <w:szCs w:val="21"/>
+          <w:lang w:eastAsia="en-IN"/>
+        </w:rPr>
+        <w:t xml:space="preserve"> </w:t>
+      </w:r>
+      <w:r>
+        <w:rPr>
+          <w:rFonts w:ascii="Consolas" w:eastAsia="Times New Roman" w:hAnsi="Consolas" w:cs="Times New Roman"/>
+          <w:color w:val="C792EA"/>
+          <w:sz w:val="21"/>
+          <w:szCs w:val="21"/>
+          <w:lang w:eastAsia="en-IN"/>
+        </w:rPr>
+        <w:t>!=</w:t>
+      </w:r>
+      <w:r>
+        <w:rPr>
+          <w:rFonts w:ascii="Consolas" w:eastAsia="Times New Roman" w:hAnsi="Consolas" w:cs="Times New Roman"/>
+          <w:color w:val="FFFFFF"/>
+          <w:sz w:val="21"/>
+          <w:szCs w:val="21"/>
+          <w:lang w:eastAsia="en-IN"/>
+        </w:rPr>
+        <w:t xml:space="preserve"> cur</w:t>
+      </w:r>
+      <w:r>
+        <w:rPr>
+          <w:rFonts w:ascii="Consolas" w:eastAsia="Times New Roman" w:hAnsi="Consolas" w:cs="Times New Roman"/>
+          <w:color w:val="89DDFF"/>
+          <w:sz w:val="21"/>
+          <w:szCs w:val="21"/>
+          <w:lang w:eastAsia="en-IN"/>
+        </w:rPr>
+        <w:t>:</w:t>
+      </w:r>
+    </w:p>
+    <w:p>
+      <w:pPr>
+        <w:shd w:val="clear" w:color="auto" w:fill="000000"/>
+        <w:spacing w:after="0" w:line="285" w:lineRule="atLeast"/>
+        <w:rPr>
+          <w:rFonts w:ascii="Consolas" w:eastAsia="Times New Roman" w:hAnsi="Consolas" w:cs="Times New Roman"/>
+          <w:color w:val="FFFFFF"/>
+          <w:sz w:val="21"/>
+          <w:szCs w:val="21"/>
+          <w:lang w:eastAsia="en-IN"/>
+        </w:rPr>
+      </w:pPr>
+      <w:r>
+        <w:rPr>
+          <w:rFonts w:ascii="Consolas" w:eastAsia="Times New Roman" w:hAnsi="Consolas" w:cs="Times New Roman"/>
+          <w:color w:val="FFFFFF"/>
+          <w:sz w:val="21"/>
+          <w:szCs w:val="21"/>
+          <w:lang w:eastAsia="en-IN"/>
+        </w:rPr>
+        <w:t xml:space="preserve">                </w:t>
+      </w:r>
+      <w:proofErr w:type="spellStart"/>
+      <w:proofErr w:type="gramStart"/>
+      <w:r>
+        <w:rPr>
+          <w:rFonts w:ascii="Consolas" w:eastAsia="Times New Roman" w:hAnsi="Consolas" w:cs="Times New Roman"/>
+          <w:color w:val="FFFFFF"/>
+          <w:sz w:val="21"/>
+          <w:szCs w:val="21"/>
+          <w:lang w:eastAsia="en-IN"/>
+        </w:rPr>
+        <w:t>prev</w:t>
+      </w:r>
+      <w:proofErr w:type="spellEnd"/>
+      <w:proofErr w:type="gramEnd"/>
+      <w:r>
+        <w:rPr>
+          <w:rFonts w:ascii="Consolas" w:eastAsia="Times New Roman" w:hAnsi="Consolas" w:cs="Times New Roman"/>
+          <w:color w:val="FFFFFF"/>
+          <w:sz w:val="21"/>
+          <w:szCs w:val="21"/>
+          <w:lang w:eastAsia="en-IN"/>
+        </w:rPr>
+        <w:t xml:space="preserve"> </w:t>
+      </w:r>
+      <w:r>
+        <w:rPr>
+          <w:rFonts w:ascii="Consolas" w:eastAsia="Times New Roman" w:hAnsi="Consolas" w:cs="Times New Roman"/>
+          <w:color w:val="C792EA"/>
+          <w:sz w:val="21"/>
+          <w:szCs w:val="21"/>
+          <w:lang w:eastAsia="en-IN"/>
+        </w:rPr>
+        <w:t>=</w:t>
+      </w:r>
+      <w:r>
+        <w:rPr>
+          <w:rFonts w:ascii="Consolas" w:eastAsia="Times New Roman" w:hAnsi="Consolas" w:cs="Times New Roman"/>
+          <w:color w:val="FFFFFF"/>
+          <w:sz w:val="21"/>
+          <w:szCs w:val="21"/>
+          <w:lang w:eastAsia="en-IN"/>
+        </w:rPr>
+        <w:t xml:space="preserve"> </w:t>
+      </w:r>
+      <w:proofErr w:type="spellStart"/>
+      <w:r>
+        <w:rPr>
+          <w:rFonts w:ascii="Consolas" w:eastAsia="Times New Roman" w:hAnsi="Consolas" w:cs="Times New Roman"/>
+          <w:color w:val="FFFFFF"/>
+          <w:sz w:val="21"/>
+          <w:szCs w:val="21"/>
+          <w:lang w:eastAsia="en-IN"/>
+        </w:rPr>
+        <w:t>prev</w:t>
+      </w:r>
+      <w:r>
+        <w:rPr>
+          <w:rFonts w:ascii="Consolas" w:eastAsia="Times New Roman" w:hAnsi="Consolas" w:cs="Times New Roman"/>
+          <w:color w:val="89DDFF"/>
+          <w:sz w:val="21"/>
+          <w:szCs w:val="21"/>
+          <w:lang w:eastAsia="en-IN"/>
+        </w:rPr>
+        <w:t>.</w:t>
+      </w:r>
+      <w:r>
+        <w:rPr>
+          <w:rFonts w:ascii="Consolas" w:eastAsia="Times New Roman" w:hAnsi="Consolas" w:cs="Times New Roman"/>
+          <w:color w:val="FFFFFF"/>
+          <w:sz w:val="21"/>
+          <w:szCs w:val="21"/>
+          <w:lang w:eastAsia="en-IN"/>
+        </w:rPr>
+        <w:t>right</w:t>
+      </w:r>
+      <w:proofErr w:type="spellEnd"/>
+    </w:p>
+    <w:p>
+      <w:pPr>
+        <w:shd w:val="clear" w:color="auto" w:fill="000000"/>
+        <w:spacing w:after="0" w:line="285" w:lineRule="atLeast"/>
+        <w:rPr>
+          <w:rFonts w:ascii="Consolas" w:eastAsia="Times New Roman" w:hAnsi="Consolas" w:cs="Times New Roman"/>
+          <w:color w:val="FFFFFF"/>
+          <w:sz w:val="21"/>
+          <w:szCs w:val="21"/>
+          <w:lang w:eastAsia="en-IN"/>
+        </w:rPr>
+      </w:pPr>
+    </w:p>
+    <w:p>
+      <w:pPr>
+        <w:shd w:val="clear" w:color="auto" w:fill="000000"/>
+        <w:spacing w:after="0" w:line="285" w:lineRule="atLeast"/>
+        <w:rPr>
+          <w:rFonts w:ascii="Consolas" w:eastAsia="Times New Roman" w:hAnsi="Consolas" w:cs="Times New Roman"/>
+          <w:color w:val="FFFFFF"/>
+          <w:sz w:val="21"/>
+          <w:szCs w:val="21"/>
+          <w:lang w:eastAsia="en-IN"/>
+        </w:rPr>
+      </w:pPr>
+      <w:r>
+        <w:rPr>
+          <w:rFonts w:ascii="Consolas" w:eastAsia="Times New Roman" w:hAnsi="Consolas" w:cs="Times New Roman"/>
+          <w:color w:val="FFFFFF"/>
+          <w:sz w:val="21"/>
+          <w:szCs w:val="21"/>
+          <w:lang w:eastAsia="en-IN"/>
+        </w:rPr>
+        <w:t xml:space="preserve">            </w:t>
+      </w:r>
+      <w:r>
+        <w:rPr>
+          <w:rFonts w:ascii="Consolas" w:eastAsia="Times New Roman" w:hAnsi="Consolas" w:cs="Times New Roman"/>
+          <w:i/>
+          <w:iCs/>
+          <w:color w:val="546E7A"/>
+          <w:sz w:val="21"/>
+          <w:szCs w:val="21"/>
+          <w:lang w:eastAsia="en-IN"/>
+        </w:rPr>
+        <w:t># Make current as the right child of its inorder predecessor</w:t>
+      </w:r>
+    </w:p>
+    <w:p>
+      <w:pPr>
+        <w:shd w:val="clear" w:color="auto" w:fill="000000"/>
+        <w:spacing w:after="0" w:line="285" w:lineRule="atLeast"/>
+        <w:rPr>
+          <w:rFonts w:ascii="Consolas" w:eastAsia="Times New Roman" w:hAnsi="Consolas" w:cs="Times New Roman"/>
+          <w:color w:val="FFFFFF"/>
+          <w:sz w:val="21"/>
+          <w:szCs w:val="21"/>
+          <w:lang w:eastAsia="en-IN"/>
+        </w:rPr>
+      </w:pPr>
+      <w:r>
+        <w:rPr>
+          <w:rFonts w:ascii="Consolas" w:eastAsia="Times New Roman" w:hAnsi="Consolas" w:cs="Times New Roman"/>
+          <w:color w:val="FFFFFF"/>
+          <w:sz w:val="21"/>
+          <w:szCs w:val="21"/>
+          <w:lang w:eastAsia="en-IN"/>
+        </w:rPr>
+        <w:t xml:space="preserve">            </w:t>
+      </w:r>
+      <w:proofErr w:type="gramStart"/>
+      <w:r>
+        <w:rPr>
+          <w:rFonts w:ascii="Consolas" w:eastAsia="Times New Roman" w:hAnsi="Consolas" w:cs="Times New Roman"/>
+          <w:color w:val="89DDFF"/>
+          <w:sz w:val="21"/>
+          <w:szCs w:val="21"/>
+          <w:lang w:eastAsia="en-IN"/>
+        </w:rPr>
+        <w:t>if</w:t>
+      </w:r>
+      <w:proofErr w:type="gramEnd"/>
+      <w:r>
+        <w:rPr>
+          <w:rFonts w:ascii="Consolas" w:eastAsia="Times New Roman" w:hAnsi="Consolas" w:cs="Times New Roman"/>
+          <w:color w:val="FFFFFF"/>
+          <w:sz w:val="21"/>
+          <w:szCs w:val="21"/>
+          <w:lang w:eastAsia="en-IN"/>
+        </w:rPr>
+        <w:t xml:space="preserve"> </w:t>
+      </w:r>
+      <w:r>
+        <w:rPr>
+          <w:rFonts w:ascii="Consolas" w:eastAsia="Times New Roman" w:hAnsi="Consolas" w:cs="Times New Roman"/>
+          <w:color w:val="C792EA"/>
+          <w:sz w:val="21"/>
+          <w:szCs w:val="21"/>
+          <w:lang w:eastAsia="en-IN"/>
+        </w:rPr>
+        <w:t>not</w:t>
+      </w:r>
+      <w:r>
+        <w:rPr>
+          <w:rFonts w:ascii="Consolas" w:eastAsia="Times New Roman" w:hAnsi="Consolas" w:cs="Times New Roman"/>
+          <w:color w:val="FFFFFF"/>
+          <w:sz w:val="21"/>
+          <w:szCs w:val="21"/>
+          <w:lang w:eastAsia="en-IN"/>
+        </w:rPr>
+        <w:t xml:space="preserve"> </w:t>
+      </w:r>
+      <w:proofErr w:type="spellStart"/>
+      <w:r>
+        <w:rPr>
+          <w:rFonts w:ascii="Consolas" w:eastAsia="Times New Roman" w:hAnsi="Consolas" w:cs="Times New Roman"/>
+          <w:color w:val="FFFFFF"/>
+          <w:sz w:val="21"/>
+          <w:szCs w:val="21"/>
+          <w:lang w:eastAsia="en-IN"/>
+        </w:rPr>
+        <w:t>prev</w:t>
+      </w:r>
+      <w:r>
+        <w:rPr>
+          <w:rFonts w:ascii="Consolas" w:eastAsia="Times New Roman" w:hAnsi="Consolas" w:cs="Times New Roman"/>
+          <w:color w:val="89DDFF"/>
+          <w:sz w:val="21"/>
+          <w:szCs w:val="21"/>
+          <w:lang w:eastAsia="en-IN"/>
+        </w:rPr>
+        <w:t>.</w:t>
+      </w:r>
+      <w:r>
+        <w:rPr>
+          <w:rFonts w:ascii="Consolas" w:eastAsia="Times New Roman" w:hAnsi="Consolas" w:cs="Times New Roman"/>
+          <w:color w:val="FFFFFF"/>
+          <w:sz w:val="21"/>
+          <w:szCs w:val="21"/>
+          <w:lang w:eastAsia="en-IN"/>
+        </w:rPr>
+        <w:t>right</w:t>
+      </w:r>
+      <w:proofErr w:type="spellEnd"/>
+      <w:r>
+        <w:rPr>
+          <w:rFonts w:ascii="Consolas" w:eastAsia="Times New Roman" w:hAnsi="Consolas" w:cs="Times New Roman"/>
+          <w:color w:val="89DDFF"/>
+          <w:sz w:val="21"/>
+          <w:szCs w:val="21"/>
+          <w:lang w:eastAsia="en-IN"/>
+        </w:rPr>
+        <w:t>:</w:t>
+      </w:r>
+    </w:p>
+    <w:p>
+      <w:pPr>
+        <w:shd w:val="clear" w:color="auto" w:fill="000000"/>
+        <w:spacing w:after="0" w:line="285" w:lineRule="atLeast"/>
+        <w:rPr>
+          <w:rFonts w:ascii="Consolas" w:eastAsia="Times New Roman" w:hAnsi="Consolas" w:cs="Times New Roman"/>
+          <w:color w:val="FFFFFF"/>
+          <w:sz w:val="21"/>
+          <w:szCs w:val="21"/>
+          <w:lang w:eastAsia="en-IN"/>
+        </w:rPr>
+      </w:pPr>
+      <w:r>
+        <w:rPr>
+          <w:rFonts w:ascii="Consolas" w:eastAsia="Times New Roman" w:hAnsi="Consolas" w:cs="Times New Roman"/>
+          <w:color w:val="FFFFFF"/>
+          <w:sz w:val="21"/>
+          <w:szCs w:val="21"/>
+          <w:lang w:eastAsia="en-IN"/>
+        </w:rPr>
+        <w:t xml:space="preserve">                </w:t>
+      </w:r>
+      <w:proofErr w:type="spellStart"/>
+      <w:r>
+        <w:rPr>
+          <w:rFonts w:ascii="Consolas" w:eastAsia="Times New Roman" w:hAnsi="Consolas" w:cs="Times New Roman"/>
+          <w:color w:val="FFFFFF"/>
+          <w:sz w:val="21"/>
+          <w:szCs w:val="21"/>
+          <w:lang w:eastAsia="en-IN"/>
+        </w:rPr>
+        <w:t>prev</w:t>
+      </w:r>
+      <w:r>
+        <w:rPr>
+          <w:rFonts w:ascii="Consolas" w:eastAsia="Times New Roman" w:hAnsi="Consolas" w:cs="Times New Roman"/>
+          <w:color w:val="89DDFF"/>
+          <w:sz w:val="21"/>
+          <w:szCs w:val="21"/>
+          <w:lang w:eastAsia="en-IN"/>
+        </w:rPr>
+        <w:t>.</w:t>
+      </w:r>
+      <w:r>
+        <w:rPr>
+          <w:rFonts w:ascii="Consolas" w:eastAsia="Times New Roman" w:hAnsi="Consolas" w:cs="Times New Roman"/>
+          <w:color w:val="FFFFFF"/>
+          <w:sz w:val="21"/>
+          <w:szCs w:val="21"/>
+          <w:lang w:eastAsia="en-IN"/>
+        </w:rPr>
+        <w:t>right</w:t>
+      </w:r>
+      <w:proofErr w:type="spellEnd"/>
+      <w:r>
+        <w:rPr>
+          <w:rFonts w:ascii="Consolas" w:eastAsia="Times New Roman" w:hAnsi="Consolas" w:cs="Times New Roman"/>
+          <w:color w:val="FFFFFF"/>
+          <w:sz w:val="21"/>
+          <w:szCs w:val="21"/>
+          <w:lang w:eastAsia="en-IN"/>
+        </w:rPr>
+        <w:t xml:space="preserve"> </w:t>
+      </w:r>
+      <w:r>
+        <w:rPr>
+          <w:rFonts w:ascii="Consolas" w:eastAsia="Times New Roman" w:hAnsi="Consolas" w:cs="Times New Roman"/>
+          <w:color w:val="C792EA"/>
+          <w:sz w:val="21"/>
+          <w:szCs w:val="21"/>
+          <w:lang w:eastAsia="en-IN"/>
+        </w:rPr>
+        <w:t>=</w:t>
+      </w:r>
+      <w:r>
+        <w:rPr>
+          <w:rFonts w:ascii="Consolas" w:eastAsia="Times New Roman" w:hAnsi="Consolas" w:cs="Times New Roman"/>
+          <w:color w:val="FFFFFF"/>
+          <w:sz w:val="21"/>
+          <w:szCs w:val="21"/>
+          <w:lang w:eastAsia="en-IN"/>
+        </w:rPr>
+        <w:t xml:space="preserve"> cur</w:t>
+      </w:r>
+    </w:p>
+    <w:p>
+      <w:pPr>
+        <w:shd w:val="clear" w:color="auto" w:fill="000000"/>
+        <w:spacing w:after="0" w:line="285" w:lineRule="atLeast"/>
+        <w:rPr>
+          <w:rFonts w:ascii="Consolas" w:eastAsia="Times New Roman" w:hAnsi="Consolas" w:cs="Times New Roman"/>
+          <w:color w:val="FFFFFF"/>
+          <w:sz w:val="21"/>
+          <w:szCs w:val="21"/>
+          <w:lang w:eastAsia="en-IN"/>
+        </w:rPr>
+      </w:pPr>
+      <w:r>
+        <w:rPr>
+          <w:rFonts w:ascii="Consolas" w:eastAsia="Times New Roman" w:hAnsi="Consolas" w:cs="Times New Roman"/>
+          <w:color w:val="FFFFFF"/>
+          <w:sz w:val="21"/>
+          <w:szCs w:val="21"/>
+          <w:lang w:eastAsia="en-IN"/>
+        </w:rPr>
+        <w:t xml:space="preserve">                </w:t>
+      </w:r>
+      <w:proofErr w:type="gramStart"/>
+      <w:r>
+        <w:rPr>
+          <w:rFonts w:ascii="Consolas" w:eastAsia="Times New Roman" w:hAnsi="Consolas" w:cs="Times New Roman"/>
+          <w:color w:val="FFFFFF"/>
+          <w:sz w:val="21"/>
+          <w:szCs w:val="21"/>
+          <w:lang w:eastAsia="en-IN"/>
+        </w:rPr>
+        <w:t>cur</w:t>
+      </w:r>
+      <w:proofErr w:type="gramEnd"/>
+      <w:r>
+        <w:rPr>
+          <w:rFonts w:ascii="Consolas" w:eastAsia="Times New Roman" w:hAnsi="Consolas" w:cs="Times New Roman"/>
+          <w:color w:val="FFFFFF"/>
+          <w:sz w:val="21"/>
+          <w:szCs w:val="21"/>
+          <w:lang w:eastAsia="en-IN"/>
+        </w:rPr>
+        <w:t xml:space="preserve"> </w:t>
+      </w:r>
+      <w:r>
+        <w:rPr>
+          <w:rFonts w:ascii="Consolas" w:eastAsia="Times New Roman" w:hAnsi="Consolas" w:cs="Times New Roman"/>
+          <w:color w:val="C792EA"/>
+          <w:sz w:val="21"/>
+          <w:szCs w:val="21"/>
+          <w:lang w:eastAsia="en-IN"/>
+        </w:rPr>
+        <w:t>=</w:t>
+      </w:r>
+      <w:r>
+        <w:rPr>
+          <w:rFonts w:ascii="Consolas" w:eastAsia="Times New Roman" w:hAnsi="Consolas" w:cs="Times New Roman"/>
+          <w:color w:val="FFFFFF"/>
+          <w:sz w:val="21"/>
+          <w:szCs w:val="21"/>
+          <w:lang w:eastAsia="en-IN"/>
+        </w:rPr>
+        <w:t xml:space="preserve"> </w:t>
+      </w:r>
+      <w:proofErr w:type="spellStart"/>
+      <w:r>
+        <w:rPr>
+          <w:rFonts w:ascii="Consolas" w:eastAsia="Times New Roman" w:hAnsi="Consolas" w:cs="Times New Roman"/>
+          <w:color w:val="FFFFFF"/>
+          <w:sz w:val="21"/>
+          <w:szCs w:val="21"/>
+          <w:lang w:eastAsia="en-IN"/>
+        </w:rPr>
+        <w:t>cur</w:t>
+      </w:r>
+      <w:r>
+        <w:rPr>
+          <w:rFonts w:ascii="Consolas" w:eastAsia="Times New Roman" w:hAnsi="Consolas" w:cs="Times New Roman"/>
+          <w:color w:val="89DDFF"/>
+          <w:sz w:val="21"/>
+          <w:szCs w:val="21"/>
+          <w:lang w:eastAsia="en-IN"/>
+        </w:rPr>
+        <w:t>.</w:t>
+      </w:r>
+      <w:r>
+        <w:rPr>
+          <w:rFonts w:ascii="Consolas" w:eastAsia="Times New Roman" w:hAnsi="Consolas" w:cs="Times New Roman"/>
+          <w:color w:val="FFFFFF"/>
+          <w:sz w:val="21"/>
+          <w:szCs w:val="21"/>
+          <w:lang w:eastAsia="en-IN"/>
+        </w:rPr>
+        <w:t>left</w:t>
+      </w:r>
+      <w:proofErr w:type="spellEnd"/>
+    </w:p>
+    <w:p>
+      <w:pPr>
+        <w:shd w:val="clear" w:color="auto" w:fill="000000"/>
+        <w:spacing w:after="0" w:line="285" w:lineRule="atLeast"/>
+        <w:rPr>
+          <w:rFonts w:ascii="Consolas" w:eastAsia="Times New Roman" w:hAnsi="Consolas" w:cs="Times New Roman"/>
+          <w:color w:val="FFFFFF"/>
+          <w:sz w:val="21"/>
+          <w:szCs w:val="21"/>
+          <w:lang w:eastAsia="en-IN"/>
+        </w:rPr>
+      </w:pPr>
+      <w:r>
+        <w:rPr>
+          <w:rFonts w:ascii="Consolas" w:eastAsia="Times New Roman" w:hAnsi="Consolas" w:cs="Times New Roman"/>
+          <w:color w:val="FFFFFF"/>
+          <w:sz w:val="21"/>
+          <w:szCs w:val="21"/>
+          <w:lang w:eastAsia="en-IN"/>
+        </w:rPr>
+        <w:t xml:space="preserve">            </w:t>
+      </w:r>
+      <w:proofErr w:type="gramStart"/>
+      <w:r>
+        <w:rPr>
+          <w:rFonts w:ascii="Consolas" w:eastAsia="Times New Roman" w:hAnsi="Consolas" w:cs="Times New Roman"/>
+          <w:color w:val="89DDFF"/>
+          <w:sz w:val="21"/>
+          <w:szCs w:val="21"/>
+          <w:lang w:eastAsia="en-IN"/>
+        </w:rPr>
+        <w:t>else</w:t>
+      </w:r>
+      <w:proofErr w:type="gramEnd"/>
+      <w:r>
+        <w:rPr>
+          <w:rFonts w:ascii="Consolas" w:eastAsia="Times New Roman" w:hAnsi="Consolas" w:cs="Times New Roman"/>
+          <w:color w:val="89DDFF"/>
+          <w:sz w:val="21"/>
+          <w:szCs w:val="21"/>
+          <w:lang w:eastAsia="en-IN"/>
+        </w:rPr>
+        <w:t>:</w:t>
+      </w:r>
+    </w:p>
+    <w:p>
+      <w:pPr>
+        <w:shd w:val="clear" w:color="auto" w:fill="000000"/>
+        <w:spacing w:after="0" w:line="285" w:lineRule="atLeast"/>
+        <w:rPr>
+          <w:rFonts w:ascii="Consolas" w:eastAsia="Times New Roman" w:hAnsi="Consolas" w:cs="Times New Roman"/>
+          <w:color w:val="FFFFFF"/>
+          <w:sz w:val="21"/>
+          <w:szCs w:val="21"/>
+          <w:lang w:eastAsia="en-IN"/>
+        </w:rPr>
+      </w:pPr>
+      <w:r>
+        <w:rPr>
+          <w:rFonts w:ascii="Consolas" w:eastAsia="Times New Roman" w:hAnsi="Consolas" w:cs="Times New Roman"/>
+          <w:color w:val="FFFFFF"/>
+          <w:sz w:val="21"/>
+          <w:szCs w:val="21"/>
+          <w:lang w:eastAsia="en-IN"/>
+        </w:rPr>
+        <w:t xml:space="preserve">                </w:t>
+      </w:r>
+      <w:r>
+        <w:rPr>
+          <w:rFonts w:ascii="Consolas" w:eastAsia="Times New Roman" w:hAnsi="Consolas" w:cs="Times New Roman"/>
+          <w:i/>
+          <w:iCs/>
+          <w:color w:val="546E7A"/>
+          <w:sz w:val="21"/>
+          <w:szCs w:val="21"/>
+          <w:lang w:eastAsia="en-IN"/>
+        </w:rPr>
+        <w:t>#if there is already linkage</w:t>
+      </w:r>
+    </w:p>
+    <w:p>
+      <w:pPr>
+        <w:shd w:val="clear" w:color="auto" w:fill="000000"/>
+        <w:spacing w:after="0" w:line="285" w:lineRule="atLeast"/>
+        <w:rPr>
+          <w:rFonts w:ascii="Consolas" w:eastAsia="Times New Roman" w:hAnsi="Consolas" w:cs="Times New Roman"/>
+          <w:color w:val="FFFFFF"/>
+          <w:sz w:val="21"/>
+          <w:szCs w:val="21"/>
+          <w:lang w:eastAsia="en-IN"/>
+        </w:rPr>
+      </w:pPr>
+      <w:r>
+        <w:rPr>
+          <w:rFonts w:ascii="Consolas" w:eastAsia="Times New Roman" w:hAnsi="Consolas" w:cs="Times New Roman"/>
+          <w:color w:val="FFFFFF"/>
+          <w:sz w:val="21"/>
+          <w:szCs w:val="21"/>
+          <w:lang w:eastAsia="en-IN"/>
+        </w:rPr>
+        <w:t xml:space="preserve">                </w:t>
+      </w:r>
+      <w:r>
+        <w:rPr>
+          <w:rFonts w:ascii="Consolas" w:eastAsia="Times New Roman" w:hAnsi="Consolas" w:cs="Times New Roman"/>
+          <w:i/>
+          <w:iCs/>
+          <w:color w:val="546E7A"/>
+          <w:sz w:val="21"/>
+          <w:szCs w:val="21"/>
+          <w:lang w:eastAsia="en-IN"/>
+        </w:rPr>
+        <w:t># Revert the changes made in the 'if' part to restore the original tree</w:t>
+      </w:r>
+    </w:p>
+    <w:p>
+      <w:pPr>
+        <w:shd w:val="clear" w:color="auto" w:fill="000000"/>
+        <w:spacing w:after="0" w:line="285" w:lineRule="atLeast"/>
+        <w:rPr>
+          <w:rFonts w:ascii="Consolas" w:eastAsia="Times New Roman" w:hAnsi="Consolas" w:cs="Times New Roman"/>
+          <w:color w:val="FFFFFF"/>
+          <w:sz w:val="21"/>
+          <w:szCs w:val="21"/>
+          <w:lang w:eastAsia="en-IN"/>
+        </w:rPr>
+      </w:pPr>
+      <w:r>
+        <w:rPr>
+          <w:rFonts w:ascii="Consolas" w:eastAsia="Times New Roman" w:hAnsi="Consolas" w:cs="Times New Roman"/>
+          <w:color w:val="FFFFFF"/>
+          <w:sz w:val="21"/>
+          <w:szCs w:val="21"/>
+          <w:lang w:eastAsia="en-IN"/>
+        </w:rPr>
+        <w:t xml:space="preserve">                </w:t>
+      </w:r>
+      <w:proofErr w:type="spellStart"/>
+      <w:r>
+        <w:rPr>
+          <w:rFonts w:ascii="Consolas" w:eastAsia="Times New Roman" w:hAnsi="Consolas" w:cs="Times New Roman"/>
+          <w:color w:val="FFFFFF"/>
+          <w:sz w:val="21"/>
+          <w:szCs w:val="21"/>
+          <w:lang w:eastAsia="en-IN"/>
+        </w:rPr>
+        <w:t>prev</w:t>
+      </w:r>
+      <w:r>
+        <w:rPr>
+          <w:rFonts w:ascii="Consolas" w:eastAsia="Times New Roman" w:hAnsi="Consolas" w:cs="Times New Roman"/>
+          <w:color w:val="89DDFF"/>
+          <w:sz w:val="21"/>
+          <w:szCs w:val="21"/>
+          <w:lang w:eastAsia="en-IN"/>
+        </w:rPr>
+        <w:t>.</w:t>
+      </w:r>
+      <w:r>
+        <w:rPr>
+          <w:rFonts w:ascii="Consolas" w:eastAsia="Times New Roman" w:hAnsi="Consolas" w:cs="Times New Roman"/>
+          <w:color w:val="FFFFFF"/>
+          <w:sz w:val="21"/>
+          <w:szCs w:val="21"/>
+          <w:lang w:eastAsia="en-IN"/>
+        </w:rPr>
+        <w:t>right</w:t>
+      </w:r>
+      <w:proofErr w:type="spellEnd"/>
+      <w:r>
+        <w:rPr>
+          <w:rFonts w:ascii="Consolas" w:eastAsia="Times New Roman" w:hAnsi="Consolas" w:cs="Times New Roman"/>
+          <w:color w:val="FFFFFF"/>
+          <w:sz w:val="21"/>
+          <w:szCs w:val="21"/>
+          <w:lang w:eastAsia="en-IN"/>
+        </w:rPr>
+        <w:t xml:space="preserve"> </w:t>
+      </w:r>
+      <w:r>
+        <w:rPr>
+          <w:rFonts w:ascii="Consolas" w:eastAsia="Times New Roman" w:hAnsi="Consolas" w:cs="Times New Roman"/>
+          <w:color w:val="C792EA"/>
+          <w:sz w:val="21"/>
+          <w:szCs w:val="21"/>
+          <w:lang w:eastAsia="en-IN"/>
+        </w:rPr>
+        <w:t>=</w:t>
+      </w:r>
+      <w:r>
+        <w:rPr>
+          <w:rFonts w:ascii="Consolas" w:eastAsia="Times New Roman" w:hAnsi="Consolas" w:cs="Times New Roman"/>
+          <w:color w:val="FFFFFF"/>
+          <w:sz w:val="21"/>
+          <w:szCs w:val="21"/>
+          <w:lang w:eastAsia="en-IN"/>
+        </w:rPr>
+        <w:t xml:space="preserve"> </w:t>
+      </w:r>
+      <w:proofErr w:type="gramStart"/>
+      <w:r>
+        <w:rPr>
+          <w:rFonts w:ascii="Consolas" w:eastAsia="Times New Roman" w:hAnsi="Consolas" w:cs="Times New Roman"/>
+          <w:color w:val="F78C6C"/>
+          <w:sz w:val="21"/>
+          <w:szCs w:val="21"/>
+          <w:lang w:eastAsia="en-IN"/>
+        </w:rPr>
+        <w:t>None</w:t>
+      </w:r>
+      <w:proofErr w:type="gramEnd"/>
+    </w:p>
+    <w:p>
+      <w:pPr>
+        <w:shd w:val="clear" w:color="auto" w:fill="000000"/>
+        <w:spacing w:after="0" w:line="285" w:lineRule="atLeast"/>
+        <w:rPr>
+          <w:rFonts w:ascii="Consolas" w:eastAsia="Times New Roman" w:hAnsi="Consolas" w:cs="Times New Roman"/>
+          <w:color w:val="FFFFFF"/>
+          <w:sz w:val="21"/>
+          <w:szCs w:val="21"/>
+          <w:lang w:eastAsia="en-IN"/>
+        </w:rPr>
+      </w:pPr>
+      <w:r>
+        <w:rPr>
+          <w:rFonts w:ascii="Consolas" w:eastAsia="Times New Roman" w:hAnsi="Consolas" w:cs="Times New Roman"/>
+          <w:color w:val="FFFFFF"/>
+          <w:sz w:val="21"/>
+          <w:szCs w:val="21"/>
+          <w:lang w:eastAsia="en-IN"/>
+        </w:rPr>
+        <w:t xml:space="preserve">                </w:t>
+      </w:r>
+      <w:proofErr w:type="spellStart"/>
+      <w:proofErr w:type="gramStart"/>
+      <w:r>
+        <w:rPr>
+          <w:rFonts w:ascii="Consolas" w:eastAsia="Times New Roman" w:hAnsi="Consolas" w:cs="Times New Roman"/>
+          <w:color w:val="FFFFFF"/>
+          <w:sz w:val="21"/>
+          <w:szCs w:val="21"/>
+          <w:lang w:eastAsia="en-IN"/>
+        </w:rPr>
+        <w:t>result</w:t>
+      </w:r>
+      <w:r>
+        <w:rPr>
+          <w:rFonts w:ascii="Consolas" w:eastAsia="Times New Roman" w:hAnsi="Consolas" w:cs="Times New Roman"/>
+          <w:color w:val="89DDFF"/>
+          <w:sz w:val="21"/>
+          <w:szCs w:val="21"/>
+          <w:lang w:eastAsia="en-IN"/>
+        </w:rPr>
+        <w:t>.</w:t>
+      </w:r>
+      <w:r>
+        <w:rPr>
+          <w:rFonts w:ascii="Consolas" w:eastAsia="Times New Roman" w:hAnsi="Consolas" w:cs="Times New Roman"/>
+          <w:color w:val="82AAFF"/>
+          <w:sz w:val="21"/>
+          <w:szCs w:val="21"/>
+          <w:lang w:eastAsia="en-IN"/>
+        </w:rPr>
+        <w:t>append</w:t>
+      </w:r>
+      <w:proofErr w:type="spellEnd"/>
+      <w:r>
+        <w:rPr>
+          <w:rFonts w:ascii="Consolas" w:eastAsia="Times New Roman" w:hAnsi="Consolas" w:cs="Times New Roman"/>
+          <w:color w:val="89DDFF"/>
+          <w:sz w:val="21"/>
+          <w:szCs w:val="21"/>
+          <w:lang w:eastAsia="en-IN"/>
+        </w:rPr>
+        <w:t>(</w:t>
+      </w:r>
+      <w:proofErr w:type="spellStart"/>
+      <w:proofErr w:type="gramEnd"/>
+      <w:r>
+        <w:rPr>
+          <w:rFonts w:ascii="Consolas" w:eastAsia="Times New Roman" w:hAnsi="Consolas" w:cs="Times New Roman"/>
+          <w:color w:val="82AAFF"/>
+          <w:sz w:val="21"/>
+          <w:szCs w:val="21"/>
+          <w:lang w:eastAsia="en-IN"/>
+        </w:rPr>
+        <w:t>cur</w:t>
+      </w:r>
+      <w:r>
+        <w:rPr>
+          <w:rFonts w:ascii="Consolas" w:eastAsia="Times New Roman" w:hAnsi="Consolas" w:cs="Times New Roman"/>
+          <w:color w:val="89DDFF"/>
+          <w:sz w:val="21"/>
+          <w:szCs w:val="21"/>
+          <w:lang w:eastAsia="en-IN"/>
+        </w:rPr>
+        <w:t>.</w:t>
+      </w:r>
+      <w:r>
+        <w:rPr>
+          <w:rFonts w:ascii="Consolas" w:eastAsia="Times New Roman" w:hAnsi="Consolas" w:cs="Times New Roman"/>
+          <w:color w:val="82AAFF"/>
+          <w:sz w:val="21"/>
+          <w:szCs w:val="21"/>
+          <w:lang w:eastAsia="en-IN"/>
+        </w:rPr>
+        <w:t>value</w:t>
+      </w:r>
+      <w:proofErr w:type="spellEnd"/>
+      <w:r>
+        <w:rPr>
+          <w:rFonts w:ascii="Consolas" w:eastAsia="Times New Roman" w:hAnsi="Consolas" w:cs="Times New Roman"/>
+          <w:color w:val="89DDFF"/>
+          <w:sz w:val="21"/>
+          <w:szCs w:val="21"/>
+          <w:lang w:eastAsia="en-IN"/>
+        </w:rPr>
+        <w:t>)</w:t>
+      </w:r>
+    </w:p>
+    <w:p>
+      <w:pPr>
+        <w:shd w:val="clear" w:color="auto" w:fill="000000"/>
+        <w:spacing w:after="0" w:line="285" w:lineRule="atLeast"/>
+        <w:rPr>
+          <w:rFonts w:ascii="Consolas" w:eastAsia="Times New Roman" w:hAnsi="Consolas" w:cs="Times New Roman"/>
+          <w:color w:val="FFFFFF"/>
+          <w:sz w:val="21"/>
+          <w:szCs w:val="21"/>
+          <w:lang w:eastAsia="en-IN"/>
+        </w:rPr>
+      </w:pPr>
+      <w:r>
+        <w:rPr>
+          <w:rFonts w:ascii="Consolas" w:eastAsia="Times New Roman" w:hAnsi="Consolas" w:cs="Times New Roman"/>
+          <w:color w:val="FFFFFF"/>
+          <w:sz w:val="21"/>
+          <w:szCs w:val="21"/>
+          <w:lang w:eastAsia="en-IN"/>
+        </w:rPr>
+        <w:t xml:space="preserve">                </w:t>
+      </w:r>
+      <w:proofErr w:type="gramStart"/>
+      <w:r>
+        <w:rPr>
+          <w:rFonts w:ascii="Consolas" w:eastAsia="Times New Roman" w:hAnsi="Consolas" w:cs="Times New Roman"/>
+          <w:color w:val="FFFFFF"/>
+          <w:sz w:val="21"/>
+          <w:szCs w:val="21"/>
+          <w:lang w:eastAsia="en-IN"/>
+        </w:rPr>
+        <w:t>cur</w:t>
+      </w:r>
+      <w:proofErr w:type="gramEnd"/>
+      <w:r>
+        <w:rPr>
+          <w:rFonts w:ascii="Consolas" w:eastAsia="Times New Roman" w:hAnsi="Consolas" w:cs="Times New Roman"/>
+          <w:color w:val="FFFFFF"/>
+          <w:sz w:val="21"/>
+          <w:szCs w:val="21"/>
+          <w:lang w:eastAsia="en-IN"/>
+        </w:rPr>
+        <w:t xml:space="preserve"> </w:t>
+      </w:r>
+      <w:r>
+        <w:rPr>
+          <w:rFonts w:ascii="Consolas" w:eastAsia="Times New Roman" w:hAnsi="Consolas" w:cs="Times New Roman"/>
+          <w:color w:val="C792EA"/>
+          <w:sz w:val="21"/>
+          <w:szCs w:val="21"/>
+          <w:lang w:eastAsia="en-IN"/>
+        </w:rPr>
+        <w:t>=</w:t>
+      </w:r>
+      <w:r>
+        <w:rPr>
+          <w:rFonts w:ascii="Consolas" w:eastAsia="Times New Roman" w:hAnsi="Consolas" w:cs="Times New Roman"/>
+          <w:color w:val="FFFFFF"/>
+          <w:sz w:val="21"/>
+          <w:szCs w:val="21"/>
+          <w:lang w:eastAsia="en-IN"/>
+        </w:rPr>
+        <w:t xml:space="preserve"> </w:t>
+      </w:r>
+      <w:proofErr w:type="spellStart"/>
+      <w:r>
+        <w:rPr>
+          <w:rFonts w:ascii="Consolas" w:eastAsia="Times New Roman" w:hAnsi="Consolas" w:cs="Times New Roman"/>
+          <w:color w:val="FFFFFF"/>
+          <w:sz w:val="21"/>
+          <w:szCs w:val="21"/>
+          <w:lang w:eastAsia="en-IN"/>
+        </w:rPr>
+        <w:t>cur</w:t>
+      </w:r>
+      <w:r>
+        <w:rPr>
+          <w:rFonts w:ascii="Consolas" w:eastAsia="Times New Roman" w:hAnsi="Consolas" w:cs="Times New Roman"/>
+          <w:color w:val="89DDFF"/>
+          <w:sz w:val="21"/>
+          <w:szCs w:val="21"/>
+          <w:lang w:eastAsia="en-IN"/>
+        </w:rPr>
+        <w:t>.</w:t>
+      </w:r>
+      <w:r>
+        <w:rPr>
+          <w:rFonts w:ascii="Consolas" w:eastAsia="Times New Roman" w:hAnsi="Consolas" w:cs="Times New Roman"/>
+          <w:color w:val="FFFFFF"/>
+          <w:sz w:val="21"/>
+          <w:szCs w:val="21"/>
+          <w:lang w:eastAsia="en-IN"/>
+        </w:rPr>
+        <w:t>right</w:t>
+      </w:r>
+      <w:proofErr w:type="spellEnd"/>
+    </w:p>
+    <w:p>
+      <w:pPr>
+        <w:shd w:val="clear" w:color="auto" w:fill="000000"/>
+        <w:spacing w:after="0" w:line="285" w:lineRule="atLeast"/>
+        <w:rPr>
+          <w:rFonts w:ascii="Consolas" w:eastAsia="Times New Roman" w:hAnsi="Consolas" w:cs="Times New Roman"/>
+          <w:color w:val="FFFFFF"/>
+          <w:sz w:val="21"/>
+          <w:szCs w:val="21"/>
+          <w:lang w:eastAsia="en-IN"/>
+        </w:rPr>
+      </w:pPr>
+    </w:p>
+    <w:p>
+      <w:pPr>
+        <w:shd w:val="clear" w:color="auto" w:fill="000000"/>
+        <w:spacing w:after="0" w:line="285" w:lineRule="atLeast"/>
+        <w:rPr>
+          <w:rFonts w:ascii="Consolas" w:eastAsia="Times New Roman" w:hAnsi="Consolas" w:cs="Times New Roman"/>
+          <w:color w:val="FFFFFF"/>
+          <w:sz w:val="21"/>
+          <w:szCs w:val="21"/>
+          <w:lang w:eastAsia="en-IN"/>
+        </w:rPr>
+      </w:pPr>
+      <w:r>
+        <w:rPr>
+          <w:rFonts w:ascii="Consolas" w:eastAsia="Times New Roman" w:hAnsi="Consolas" w:cs="Times New Roman"/>
+          <w:color w:val="FFFFFF"/>
+          <w:sz w:val="21"/>
+          <w:szCs w:val="21"/>
+          <w:lang w:eastAsia="en-IN"/>
+        </w:rPr>
+        <w:t xml:space="preserve">    </w:t>
+      </w:r>
+      <w:proofErr w:type="gramStart"/>
+      <w:r>
+        <w:rPr>
+          <w:rFonts w:ascii="Consolas" w:eastAsia="Times New Roman" w:hAnsi="Consolas" w:cs="Times New Roman"/>
+          <w:color w:val="89DDFF"/>
+          <w:sz w:val="21"/>
+          <w:szCs w:val="21"/>
+          <w:lang w:eastAsia="en-IN"/>
+        </w:rPr>
+        <w:t>return</w:t>
+      </w:r>
+      <w:proofErr w:type="gramEnd"/>
+      <w:r>
+        <w:rPr>
+          <w:rFonts w:ascii="Consolas" w:eastAsia="Times New Roman" w:hAnsi="Consolas" w:cs="Times New Roman"/>
+          <w:color w:val="FFFFFF"/>
+          <w:sz w:val="21"/>
+          <w:szCs w:val="21"/>
+          <w:lang w:eastAsia="en-IN"/>
+        </w:rPr>
+        <w:t xml:space="preserve"> result</w:t>
+      </w:r>
+    </w:p>
+    <w:p>
+      <w:pPr>
+        <w:shd w:val="clear" w:color="auto" w:fill="000000"/>
+        <w:spacing w:after="0" w:line="285" w:lineRule="atLeast"/>
+        <w:rPr>
+          <w:rFonts w:ascii="Consolas" w:eastAsia="Times New Roman" w:hAnsi="Consolas" w:cs="Times New Roman"/>
+          <w:color w:val="FFFFFF"/>
+          <w:sz w:val="21"/>
+          <w:szCs w:val="21"/>
+          <w:lang w:eastAsia="en-IN"/>
+        </w:rPr>
+      </w:pPr>
+    </w:p>
+    <w:p>
+      <w:pPr>
+        <w:shd w:val="clear" w:color="auto" w:fill="000000"/>
+        <w:spacing w:after="0" w:line="285" w:lineRule="atLeast"/>
+        <w:rPr>
+          <w:rFonts w:ascii="Consolas" w:eastAsia="Times New Roman" w:hAnsi="Consolas" w:cs="Times New Roman"/>
+          <w:color w:val="FFFFFF"/>
+          <w:sz w:val="21"/>
+          <w:szCs w:val="21"/>
+          <w:lang w:eastAsia="en-IN"/>
+        </w:rPr>
+      </w:pPr>
+      <w:r>
+        <w:rPr>
+          <w:rFonts w:ascii="Consolas" w:eastAsia="Times New Roman" w:hAnsi="Consolas" w:cs="Times New Roman"/>
+          <w:i/>
+          <w:iCs/>
+          <w:color w:val="546E7A"/>
+          <w:sz w:val="21"/>
+          <w:szCs w:val="21"/>
+          <w:lang w:eastAsia="en-IN"/>
+        </w:rPr>
+        <w:t># Example usage:</w:t>
+      </w:r>
+    </w:p>
+    <w:p>
+      <w:pPr>
+        <w:shd w:val="clear" w:color="auto" w:fill="000000"/>
+        <w:spacing w:after="0" w:line="285" w:lineRule="atLeast"/>
+        <w:rPr>
+          <w:rFonts w:ascii="Consolas" w:eastAsia="Times New Roman" w:hAnsi="Consolas" w:cs="Times New Roman"/>
+          <w:color w:val="FFFFFF"/>
+          <w:sz w:val="21"/>
+          <w:szCs w:val="21"/>
+          <w:lang w:eastAsia="en-IN"/>
+        </w:rPr>
+      </w:pPr>
+      <w:r>
+        <w:rPr>
+          <w:rFonts w:ascii="Consolas" w:eastAsia="Times New Roman" w:hAnsi="Consolas" w:cs="Times New Roman"/>
+          <w:i/>
+          <w:iCs/>
+          <w:color w:val="546E7A"/>
+          <w:sz w:val="21"/>
+          <w:szCs w:val="21"/>
+          <w:lang w:eastAsia="en-IN"/>
+        </w:rPr>
+        <w:t># Construct a sample Binary Search          4</w:t>
+      </w:r>
+    </w:p>
+    <w:p>
+      <w:pPr>
+        <w:shd w:val="clear" w:color="auto" w:fill="000000"/>
+        <w:spacing w:after="0" w:line="285" w:lineRule="atLeast"/>
+        <w:rPr>
+          <w:rFonts w:ascii="Consolas" w:eastAsia="Times New Roman" w:hAnsi="Consolas" w:cs="Times New Roman"/>
+          <w:color w:val="FFFFFF"/>
+          <w:sz w:val="21"/>
+          <w:szCs w:val="21"/>
+          <w:lang w:eastAsia="en-IN"/>
+        </w:rPr>
+      </w:pPr>
+      <w:r>
+        <w:rPr>
+          <w:rFonts w:ascii="Consolas" w:eastAsia="Times New Roman" w:hAnsi="Consolas" w:cs="Times New Roman"/>
+          <w:i/>
+          <w:iCs/>
+          <w:color w:val="546E7A"/>
+          <w:sz w:val="21"/>
+          <w:szCs w:val="21"/>
+          <w:lang w:eastAsia="en-IN"/>
+        </w:rPr>
+        <w:t>#                                          / \</w:t>
+      </w:r>
+    </w:p>
+    <w:p>
+      <w:pPr>
+        <w:shd w:val="clear" w:color="auto" w:fill="000000"/>
+        <w:spacing w:after="0" w:line="285" w:lineRule="atLeast"/>
+        <w:rPr>
+          <w:rFonts w:ascii="Consolas" w:eastAsia="Times New Roman" w:hAnsi="Consolas" w:cs="Times New Roman"/>
+          <w:color w:val="FFFFFF"/>
+          <w:sz w:val="21"/>
+          <w:szCs w:val="21"/>
+          <w:lang w:eastAsia="en-IN"/>
+        </w:rPr>
+      </w:pPr>
+      <w:r>
+        <w:rPr>
+          <w:rFonts w:ascii="Consolas" w:eastAsia="Times New Roman" w:hAnsi="Consolas" w:cs="Times New Roman"/>
+          <w:i/>
+          <w:iCs/>
+          <w:color w:val="546E7A"/>
+          <w:sz w:val="21"/>
+          <w:szCs w:val="21"/>
+          <w:lang w:eastAsia="en-IN"/>
+        </w:rPr>
+        <w:t>#                                         2   5</w:t>
+      </w:r>
+    </w:p>
+    <w:p>
+      <w:pPr>
+        <w:shd w:val="clear" w:color="auto" w:fill="000000"/>
+        <w:spacing w:after="0" w:line="285" w:lineRule="atLeast"/>
+        <w:rPr>
+          <w:rFonts w:ascii="Consolas" w:eastAsia="Times New Roman" w:hAnsi="Consolas" w:cs="Times New Roman"/>
+          <w:color w:val="FFFFFF"/>
+          <w:sz w:val="21"/>
+          <w:szCs w:val="21"/>
+          <w:lang w:eastAsia="en-IN"/>
+        </w:rPr>
+      </w:pPr>
+      <w:r>
+        <w:rPr>
+          <w:rFonts w:ascii="Consolas" w:eastAsia="Times New Roman" w:hAnsi="Consolas" w:cs="Times New Roman"/>
+          <w:i/>
+          <w:iCs/>
+          <w:color w:val="546E7A"/>
+          <w:sz w:val="21"/>
+          <w:szCs w:val="21"/>
+          <w:lang w:eastAsia="en-IN"/>
+        </w:rPr>
+        <w:t>#                                       /  \</w:t>
+      </w:r>
+    </w:p>
+    <w:p>
+      <w:pPr>
+        <w:shd w:val="clear" w:color="auto" w:fill="000000"/>
+        <w:spacing w:after="0" w:line="285" w:lineRule="atLeast"/>
+        <w:rPr>
+          <w:rFonts w:ascii="Consolas" w:eastAsia="Times New Roman" w:hAnsi="Consolas" w:cs="Times New Roman"/>
+          <w:color w:val="FFFFFF"/>
+          <w:sz w:val="21"/>
+          <w:szCs w:val="21"/>
+          <w:lang w:eastAsia="en-IN"/>
+        </w:rPr>
+      </w:pPr>
+      <w:r>
+        <w:rPr>
+          <w:rFonts w:ascii="Consolas" w:eastAsia="Times New Roman" w:hAnsi="Consolas" w:cs="Times New Roman"/>
+          <w:i/>
+          <w:iCs/>
+          <w:color w:val="546E7A"/>
+          <w:sz w:val="21"/>
+          <w:szCs w:val="21"/>
+          <w:lang w:eastAsia="en-IN"/>
+        </w:rPr>
+        <w:t>#                                      1    3</w:t>
+      </w:r>
+    </w:p>
+    <w:p>
+      <w:pPr>
+        <w:shd w:val="clear" w:color="auto" w:fill="000000"/>
+        <w:spacing w:after="0" w:line="285" w:lineRule="atLeast"/>
+        <w:rPr>
+          <w:rFonts w:ascii="Consolas" w:eastAsia="Times New Roman" w:hAnsi="Consolas" w:cs="Times New Roman"/>
+          <w:color w:val="FFFFFF"/>
+          <w:sz w:val="21"/>
+          <w:szCs w:val="21"/>
+          <w:lang w:eastAsia="en-IN"/>
+        </w:rPr>
+      </w:pPr>
+      <w:proofErr w:type="spellStart"/>
+      <w:r>
+        <w:rPr>
+          <w:rFonts w:ascii="Consolas" w:eastAsia="Times New Roman" w:hAnsi="Consolas" w:cs="Times New Roman"/>
+          <w:color w:val="FFFFFF"/>
+          <w:sz w:val="21"/>
+          <w:szCs w:val="21"/>
+          <w:lang w:eastAsia="en-IN"/>
+        </w:rPr>
+        <w:t>root_bst</w:t>
+      </w:r>
+      <w:proofErr w:type="spellEnd"/>
+      <w:r>
+        <w:rPr>
+          <w:rFonts w:ascii="Consolas" w:eastAsia="Times New Roman" w:hAnsi="Consolas" w:cs="Times New Roman"/>
+          <w:color w:val="FFFFFF"/>
+          <w:sz w:val="21"/>
+          <w:szCs w:val="21"/>
+          <w:lang w:eastAsia="en-IN"/>
+        </w:rPr>
+        <w:t xml:space="preserve"> </w:t>
+      </w:r>
+      <w:r>
+        <w:rPr>
+          <w:rFonts w:ascii="Consolas" w:eastAsia="Times New Roman" w:hAnsi="Consolas" w:cs="Times New Roman"/>
+          <w:color w:val="C792EA"/>
+          <w:sz w:val="21"/>
+          <w:szCs w:val="21"/>
+          <w:lang w:eastAsia="en-IN"/>
+        </w:rPr>
+        <w:t>=</w:t>
+      </w:r>
+      <w:r>
+        <w:rPr>
+          <w:rFonts w:ascii="Consolas" w:eastAsia="Times New Roman" w:hAnsi="Consolas" w:cs="Times New Roman"/>
+          <w:color w:val="FFFFFF"/>
+          <w:sz w:val="21"/>
+          <w:szCs w:val="21"/>
+          <w:lang w:eastAsia="en-IN"/>
+        </w:rPr>
+        <w:t xml:space="preserve"> </w:t>
+      </w:r>
+      <w:proofErr w:type="spellStart"/>
+      <w:proofErr w:type="gramStart"/>
+      <w:r>
+        <w:rPr>
+          <w:rFonts w:ascii="Consolas" w:eastAsia="Times New Roman" w:hAnsi="Consolas" w:cs="Times New Roman"/>
+          <w:color w:val="82AAFF"/>
+          <w:sz w:val="21"/>
+          <w:szCs w:val="21"/>
+          <w:lang w:eastAsia="en-IN"/>
+        </w:rPr>
+        <w:t>TreeNode</w:t>
+      </w:r>
+      <w:proofErr w:type="spellEnd"/>
+      <w:r>
+        <w:rPr>
+          <w:rFonts w:ascii="Consolas" w:eastAsia="Times New Roman" w:hAnsi="Consolas" w:cs="Times New Roman"/>
+          <w:color w:val="89DDFF"/>
+          <w:sz w:val="21"/>
+          <w:szCs w:val="21"/>
+          <w:lang w:eastAsia="en-IN"/>
+        </w:rPr>
+        <w:t>(</w:t>
+      </w:r>
+      <w:proofErr w:type="gramEnd"/>
+      <w:r>
+        <w:rPr>
+          <w:rFonts w:ascii="Consolas" w:eastAsia="Times New Roman" w:hAnsi="Consolas" w:cs="Times New Roman"/>
+          <w:color w:val="F78C6C"/>
+          <w:sz w:val="21"/>
+          <w:szCs w:val="21"/>
+          <w:lang w:eastAsia="en-IN"/>
+        </w:rPr>
+        <w:t>4</w:t>
+      </w:r>
+      <w:r>
+        <w:rPr>
+          <w:rFonts w:ascii="Consolas" w:eastAsia="Times New Roman" w:hAnsi="Consolas" w:cs="Times New Roman"/>
+          <w:color w:val="89DDFF"/>
+          <w:sz w:val="21"/>
+          <w:szCs w:val="21"/>
+          <w:lang w:eastAsia="en-IN"/>
+        </w:rPr>
+        <w:t>)</w:t>
+      </w:r>
+    </w:p>
+    <w:p>
+      <w:pPr>
+        <w:shd w:val="clear" w:color="auto" w:fill="000000"/>
+        <w:spacing w:after="0" w:line="285" w:lineRule="atLeast"/>
+        <w:rPr>
+          <w:rFonts w:ascii="Consolas" w:eastAsia="Times New Roman" w:hAnsi="Consolas" w:cs="Times New Roman"/>
+          <w:color w:val="FFFFFF"/>
+          <w:sz w:val="21"/>
+          <w:szCs w:val="21"/>
+          <w:lang w:eastAsia="en-IN"/>
+        </w:rPr>
+      </w:pPr>
+      <w:proofErr w:type="spellStart"/>
+      <w:r>
+        <w:rPr>
+          <w:rFonts w:ascii="Consolas" w:eastAsia="Times New Roman" w:hAnsi="Consolas" w:cs="Times New Roman"/>
+          <w:color w:val="FFFFFF"/>
+          <w:sz w:val="21"/>
+          <w:szCs w:val="21"/>
+          <w:lang w:eastAsia="en-IN"/>
+        </w:rPr>
+        <w:t>root_bst</w:t>
+      </w:r>
+      <w:r>
+        <w:rPr>
+          <w:rFonts w:ascii="Consolas" w:eastAsia="Times New Roman" w:hAnsi="Consolas" w:cs="Times New Roman"/>
+          <w:color w:val="89DDFF"/>
+          <w:sz w:val="21"/>
+          <w:szCs w:val="21"/>
+          <w:lang w:eastAsia="en-IN"/>
+        </w:rPr>
+        <w:t>.</w:t>
+      </w:r>
+      <w:r>
+        <w:rPr>
+          <w:rFonts w:ascii="Consolas" w:eastAsia="Times New Roman" w:hAnsi="Consolas" w:cs="Times New Roman"/>
+          <w:color w:val="FFFFFF"/>
+          <w:sz w:val="21"/>
+          <w:szCs w:val="21"/>
+          <w:lang w:eastAsia="en-IN"/>
+        </w:rPr>
+        <w:t>left</w:t>
+      </w:r>
+      <w:proofErr w:type="spellEnd"/>
+      <w:r>
+        <w:rPr>
+          <w:rFonts w:ascii="Consolas" w:eastAsia="Times New Roman" w:hAnsi="Consolas" w:cs="Times New Roman"/>
+          <w:color w:val="FFFFFF"/>
+          <w:sz w:val="21"/>
+          <w:szCs w:val="21"/>
+          <w:lang w:eastAsia="en-IN"/>
+        </w:rPr>
+        <w:t xml:space="preserve"> </w:t>
+      </w:r>
+      <w:r>
+        <w:rPr>
+          <w:rFonts w:ascii="Consolas" w:eastAsia="Times New Roman" w:hAnsi="Consolas" w:cs="Times New Roman"/>
+          <w:color w:val="C792EA"/>
+          <w:sz w:val="21"/>
+          <w:szCs w:val="21"/>
+          <w:lang w:eastAsia="en-IN"/>
+        </w:rPr>
+        <w:t>=</w:t>
+      </w:r>
+      <w:r>
+        <w:rPr>
+          <w:rFonts w:ascii="Consolas" w:eastAsia="Times New Roman" w:hAnsi="Consolas" w:cs="Times New Roman"/>
+          <w:color w:val="FFFFFF"/>
+          <w:sz w:val="21"/>
+          <w:szCs w:val="21"/>
+          <w:lang w:eastAsia="en-IN"/>
+        </w:rPr>
+        <w:t xml:space="preserve"> </w:t>
+      </w:r>
+      <w:proofErr w:type="spellStart"/>
+      <w:proofErr w:type="gramStart"/>
+      <w:r>
+        <w:rPr>
+          <w:rFonts w:ascii="Consolas" w:eastAsia="Times New Roman" w:hAnsi="Consolas" w:cs="Times New Roman"/>
+          <w:color w:val="82AAFF"/>
+          <w:sz w:val="21"/>
+          <w:szCs w:val="21"/>
+          <w:lang w:eastAsia="en-IN"/>
+        </w:rPr>
+        <w:t>TreeNode</w:t>
+      </w:r>
+      <w:proofErr w:type="spellEnd"/>
+      <w:r>
+        <w:rPr>
+          <w:rFonts w:ascii="Consolas" w:eastAsia="Times New Roman" w:hAnsi="Consolas" w:cs="Times New Roman"/>
+          <w:color w:val="89DDFF"/>
+          <w:sz w:val="21"/>
+          <w:szCs w:val="21"/>
+          <w:lang w:eastAsia="en-IN"/>
+        </w:rPr>
+        <w:t>(</w:t>
+      </w:r>
+      <w:proofErr w:type="gramEnd"/>
+      <w:r>
+        <w:rPr>
+          <w:rFonts w:ascii="Consolas" w:eastAsia="Times New Roman" w:hAnsi="Consolas" w:cs="Times New Roman"/>
+          <w:color w:val="F78C6C"/>
+          <w:sz w:val="21"/>
+          <w:szCs w:val="21"/>
+          <w:lang w:eastAsia="en-IN"/>
+        </w:rPr>
+        <w:t>2</w:t>
+      </w:r>
+      <w:r>
+        <w:rPr>
+          <w:rFonts w:ascii="Consolas" w:eastAsia="Times New Roman" w:hAnsi="Consolas" w:cs="Times New Roman"/>
+          <w:color w:val="89DDFF"/>
+          <w:sz w:val="21"/>
+          <w:szCs w:val="21"/>
+          <w:lang w:eastAsia="en-IN"/>
+        </w:rPr>
+        <w:t>)</w:t>
+      </w:r>
+    </w:p>
+    <w:p>
+      <w:pPr>
+        <w:shd w:val="clear" w:color="auto" w:fill="000000"/>
+        <w:spacing w:after="0" w:line="285" w:lineRule="atLeast"/>
+        <w:rPr>
+          <w:rFonts w:ascii="Consolas" w:eastAsia="Times New Roman" w:hAnsi="Consolas" w:cs="Times New Roman"/>
+          <w:color w:val="FFFFFF"/>
+          <w:sz w:val="21"/>
+          <w:szCs w:val="21"/>
+          <w:lang w:eastAsia="en-IN"/>
+        </w:rPr>
+      </w:pPr>
+      <w:proofErr w:type="spellStart"/>
+      <w:r>
+        <w:rPr>
+          <w:rFonts w:ascii="Consolas" w:eastAsia="Times New Roman" w:hAnsi="Consolas" w:cs="Times New Roman"/>
+          <w:color w:val="FFFFFF"/>
+          <w:sz w:val="21"/>
+          <w:szCs w:val="21"/>
+          <w:lang w:eastAsia="en-IN"/>
+        </w:rPr>
+        <w:t>root_bst</w:t>
+      </w:r>
+      <w:r>
+        <w:rPr>
+          <w:rFonts w:ascii="Consolas" w:eastAsia="Times New Roman" w:hAnsi="Consolas" w:cs="Times New Roman"/>
+          <w:color w:val="89DDFF"/>
+          <w:sz w:val="21"/>
+          <w:szCs w:val="21"/>
+          <w:lang w:eastAsia="en-IN"/>
+        </w:rPr>
+        <w:t>.</w:t>
+      </w:r>
+      <w:r>
+        <w:rPr>
+          <w:rFonts w:ascii="Consolas" w:eastAsia="Times New Roman" w:hAnsi="Consolas" w:cs="Times New Roman"/>
+          <w:color w:val="FFFFFF"/>
+          <w:sz w:val="21"/>
+          <w:szCs w:val="21"/>
+          <w:lang w:eastAsia="en-IN"/>
+        </w:rPr>
+        <w:t>left</w:t>
+      </w:r>
+      <w:r>
+        <w:rPr>
+          <w:rFonts w:ascii="Consolas" w:eastAsia="Times New Roman" w:hAnsi="Consolas" w:cs="Times New Roman"/>
+          <w:color w:val="89DDFF"/>
+          <w:sz w:val="21"/>
+          <w:szCs w:val="21"/>
+          <w:lang w:eastAsia="en-IN"/>
+        </w:rPr>
+        <w:t>.</w:t>
+      </w:r>
+      <w:r>
+        <w:rPr>
+          <w:rFonts w:ascii="Consolas" w:eastAsia="Times New Roman" w:hAnsi="Consolas" w:cs="Times New Roman"/>
+          <w:color w:val="FFFFFF"/>
+          <w:sz w:val="21"/>
+          <w:szCs w:val="21"/>
+          <w:lang w:eastAsia="en-IN"/>
+        </w:rPr>
+        <w:t>left</w:t>
+      </w:r>
+      <w:proofErr w:type="spellEnd"/>
+      <w:r>
+        <w:rPr>
+          <w:rFonts w:ascii="Consolas" w:eastAsia="Times New Roman" w:hAnsi="Consolas" w:cs="Times New Roman"/>
+          <w:color w:val="FFFFFF"/>
+          <w:sz w:val="21"/>
+          <w:szCs w:val="21"/>
+          <w:lang w:eastAsia="en-IN"/>
+        </w:rPr>
+        <w:t xml:space="preserve"> </w:t>
+      </w:r>
+      <w:r>
+        <w:rPr>
+          <w:rFonts w:ascii="Consolas" w:eastAsia="Times New Roman" w:hAnsi="Consolas" w:cs="Times New Roman"/>
+          <w:color w:val="C792EA"/>
+          <w:sz w:val="21"/>
+          <w:szCs w:val="21"/>
+          <w:lang w:eastAsia="en-IN"/>
+        </w:rPr>
+        <w:t>=</w:t>
+      </w:r>
+      <w:r>
+        <w:rPr>
+          <w:rFonts w:ascii="Consolas" w:eastAsia="Times New Roman" w:hAnsi="Consolas" w:cs="Times New Roman"/>
+          <w:color w:val="FFFFFF"/>
+          <w:sz w:val="21"/>
+          <w:szCs w:val="21"/>
+          <w:lang w:eastAsia="en-IN"/>
+        </w:rPr>
+        <w:t xml:space="preserve"> </w:t>
+      </w:r>
+      <w:proofErr w:type="spellStart"/>
+      <w:proofErr w:type="gramStart"/>
+      <w:r>
+        <w:rPr>
+          <w:rFonts w:ascii="Consolas" w:eastAsia="Times New Roman" w:hAnsi="Consolas" w:cs="Times New Roman"/>
+          <w:color w:val="82AAFF"/>
+          <w:sz w:val="21"/>
+          <w:szCs w:val="21"/>
+          <w:lang w:eastAsia="en-IN"/>
+        </w:rPr>
+        <w:t>TreeNode</w:t>
+      </w:r>
+      <w:proofErr w:type="spellEnd"/>
+      <w:r>
+        <w:rPr>
+          <w:rFonts w:ascii="Consolas" w:eastAsia="Times New Roman" w:hAnsi="Consolas" w:cs="Times New Roman"/>
+          <w:color w:val="89DDFF"/>
+          <w:sz w:val="21"/>
+          <w:szCs w:val="21"/>
+          <w:lang w:eastAsia="en-IN"/>
+        </w:rPr>
+        <w:t>(</w:t>
+      </w:r>
+      <w:proofErr w:type="gramEnd"/>
+      <w:r>
+        <w:rPr>
+          <w:rFonts w:ascii="Consolas" w:eastAsia="Times New Roman" w:hAnsi="Consolas" w:cs="Times New Roman"/>
+          <w:color w:val="F78C6C"/>
+          <w:sz w:val="21"/>
+          <w:szCs w:val="21"/>
+          <w:lang w:eastAsia="en-IN"/>
+        </w:rPr>
+        <w:t>1</w:t>
+      </w:r>
+      <w:r>
+        <w:rPr>
+          <w:rFonts w:ascii="Consolas" w:eastAsia="Times New Roman" w:hAnsi="Consolas" w:cs="Times New Roman"/>
+          <w:color w:val="89DDFF"/>
+          <w:sz w:val="21"/>
+          <w:szCs w:val="21"/>
+          <w:lang w:eastAsia="en-IN"/>
+        </w:rPr>
+        <w:t>)</w:t>
+      </w:r>
+    </w:p>
+    <w:p>
+      <w:pPr>
+        <w:shd w:val="clear" w:color="auto" w:fill="000000"/>
+        <w:spacing w:after="0" w:line="285" w:lineRule="atLeast"/>
+        <w:rPr>
+          <w:rFonts w:ascii="Consolas" w:eastAsia="Times New Roman" w:hAnsi="Consolas" w:cs="Times New Roman"/>
+          <w:color w:val="FFFFFF"/>
+          <w:sz w:val="21"/>
+          <w:szCs w:val="21"/>
+          <w:lang w:eastAsia="en-IN"/>
+        </w:rPr>
+      </w:pPr>
+      <w:proofErr w:type="spellStart"/>
+      <w:r>
+        <w:rPr>
+          <w:rFonts w:ascii="Consolas" w:eastAsia="Times New Roman" w:hAnsi="Consolas" w:cs="Times New Roman"/>
+          <w:color w:val="FFFFFF"/>
+          <w:sz w:val="21"/>
+          <w:szCs w:val="21"/>
+          <w:lang w:eastAsia="en-IN"/>
+        </w:rPr>
+        <w:t>root_bst</w:t>
+      </w:r>
+      <w:r>
+        <w:rPr>
+          <w:rFonts w:ascii="Consolas" w:eastAsia="Times New Roman" w:hAnsi="Consolas" w:cs="Times New Roman"/>
+          <w:color w:val="89DDFF"/>
+          <w:sz w:val="21"/>
+          <w:szCs w:val="21"/>
+          <w:lang w:eastAsia="en-IN"/>
+        </w:rPr>
+        <w:t>.</w:t>
+      </w:r>
+      <w:r>
+        <w:rPr>
+          <w:rFonts w:ascii="Consolas" w:eastAsia="Times New Roman" w:hAnsi="Consolas" w:cs="Times New Roman"/>
+          <w:color w:val="FFFFFF"/>
+          <w:sz w:val="21"/>
+          <w:szCs w:val="21"/>
+          <w:lang w:eastAsia="en-IN"/>
+        </w:rPr>
+        <w:t>left</w:t>
+      </w:r>
+      <w:r>
+        <w:rPr>
+          <w:rFonts w:ascii="Consolas" w:eastAsia="Times New Roman" w:hAnsi="Consolas" w:cs="Times New Roman"/>
+          <w:color w:val="89DDFF"/>
+          <w:sz w:val="21"/>
+          <w:szCs w:val="21"/>
+          <w:lang w:eastAsia="en-IN"/>
+        </w:rPr>
+        <w:t>.</w:t>
+      </w:r>
+      <w:r>
+        <w:rPr>
+          <w:rFonts w:ascii="Consolas" w:eastAsia="Times New Roman" w:hAnsi="Consolas" w:cs="Times New Roman"/>
+          <w:color w:val="FFFFFF"/>
+          <w:sz w:val="21"/>
+          <w:szCs w:val="21"/>
+          <w:lang w:eastAsia="en-IN"/>
+        </w:rPr>
+        <w:t>right</w:t>
+      </w:r>
+      <w:proofErr w:type="spellEnd"/>
+      <w:r>
+        <w:rPr>
+          <w:rFonts w:ascii="Consolas" w:eastAsia="Times New Roman" w:hAnsi="Consolas" w:cs="Times New Roman"/>
+          <w:color w:val="FFFFFF"/>
+          <w:sz w:val="21"/>
+          <w:szCs w:val="21"/>
+          <w:lang w:eastAsia="en-IN"/>
+        </w:rPr>
+        <w:t xml:space="preserve"> </w:t>
+      </w:r>
+      <w:r>
+        <w:rPr>
+          <w:rFonts w:ascii="Consolas" w:eastAsia="Times New Roman" w:hAnsi="Consolas" w:cs="Times New Roman"/>
+          <w:color w:val="C792EA"/>
+          <w:sz w:val="21"/>
+          <w:szCs w:val="21"/>
+          <w:lang w:eastAsia="en-IN"/>
+        </w:rPr>
+        <w:t>=</w:t>
+      </w:r>
+      <w:r>
+        <w:rPr>
+          <w:rFonts w:ascii="Consolas" w:eastAsia="Times New Roman" w:hAnsi="Consolas" w:cs="Times New Roman"/>
+          <w:color w:val="FFFFFF"/>
+          <w:sz w:val="21"/>
+          <w:szCs w:val="21"/>
+          <w:lang w:eastAsia="en-IN"/>
+        </w:rPr>
+        <w:t xml:space="preserve"> </w:t>
+      </w:r>
+      <w:proofErr w:type="spellStart"/>
+      <w:proofErr w:type="gramStart"/>
+      <w:r>
+        <w:rPr>
+          <w:rFonts w:ascii="Consolas" w:eastAsia="Times New Roman" w:hAnsi="Consolas" w:cs="Times New Roman"/>
+          <w:color w:val="82AAFF"/>
+          <w:sz w:val="21"/>
+          <w:szCs w:val="21"/>
+          <w:lang w:eastAsia="en-IN"/>
+        </w:rPr>
+        <w:t>TreeNode</w:t>
+      </w:r>
+      <w:proofErr w:type="spellEnd"/>
+      <w:r>
+        <w:rPr>
+          <w:rFonts w:ascii="Consolas" w:eastAsia="Times New Roman" w:hAnsi="Consolas" w:cs="Times New Roman"/>
+          <w:color w:val="89DDFF"/>
+          <w:sz w:val="21"/>
+          <w:szCs w:val="21"/>
+          <w:lang w:eastAsia="en-IN"/>
+        </w:rPr>
+        <w:t>(</w:t>
+      </w:r>
+      <w:proofErr w:type="gramEnd"/>
+      <w:r>
+        <w:rPr>
+          <w:rFonts w:ascii="Consolas" w:eastAsia="Times New Roman" w:hAnsi="Consolas" w:cs="Times New Roman"/>
+          <w:color w:val="F78C6C"/>
+          <w:sz w:val="21"/>
+          <w:szCs w:val="21"/>
+          <w:lang w:eastAsia="en-IN"/>
+        </w:rPr>
+        <w:t>3</w:t>
+      </w:r>
+      <w:r>
+        <w:rPr>
+          <w:rFonts w:ascii="Consolas" w:eastAsia="Times New Roman" w:hAnsi="Consolas" w:cs="Times New Roman"/>
+          <w:color w:val="89DDFF"/>
+          <w:sz w:val="21"/>
+          <w:szCs w:val="21"/>
+          <w:lang w:eastAsia="en-IN"/>
+        </w:rPr>
+        <w:t>)</w:t>
+      </w:r>
+    </w:p>
+    <w:p>
+      <w:pPr>
+        <w:shd w:val="clear" w:color="auto" w:fill="000000"/>
+        <w:spacing w:after="0" w:line="285" w:lineRule="atLeast"/>
+        <w:rPr>
+          <w:rFonts w:ascii="Consolas" w:eastAsia="Times New Roman" w:hAnsi="Consolas" w:cs="Times New Roman"/>
+          <w:color w:val="FFFFFF"/>
+          <w:sz w:val="21"/>
+          <w:szCs w:val="21"/>
+          <w:lang w:eastAsia="en-IN"/>
+        </w:rPr>
+      </w:pPr>
+      <w:proofErr w:type="spellStart"/>
+      <w:r>
+        <w:rPr>
+          <w:rFonts w:ascii="Consolas" w:eastAsia="Times New Roman" w:hAnsi="Consolas" w:cs="Times New Roman"/>
+          <w:color w:val="FFFFFF"/>
+          <w:sz w:val="21"/>
+          <w:szCs w:val="21"/>
+          <w:lang w:eastAsia="en-IN"/>
+        </w:rPr>
+        <w:t>root_bst</w:t>
+      </w:r>
+      <w:r>
+        <w:rPr>
+          <w:rFonts w:ascii="Consolas" w:eastAsia="Times New Roman" w:hAnsi="Consolas" w:cs="Times New Roman"/>
+          <w:color w:val="89DDFF"/>
+          <w:sz w:val="21"/>
+          <w:szCs w:val="21"/>
+          <w:lang w:eastAsia="en-IN"/>
+        </w:rPr>
+        <w:t>.</w:t>
+      </w:r>
+      <w:r>
+        <w:rPr>
+          <w:rFonts w:ascii="Consolas" w:eastAsia="Times New Roman" w:hAnsi="Consolas" w:cs="Times New Roman"/>
+          <w:color w:val="FFFFFF"/>
+          <w:sz w:val="21"/>
+          <w:szCs w:val="21"/>
+          <w:lang w:eastAsia="en-IN"/>
+        </w:rPr>
+        <w:t>right</w:t>
+      </w:r>
+      <w:proofErr w:type="spellEnd"/>
+      <w:r>
+        <w:rPr>
+          <w:rFonts w:ascii="Consolas" w:eastAsia="Times New Roman" w:hAnsi="Consolas" w:cs="Times New Roman"/>
+          <w:color w:val="FFFFFF"/>
+          <w:sz w:val="21"/>
+          <w:szCs w:val="21"/>
+          <w:lang w:eastAsia="en-IN"/>
+        </w:rPr>
+        <w:t xml:space="preserve"> </w:t>
+      </w:r>
+      <w:r>
+        <w:rPr>
+          <w:rFonts w:ascii="Consolas" w:eastAsia="Times New Roman" w:hAnsi="Consolas" w:cs="Times New Roman"/>
+          <w:color w:val="C792EA"/>
+          <w:sz w:val="21"/>
+          <w:szCs w:val="21"/>
+          <w:lang w:eastAsia="en-IN"/>
+        </w:rPr>
+        <w:t>=</w:t>
+      </w:r>
+      <w:r>
+        <w:rPr>
+          <w:rFonts w:ascii="Consolas" w:eastAsia="Times New Roman" w:hAnsi="Consolas" w:cs="Times New Roman"/>
+          <w:color w:val="FFFFFF"/>
+          <w:sz w:val="21"/>
+          <w:szCs w:val="21"/>
+          <w:lang w:eastAsia="en-IN"/>
+        </w:rPr>
+        <w:t xml:space="preserve"> </w:t>
+      </w:r>
+      <w:proofErr w:type="spellStart"/>
+      <w:proofErr w:type="gramStart"/>
+      <w:r>
+        <w:rPr>
+          <w:rFonts w:ascii="Consolas" w:eastAsia="Times New Roman" w:hAnsi="Consolas" w:cs="Times New Roman"/>
+          <w:color w:val="82AAFF"/>
+          <w:sz w:val="21"/>
+          <w:szCs w:val="21"/>
+          <w:lang w:eastAsia="en-IN"/>
+        </w:rPr>
+        <w:t>TreeNode</w:t>
+      </w:r>
+      <w:proofErr w:type="spellEnd"/>
+      <w:r>
+        <w:rPr>
+          <w:rFonts w:ascii="Consolas" w:eastAsia="Times New Roman" w:hAnsi="Consolas" w:cs="Times New Roman"/>
+          <w:color w:val="89DDFF"/>
+          <w:sz w:val="21"/>
+          <w:szCs w:val="21"/>
+          <w:lang w:eastAsia="en-IN"/>
+        </w:rPr>
+        <w:t>(</w:t>
+      </w:r>
+      <w:proofErr w:type="gramEnd"/>
+      <w:r>
+        <w:rPr>
+          <w:rFonts w:ascii="Consolas" w:eastAsia="Times New Roman" w:hAnsi="Consolas" w:cs="Times New Roman"/>
+          <w:color w:val="F78C6C"/>
+          <w:sz w:val="21"/>
+          <w:szCs w:val="21"/>
+          <w:lang w:eastAsia="en-IN"/>
+        </w:rPr>
+        <w:t>5</w:t>
+      </w:r>
+      <w:r>
+        <w:rPr>
+          <w:rFonts w:ascii="Consolas" w:eastAsia="Times New Roman" w:hAnsi="Consolas" w:cs="Times New Roman"/>
+          <w:color w:val="89DDFF"/>
+          <w:sz w:val="21"/>
+          <w:szCs w:val="21"/>
+          <w:lang w:eastAsia="en-IN"/>
+        </w:rPr>
+        <w:t>)</w:t>
+      </w:r>
+    </w:p>
+    <w:p>
+      <w:pPr>
+        <w:shd w:val="clear" w:color="auto" w:fill="000000"/>
+        <w:spacing w:after="0" w:line="285" w:lineRule="atLeast"/>
+        <w:rPr>
+          <w:rFonts w:ascii="Consolas" w:eastAsia="Times New Roman" w:hAnsi="Consolas" w:cs="Times New Roman"/>
+          <w:color w:val="FFFFFF"/>
+          <w:sz w:val="21"/>
+          <w:szCs w:val="21"/>
+          <w:lang w:eastAsia="en-IN"/>
+        </w:rPr>
+      </w:pPr>
+    </w:p>
+    <w:p>
+      <w:pPr>
+        <w:shd w:val="clear" w:color="auto" w:fill="000000"/>
+        <w:spacing w:after="0" w:line="285" w:lineRule="atLeast"/>
+        <w:rPr>
+          <w:rFonts w:ascii="Consolas" w:eastAsia="Times New Roman" w:hAnsi="Consolas" w:cs="Times New Roman"/>
+          <w:color w:val="FFFFFF"/>
+          <w:sz w:val="21"/>
+          <w:szCs w:val="21"/>
+          <w:lang w:eastAsia="en-IN"/>
+        </w:rPr>
+      </w:pPr>
+      <w:proofErr w:type="spellStart"/>
+      <w:r>
+        <w:rPr>
+          <w:rFonts w:ascii="Consolas" w:eastAsia="Times New Roman" w:hAnsi="Consolas" w:cs="Times New Roman"/>
+          <w:color w:val="FFFFFF"/>
+          <w:sz w:val="21"/>
+          <w:szCs w:val="21"/>
+          <w:lang w:eastAsia="en-IN"/>
+        </w:rPr>
+        <w:t>result_bst</w:t>
+      </w:r>
+      <w:proofErr w:type="spellEnd"/>
+      <w:r>
+        <w:rPr>
+          <w:rFonts w:ascii="Consolas" w:eastAsia="Times New Roman" w:hAnsi="Consolas" w:cs="Times New Roman"/>
+          <w:color w:val="FFFFFF"/>
+          <w:sz w:val="21"/>
+          <w:szCs w:val="21"/>
+          <w:lang w:eastAsia="en-IN"/>
+        </w:rPr>
+        <w:t xml:space="preserve"> </w:t>
+      </w:r>
+      <w:r>
+        <w:rPr>
+          <w:rFonts w:ascii="Consolas" w:eastAsia="Times New Roman" w:hAnsi="Consolas" w:cs="Times New Roman"/>
+          <w:color w:val="C792EA"/>
+          <w:sz w:val="21"/>
+          <w:szCs w:val="21"/>
+          <w:lang w:eastAsia="en-IN"/>
+        </w:rPr>
+        <w:t>=</w:t>
+      </w:r>
+      <w:r>
+        <w:rPr>
+          <w:rFonts w:ascii="Consolas" w:eastAsia="Times New Roman" w:hAnsi="Consolas" w:cs="Times New Roman"/>
+          <w:color w:val="FFFFFF"/>
+          <w:sz w:val="21"/>
+          <w:szCs w:val="21"/>
+          <w:lang w:eastAsia="en-IN"/>
+        </w:rPr>
+        <w:t xml:space="preserve"> </w:t>
+      </w:r>
+      <w:proofErr w:type="spellStart"/>
+      <w:r>
+        <w:rPr>
+          <w:rFonts w:ascii="Consolas" w:eastAsia="Times New Roman" w:hAnsi="Consolas" w:cs="Times New Roman"/>
+          <w:color w:val="82AAFF"/>
+          <w:sz w:val="21"/>
+          <w:szCs w:val="21"/>
+          <w:lang w:eastAsia="en-IN"/>
+        </w:rPr>
+        <w:t>morris_inorder_traversal_</w:t>
+      </w:r>
+      <w:proofErr w:type="gramStart"/>
+      <w:r>
+        <w:rPr>
+          <w:rFonts w:ascii="Consolas" w:eastAsia="Times New Roman" w:hAnsi="Consolas" w:cs="Times New Roman"/>
+          <w:color w:val="82AAFF"/>
+          <w:sz w:val="21"/>
+          <w:szCs w:val="21"/>
+          <w:lang w:eastAsia="en-IN"/>
+        </w:rPr>
+        <w:t>bst</w:t>
+      </w:r>
+      <w:proofErr w:type="spellEnd"/>
+      <w:r>
+        <w:rPr>
+          <w:rFonts w:ascii="Consolas" w:eastAsia="Times New Roman" w:hAnsi="Consolas" w:cs="Times New Roman"/>
+          <w:color w:val="89DDFF"/>
+          <w:sz w:val="21"/>
+          <w:szCs w:val="21"/>
+          <w:lang w:eastAsia="en-IN"/>
+        </w:rPr>
+        <w:t>(</w:t>
+      </w:r>
+      <w:proofErr w:type="spellStart"/>
+      <w:proofErr w:type="gramEnd"/>
+      <w:r>
+        <w:rPr>
+          <w:rFonts w:ascii="Consolas" w:eastAsia="Times New Roman" w:hAnsi="Consolas" w:cs="Times New Roman"/>
+          <w:color w:val="82AAFF"/>
+          <w:sz w:val="21"/>
+          <w:szCs w:val="21"/>
+          <w:lang w:eastAsia="en-IN"/>
+        </w:rPr>
+        <w:t>root_bst</w:t>
+      </w:r>
+      <w:proofErr w:type="spellEnd"/>
+      <w:r>
+        <w:rPr>
+          <w:rFonts w:ascii="Consolas" w:eastAsia="Times New Roman" w:hAnsi="Consolas" w:cs="Times New Roman"/>
+          <w:color w:val="89DDFF"/>
+          <w:sz w:val="21"/>
+          <w:szCs w:val="21"/>
+          <w:lang w:eastAsia="en-IN"/>
+        </w:rPr>
+        <w:t>)</w:t>
+      </w:r>
+    </w:p>
+    <w:p>
+      <w:pPr>
+        <w:shd w:val="clear" w:color="auto" w:fill="000000"/>
+        <w:spacing w:after="0" w:line="285" w:lineRule="atLeast"/>
+        <w:rPr>
+          <w:rFonts w:ascii="Consolas" w:eastAsia="Times New Roman" w:hAnsi="Consolas" w:cs="Times New Roman"/>
+          <w:color w:val="FFFFFF"/>
+          <w:sz w:val="21"/>
+          <w:szCs w:val="21"/>
+          <w:lang w:eastAsia="en-IN"/>
+        </w:rPr>
+      </w:pPr>
+      <w:proofErr w:type="gramStart"/>
+      <w:r>
+        <w:rPr>
+          <w:rFonts w:ascii="Consolas" w:eastAsia="Times New Roman" w:hAnsi="Consolas" w:cs="Times New Roman"/>
+          <w:color w:val="82AAFF"/>
+          <w:sz w:val="21"/>
+          <w:szCs w:val="21"/>
+          <w:lang w:eastAsia="en-IN"/>
+        </w:rPr>
+        <w:t>print</w:t>
+      </w:r>
+      <w:r>
+        <w:rPr>
+          <w:rFonts w:ascii="Consolas" w:eastAsia="Times New Roman" w:hAnsi="Consolas" w:cs="Times New Roman"/>
+          <w:color w:val="89DDFF"/>
+          <w:sz w:val="21"/>
+          <w:szCs w:val="21"/>
+          <w:lang w:eastAsia="en-IN"/>
+        </w:rPr>
+        <w:t>(</w:t>
+      </w:r>
+      <w:proofErr w:type="spellStart"/>
+      <w:proofErr w:type="gramEnd"/>
+      <w:r>
+        <w:rPr>
+          <w:rFonts w:ascii="Consolas" w:eastAsia="Times New Roman" w:hAnsi="Consolas" w:cs="Times New Roman"/>
+          <w:color w:val="82AAFF"/>
+          <w:sz w:val="21"/>
+          <w:szCs w:val="21"/>
+          <w:lang w:eastAsia="en-IN"/>
+        </w:rPr>
+        <w:t>result_bst</w:t>
+      </w:r>
+      <w:proofErr w:type="spellEnd"/>
+      <w:r>
+        <w:rPr>
+          <w:rFonts w:ascii="Consolas" w:eastAsia="Times New Roman" w:hAnsi="Consolas" w:cs="Times New Roman"/>
+          <w:color w:val="89DDFF"/>
+          <w:sz w:val="21"/>
+          <w:szCs w:val="21"/>
+          <w:lang w:eastAsia="en-IN"/>
+        </w:rPr>
+        <w:t>)</w:t>
+      </w:r>
+    </w:p>
+    <w:p>
+      <w:pPr>
+        <w:shd w:val="clear" w:color="auto" w:fill="000000"/>
+        <w:spacing w:after="0" w:line="285" w:lineRule="atLeast"/>
+        <w:rPr>
+          <w:rFonts w:ascii="Consolas" w:eastAsia="Times New Roman" w:hAnsi="Consolas" w:cs="Times New Roman"/>
+          <w:i/>
+          <w:iCs/>
+          <w:color w:val="546E7A"/>
+          <w:sz w:val="21"/>
+          <w:szCs w:val="21"/>
+          <w:lang w:eastAsia="en-IN"/>
+        </w:rPr>
+      </w:pPr>
+      <w:r>
+        <w:rPr>
+          <w:rFonts w:ascii="Consolas" w:eastAsia="Times New Roman" w:hAnsi="Consolas" w:cs="Times New Roman"/>
+          <w:i/>
+          <w:iCs/>
+          <w:color w:val="546E7A"/>
+          <w:sz w:val="21"/>
+          <w:szCs w:val="21"/>
+          <w:lang w:eastAsia="en-IN"/>
+        </w:rPr>
+        <w:t>#</w:t>
+      </w:r>
+      <w:r>
+        <w:rPr>
+          <w:rFonts w:ascii="Consolas" w:eastAsia="Times New Roman" w:hAnsi="Consolas" w:cs="Times New Roman"/>
+          <w:i/>
+          <w:iCs/>
+          <w:color w:val="546E7A"/>
+          <w:sz w:val="21"/>
+          <w:szCs w:val="21"/>
+          <w:lang w:eastAsia="en-IN"/>
+        </w:rPr>
+        <w:t xml:space="preserve"> </w:t>
+      </w:r>
+      <w:r>
+        <w:rPr>
+          <w:rFonts w:ascii="Consolas" w:eastAsia="Times New Roman" w:hAnsi="Consolas" w:cs="Times New Roman"/>
+          <w:i/>
+          <w:iCs/>
+          <w:color w:val="546E7A"/>
+          <w:sz w:val="21"/>
+          <w:szCs w:val="21"/>
+          <w:lang w:eastAsia="en-IN"/>
+        </w:rPr>
+        <w:t>Output</w:t>
+      </w:r>
+      <w:proofErr w:type="gramStart"/>
+      <w:r>
+        <w:rPr>
+          <w:rFonts w:ascii="Consolas" w:eastAsia="Times New Roman" w:hAnsi="Consolas" w:cs="Times New Roman"/>
+          <w:i/>
+          <w:iCs/>
+          <w:color w:val="546E7A"/>
+          <w:sz w:val="21"/>
+          <w:szCs w:val="21"/>
+          <w:lang w:eastAsia="en-IN"/>
+        </w:rPr>
+        <w:t>:[</w:t>
+      </w:r>
+      <w:proofErr w:type="gramEnd"/>
+      <w:r>
+        <w:rPr>
+          <w:rFonts w:ascii="Consolas" w:eastAsia="Times New Roman" w:hAnsi="Consolas" w:cs="Times New Roman"/>
+          <w:i/>
+          <w:iCs/>
+          <w:color w:val="546E7A"/>
+          <w:sz w:val="21"/>
+          <w:szCs w:val="21"/>
+          <w:lang w:eastAsia="en-IN"/>
+        </w:rPr>
+        <w:t>1,2,3,4,5]</w:t>
+      </w:r>
+    </w:p>
+    <w:p>
+      <w:pPr>
+        <w:shd w:val="clear" w:color="auto" w:fill="000000"/>
+        <w:spacing w:after="0" w:line="285" w:lineRule="atLeast"/>
+        <w:rPr>
+          <w:rFonts w:ascii="Consolas" w:eastAsia="Times New Roman" w:hAnsi="Consolas" w:cs="Times New Roman"/>
+          <w:color w:val="89DDFF"/>
+          <w:sz w:val="21"/>
+          <w:szCs w:val="21"/>
+          <w:lang w:eastAsia="en-IN"/>
+        </w:rPr>
+      </w:pPr>
+    </w:p>
+    <w:p>
+      <w:pPr>
+        <w:spacing w:after="0" w:line="240" w:lineRule="auto"/>
+        <w:rPr>
+          <w:rFonts w:ascii="Times New Roman" w:eastAsia="Times New Roman" w:hAnsi="Times New Roman" w:cs="Times New Roman"/>
+          <w:sz w:val="24"/>
+          <w:szCs w:val="24"/>
+          <w:lang w:eastAsia="en-IN"/>
+        </w:rPr>
+      </w:pPr>
+    </w:p>
+    <w:p>
+      <w:pPr>
+        <w:spacing w:after="0" w:line="240" w:lineRule="auto"/>
+        <w:rPr>
+          <w:rFonts w:ascii="Times New Roman" w:eastAsia="Times New Roman" w:hAnsi="Times New Roman" w:cs="Times New Roman"/>
+          <w:sz w:val="24"/>
+          <w:szCs w:val="24"/>
+          <w:lang w:eastAsia="en-IN"/>
+        </w:rPr>
+      </w:pPr>
+      <w:r>
+        <w:rPr>
+          <w:rFonts w:ascii="Times New Roman" w:eastAsia="Times New Roman" w:hAnsi="Times New Roman" w:cs="Times New Roman"/>
+          <w:sz w:val="24"/>
+          <w:szCs w:val="24"/>
+          <w:lang w:eastAsia="en-IN"/>
+        </w:rPr>
+        <w:lastRenderedPageBreak/>
+        <w:t>Execution:</w:t>
+      </w:r>
+    </w:p>
+    <w:p>
+      <w:pPr>
+        <w:spacing w:after="0" w:line="240" w:lineRule="auto"/>
+        <w:rPr>
+          <w:rFonts w:ascii="Times New Roman" w:eastAsia="Times New Roman" w:hAnsi="Times New Roman" w:cs="Times New Roman"/>
+          <w:sz w:val="24"/>
+          <w:szCs w:val="24"/>
+          <w:lang w:eastAsia="en-IN"/>
+        </w:rPr>
+      </w:pPr>
+    </w:p>
+    <w:p>
+      <w:pPr>
+        <w:spacing w:after="0" w:line="240" w:lineRule="auto"/>
+        <w:rPr>
+          <w:rFonts w:ascii="Times New Roman" w:eastAsia="Times New Roman" w:hAnsi="Times New Roman" w:cs="Times New Roman"/>
+          <w:sz w:val="24"/>
+          <w:szCs w:val="24"/>
+          <w:lang w:eastAsia="en-IN"/>
+        </w:rPr>
+      </w:pPr>
+      <w:r>
+        <w:rPr>
+          <w:rFonts w:ascii="Times New Roman" w:eastAsia="Times New Roman" w:hAnsi="Times New Roman" w:cs="Times New Roman"/>
+          <w:sz w:val="24"/>
+          <w:szCs w:val="24"/>
+          <w:lang w:eastAsia="en-IN"/>
+        </w:rPr>
+        <w:drawing>
+          <wp:inline distT="0" distB="0" distL="0" distR="0" wp14:anchorId="50D8D4A2" wp14:editId="5FC831E9">
+            <wp:extent cx="6596483" cy="5165124"/>
+            <wp:effectExtent l="0" t="0" r="0" b="0"/>
+            <wp:docPr id="11" name="Picture 11"/>
+            <wp:cNvGraphicFramePr>
+              <a:graphicFrameLocks xmlns:a="http://schemas.openxmlformats.org/drawingml/2006/main" noChangeAspect="1"/>
+            </wp:cNvGraphicFramePr>
+            <a:graphic xmlns:a="http://schemas.openxmlformats.org/drawingml/2006/main">
+              <a:graphicData uri="http://schemas.openxmlformats.org/drawingml/2006/picture">
+                <pic:pic xmlns:pic="http://schemas.openxmlformats.org/drawingml/2006/picture">
+                  <pic:nvPicPr>
+                    <pic:cNvPr id="1" name=""/>
+                    <pic:cNvPicPr/>
+                  </pic:nvPicPr>
+                  <pic:blipFill>
+                    <a:blip r:embed="rId16"/>
+                    <a:stretch>
+                      <a:fillRect/>
+                    </a:stretch>
+                  </pic:blipFill>
+                  <pic:spPr>
+                    <a:xfrm>
+                      <a:off x="0" y="0"/>
+                      <a:ext cx="6613262" cy="5178262"/>
+                    </a:xfrm>
+                    <a:prstGeom prst="rect">
+                      <a:avLst/>
+                    </a:prstGeom>
+                  </pic:spPr>
+                </pic:pic>
+              </a:graphicData>
+            </a:graphic>
+          </wp:inline>
+        </w:drawing>
+      </w:r>
+    </w:p>
+    <w:p>
+      <w:pPr>
+        <w:spacing w:after="0" w:line="240" w:lineRule="auto"/>
+        <w:rPr>
+          <w:rFonts w:ascii="Times New Roman" w:eastAsia="Times New Roman" w:hAnsi="Times New Roman" w:cs="Times New Roman"/>
+          <w:sz w:val="24"/>
+          <w:szCs w:val="24"/>
+          <w:lang w:eastAsia="en-IN"/>
+        </w:rPr>
+      </w:pPr>
+      <w:r>
+        <w:rPr>
+          <w:rFonts w:ascii="Times New Roman" w:eastAsia="Times New Roman" w:hAnsi="Times New Roman" w:cs="Times New Roman"/>
+          <w:sz w:val="24"/>
+          <w:szCs w:val="24"/>
+          <w:lang w:eastAsia="en-IN"/>
+        </w:rPr>
+        <w:t xml:space="preserve">  </w:t>
+      </w:r>
+      <w:r>
+        <w:rPr>
+          <w:rFonts w:ascii="Times New Roman" w:eastAsia="Times New Roman" w:hAnsi="Times New Roman" w:cs="Times New Roman"/>
+          <w:sz w:val="24"/>
+          <w:szCs w:val="24"/>
+          <w:lang w:eastAsia="en-IN"/>
+        </w:rPr>
+        <w:drawing>
+          <wp:inline distT="0" distB="0" distL="0" distR="0" wp14:anchorId="52BB22F9" wp14:editId="63C33D89">
+            <wp:extent cx="2613454" cy="2561702"/>
+            <wp:effectExtent l="0" t="0" r="0" b="0"/>
+            <wp:docPr id="12" name="Picture 12"/>
+            <wp:cNvGraphicFramePr>
+              <a:graphicFrameLocks xmlns:a="http://schemas.openxmlformats.org/drawingml/2006/main" noChangeAspect="1"/>
+            </wp:cNvGraphicFramePr>
+            <a:graphic xmlns:a="http://schemas.openxmlformats.org/drawingml/2006/main">
+              <a:graphicData uri="http://schemas.openxmlformats.org/drawingml/2006/picture">
+                <pic:pic xmlns:pic="http://schemas.openxmlformats.org/drawingml/2006/picture">
+                  <pic:nvPicPr>
+                    <pic:cNvPr id="1" name=""/>
+                    <pic:cNvPicPr/>
+                  </pic:nvPicPr>
+                  <pic:blipFill>
+                    <a:blip r:embed="rId17"/>
+                    <a:stretch>
+                      <a:fillRect/>
+                    </a:stretch>
+                  </pic:blipFill>
+                  <pic:spPr>
+                    <a:xfrm>
+                      <a:off x="0" y="0"/>
+                      <a:ext cx="2645276" cy="2592894"/>
+                    </a:xfrm>
+                    <a:prstGeom prst="rect">
+                      <a:avLst/>
+                    </a:prstGeom>
+                  </pic:spPr>
+                </pic:pic>
+              </a:graphicData>
+            </a:graphic>
+          </wp:inline>
+        </w:drawing>
+      </w:r>
+      <w:r>
+        <w:rPr>
+          <w:rFonts w:ascii="Times New Roman" w:eastAsia="Times New Roman" w:hAnsi="Times New Roman" w:cs="Times New Roman"/>
+          <w:sz w:val="24"/>
+          <w:szCs w:val="24"/>
+          <w:lang w:eastAsia="en-IN"/>
+        </w:rPr>
+        <w:t xml:space="preserve">           </w:t>
+      </w:r>
+      <w:r>
+        <w:rPr>
+          <w:rFonts w:ascii="Times New Roman" w:eastAsia="Times New Roman" w:hAnsi="Times New Roman" w:cs="Times New Roman"/>
+          <w:sz w:val="24"/>
+          <w:szCs w:val="24"/>
+          <w:lang w:eastAsia="en-IN"/>
+        </w:rPr>
+        <w:drawing>
+          <wp:inline distT="0" distB="0" distL="0" distR="0" wp14:anchorId="2720D072" wp14:editId="70DB2612">
+            <wp:extent cx="1982043" cy="2792627"/>
+            <wp:effectExtent l="0" t="0" r="0" b="8255"/>
+            <wp:docPr id="13" name="Picture 13"/>
+            <wp:cNvGraphicFramePr>
+              <a:graphicFrameLocks xmlns:a="http://schemas.openxmlformats.org/drawingml/2006/main" noChangeAspect="1"/>
+            </wp:cNvGraphicFramePr>
+            <a:graphic xmlns:a="http://schemas.openxmlformats.org/drawingml/2006/main">
+              <a:graphicData uri="http://schemas.openxmlformats.org/drawingml/2006/picture">
+                <pic:pic xmlns:pic="http://schemas.openxmlformats.org/drawingml/2006/picture">
+                  <pic:nvPicPr>
+                    <pic:cNvPr id="1" name=""/>
+                    <pic:cNvPicPr/>
+                  </pic:nvPicPr>
+                  <pic:blipFill>
+                    <a:blip r:embed="rId18"/>
+                    <a:stretch>
+                      <a:fillRect/>
+                    </a:stretch>
+                  </pic:blipFill>
+                  <pic:spPr>
+                    <a:xfrm>
+                      <a:off x="0" y="0"/>
+                      <a:ext cx="1988817" cy="2802171"/>
+                    </a:xfrm>
+                    <a:prstGeom prst="rect">
+                      <a:avLst/>
+                    </a:prstGeom>
+                  </pic:spPr>
+                </pic:pic>
+              </a:graphicData>
+            </a:graphic>
+          </wp:inline>
+        </w:drawing>
+      </w:r>
+    </w:p>
+    <w:p>
+      <w:pPr>
+        <w:spacing w:after="0" w:line="240" w:lineRule="auto"/>
+        <w:rPr>
+          <w:rFonts w:ascii="Times New Roman" w:eastAsia="Times New Roman" w:hAnsi="Times New Roman" w:cs="Times New Roman"/>
+          <w:sz w:val="24"/>
+          <w:szCs w:val="24"/>
+          <w:lang w:eastAsia="en-IN"/>
+        </w:rPr>
+      </w:pPr>
+    </w:p>
+    <w:p>
+      <w:pPr>
+        <w:spacing w:after="0" w:line="240" w:lineRule="auto"/>
+        <w:rPr>
+          <w:rFonts w:ascii="Times New Roman" w:eastAsia="Times New Roman" w:hAnsi="Times New Roman" w:cs="Times New Roman"/>
+          <w:sz w:val="24"/>
+          <w:szCs w:val="24"/>
+          <w:lang w:eastAsia="en-IN"/>
+        </w:rPr>
+      </w:pPr>
+    </w:p>
+    <w:p>
+      <w:pPr>
+        <w:spacing w:after="0" w:line="240" w:lineRule="auto"/>
+        <w:rPr>
+          <w:rFonts w:ascii="Times New Roman" w:eastAsia="Times New Roman" w:hAnsi="Times New Roman" w:cs="Times New Roman"/>
+          <w:sz w:val="24"/>
+          <w:szCs w:val="24"/>
+          <w:lang w:eastAsia="en-IN"/>
+        </w:rPr>
+      </w:pPr>
+    </w:p>
+    <w:p>
+      <w:pPr>
+        <w:spacing w:after="0" w:line="240" w:lineRule="auto"/>
+        <w:rPr>
+          <w:rFonts w:ascii="Times New Roman" w:eastAsia="Times New Roman" w:hAnsi="Times New Roman" w:cs="Times New Roman"/>
+          <w:sz w:val="24"/>
+          <w:szCs w:val="24"/>
+          <w:lang w:eastAsia="en-IN"/>
+        </w:rPr>
+      </w:pPr>
+    </w:p>
+    <w:p>
+      <w:pPr>
         <w:pStyle w:val="Heading1"/>
         <w:spacing w:line="276" w:lineRule="auto"/>
         <w:rPr>
@@ -13849,7 +18001,7 @@
           <w:u w:val="single"/>
         </w:rPr>
       </w:pPr>
-      <w:bookmarkStart w:id="11" w:name="_Toc156584746"/>
+      <w:bookmarkStart w:id="12" w:name="_Toc156584746"/>
       <w:r>
         <w:rPr>
           <w:rFonts w:cstheme="majorHAnsi"/>
@@ -13876,7 +18028,7 @@
         </w:rPr>
         <w:t>EASY</w:t>
       </w:r>
-      <w:bookmarkEnd w:id="11"/>
+      <w:bookmarkEnd w:id="12"/>
     </w:p>
     <w:p>
       <w:pPr>
@@ -13900,7 +18052,7 @@
           <w:color w:val="1F4E79" w:themeColor="accent5" w:themeShade="80"/>
         </w:rPr>
       </w:pPr>
-      <w:bookmarkStart w:id="12" w:name="_Toc156584747"/>
+      <w:bookmarkStart w:id="13" w:name="_Toc156584747"/>
       <w:r>
         <w:rPr>
           <w:rFonts w:cstheme="majorHAnsi"/>
@@ -13908,7 +18060,7 @@
         </w:rPr>
         <w:t>Check if two binary trees are same or not.</w:t>
       </w:r>
-      <w:bookmarkEnd w:id="12"/>
+      <w:bookmarkEnd w:id="13"/>
     </w:p>
     <w:p>
       <w:pPr>
@@ -13930,7 +18082,7 @@
         </w:rPr>
         <w:t xml:space="preserve">Link: </w:t>
       </w:r>
-      <w:hyperlink r:id="rId13" w:history="1">
+      <w:hyperlink r:id="rId19" w:history="1">
         <w:r>
           <w:rPr>
             <w:rStyle w:val="Hyperlink"/>
@@ -13997,7 +18149,7 @@
         </w:rPr>
         <w:t xml:space="preserve">Link: </w:t>
       </w:r>
-      <w:hyperlink r:id="rId14" w:history="1">
+      <w:hyperlink r:id="rId20" w:history="1">
         <w:r>
           <w:rPr>
             <w:rStyle w:val="Hyperlink"/>
@@ -14035,7 +18187,7 @@
           <w:color w:val="1F4E79" w:themeColor="accent5" w:themeShade="80"/>
         </w:rPr>
       </w:pPr>
-      <w:bookmarkStart w:id="13" w:name="_Toc156584748"/>
+      <w:bookmarkStart w:id="14" w:name="_Toc156584748"/>
       <w:r>
         <w:rPr>
           <w:rFonts w:cstheme="majorHAnsi"/>
@@ -14043,7 +18195,7 @@
         </w:rPr>
         <w:t>Merge two binary trees.</w:t>
       </w:r>
-      <w:bookmarkEnd w:id="13"/>
+      <w:bookmarkEnd w:id="14"/>
     </w:p>
     <w:p>
       <w:pPr>
@@ -14067,7 +18219,7 @@
         </w:rPr>
         <w:t xml:space="preserve">Link: </w:t>
       </w:r>
-      <w:hyperlink r:id="rId15" w:history="1">
+      <w:hyperlink r:id="rId21" w:history="1">
         <w:r>
           <w:rPr>
             <w:rStyle w:val="Hyperlink"/>
@@ -14105,7 +18257,7 @@
           <w:color w:val="1F4E79" w:themeColor="accent5" w:themeShade="80"/>
         </w:rPr>
       </w:pPr>
-      <w:bookmarkStart w:id="14" w:name="_Toc156584749"/>
+      <w:bookmarkStart w:id="15" w:name="_Toc156584749"/>
       <w:r>
         <w:rPr>
           <w:rFonts w:cstheme="majorHAnsi"/>
@@ -14113,7 +18265,7 @@
         </w:rPr>
         <w:t>Convert a BST to tree with only right nodes.</w:t>
       </w:r>
-      <w:bookmarkEnd w:id="14"/>
+      <w:bookmarkEnd w:id="15"/>
     </w:p>
     <w:p>
       <w:pPr>
@@ -14137,7 +18289,7 @@
         </w:rPr>
         <w:t xml:space="preserve">Link: </w:t>
       </w:r>
-      <w:hyperlink r:id="rId16" w:history="1">
+      <w:hyperlink r:id="rId22" w:history="1">
         <w:r>
           <w:rPr>
             <w:rStyle w:val="Hyperlink"/>
@@ -14177,7 +18329,7 @@
           <w:color w:val="1F4E79" w:themeColor="accent5" w:themeShade="80"/>
         </w:rPr>
       </w:pPr>
-      <w:bookmarkStart w:id="15" w:name="_Toc156584750"/>
+      <w:bookmarkStart w:id="16" w:name="_Toc156584750"/>
       <w:r>
         <w:rPr>
           <w:rFonts w:cstheme="majorHAnsi"/>
@@ -14185,7 +18337,7 @@
         </w:rPr>
         <w:t>Average of levels in binary tree.</w:t>
       </w:r>
-      <w:bookmarkEnd w:id="15"/>
+      <w:bookmarkEnd w:id="16"/>
     </w:p>
     <w:p>
       <w:pPr>
@@ -14209,7 +18361,7 @@
         </w:rPr>
         <w:t xml:space="preserve">Link: </w:t>
       </w:r>
-      <w:hyperlink r:id="rId17" w:history="1">
+      <w:hyperlink r:id="rId23" w:history="1">
         <w:r>
           <w:rPr>
             <w:rStyle w:val="Hyperlink"/>
@@ -14249,7 +18401,7 @@
           <w:color w:val="1F4E79" w:themeColor="accent5" w:themeShade="80"/>
         </w:rPr>
       </w:pPr>
-      <w:bookmarkStart w:id="16" w:name="_Toc156584751"/>
+      <w:bookmarkStart w:id="17" w:name="_Toc156584751"/>
       <w:r>
         <w:rPr>
           <w:rFonts w:cstheme="majorHAnsi"/>
@@ -14257,7 +18409,7 @@
         </w:rPr>
         <w:t>Sorted array to BST</w:t>
       </w:r>
-      <w:bookmarkEnd w:id="16"/>
+      <w:bookmarkEnd w:id="17"/>
     </w:p>
     <w:p>
       <w:pPr>
@@ -14281,7 +18433,7 @@
         </w:rPr>
         <w:t xml:space="preserve">Link: </w:t>
       </w:r>
-      <w:hyperlink r:id="rId18" w:history="1">
+      <w:hyperlink r:id="rId24" w:history="1">
         <w:r>
           <w:rPr>
             <w:rStyle w:val="Hyperlink"/>
@@ -14321,7 +18473,7 @@
           <w:color w:val="1F4E79" w:themeColor="accent5" w:themeShade="80"/>
         </w:rPr>
       </w:pPr>
-      <w:bookmarkStart w:id="17" w:name="_Toc156584752"/>
+      <w:bookmarkStart w:id="18" w:name="_Toc156584752"/>
       <w:r>
         <w:rPr>
           <w:rFonts w:cstheme="majorHAnsi"/>
@@ -14329,7 +18481,7 @@
         </w:rPr>
         <w:t>Binary Tree tilt</w:t>
       </w:r>
-      <w:bookmarkEnd w:id="17"/>
+      <w:bookmarkEnd w:id="18"/>
     </w:p>
     <w:p>
       <w:pPr>
@@ -14353,7 +18505,7 @@
         </w:rPr>
         <w:t xml:space="preserve">Link: </w:t>
       </w:r>
-      <w:hyperlink r:id="rId19" w:history="1">
+      <w:hyperlink r:id="rId25" w:history="1">
         <w:r>
           <w:rPr>
             <w:rStyle w:val="Hyperlink"/>
@@ -14393,7 +18545,7 @@
           <w:color w:val="1F4E79" w:themeColor="accent5" w:themeShade="80"/>
         </w:rPr>
       </w:pPr>
-      <w:bookmarkStart w:id="18" w:name="_Toc156584753"/>
+      <w:bookmarkStart w:id="19" w:name="_Toc156584753"/>
       <w:r>
         <w:rPr>
           <w:rFonts w:cstheme="majorHAnsi"/>
@@ -14401,7 +18553,7 @@
         </w:rPr>
         <w:t>Diameter of binary tree</w:t>
       </w:r>
-      <w:bookmarkEnd w:id="18"/>
+      <w:bookmarkEnd w:id="19"/>
     </w:p>
     <w:p>
       <w:pPr>
@@ -14425,7 +18577,7 @@
         </w:rPr>
         <w:t xml:space="preserve">Link: </w:t>
       </w:r>
-      <w:hyperlink r:id="rId20" w:history="1">
+      <w:hyperlink r:id="rId26" w:history="1">
         <w:r>
           <w:rPr>
             <w:rStyle w:val="Hyperlink"/>
@@ -14514,7 +18666,7 @@
           <w:sz w:val="40"/>
         </w:rPr>
       </w:pPr>
-      <w:bookmarkStart w:id="19" w:name="_Toc156584754"/>
+      <w:bookmarkStart w:id="20" w:name="_Toc156584754"/>
       <w:r>
         <w:rPr>
           <w:rFonts w:cstheme="majorHAnsi"/>
@@ -14541,14 +18693,6 @@
         </w:rPr>
         <w:t>Medium</w:t>
       </w:r>
-      <w:bookmarkEnd w:id="19"/>
-    </w:p>
-    <w:p/>
-    <w:p>
-      <w:r>
-        <w:t>https://www.youtube.com/watch?v=80Zug6D1_r4</w:t>
-      </w:r>
-      <w:bookmarkStart w:id="20" w:name="_GoBack"/>
       <w:bookmarkEnd w:id="20"/>
     </w:p>
     <w:p/>
@@ -14579,6 +18723,8 @@
     <w:p/>
     <w:p/>
     <w:p/>
+    <w:p/>
+    <w:p/>
     <w:p>
       <w:pPr>
         <w:pStyle w:val="Heading1"/>
@@ -16078,7 +20224,7 @@
       <w:pPr>
         <w:pStyle w:val="ListParagraph"/>
       </w:pPr>
-      <w:hyperlink r:id="rId21" w:history="1">
+      <w:hyperlink r:id="rId27" w:history="1">
         <w:r>
           <w:rPr>
             <w:rStyle w:val="Hyperlink"/>
@@ -18951,15 +23097,7 @@
         <w:spacing w:line="259" w:lineRule="auto"/>
       </w:pPr>
       <w:r>
-        <w:t xml:space="preserve">Convert BST to </w:t>
-      </w:r>
-      <w:proofErr w:type="spellStart"/>
-      <w:r>
-        <w:t>inorder</w:t>
-      </w:r>
-      <w:proofErr w:type="spellEnd"/>
-      <w:r>
-        <w:t xml:space="preserve"> tree with only right node</w:t>
+        <w:t>Convert BST to inorder tree with only right node</w:t>
       </w:r>
     </w:p>
     <w:p>
@@ -18972,7 +23110,7 @@
         <w:spacing w:line="259" w:lineRule="auto"/>
         <w:ind w:left="720"/>
       </w:pPr>
-      <w:hyperlink r:id="rId22" w:history="1">
+      <w:hyperlink r:id="rId28" w:history="1">
         <w:r>
           <w:rPr>
             <w:rStyle w:val="Hyperlink"/>
@@ -21671,7 +25809,7 @@
         </w:tabs>
         <w:spacing w:after="160" w:line="259" w:lineRule="auto"/>
       </w:pPr>
-      <w:hyperlink r:id="rId23" w:history="1">
+      <w:hyperlink r:id="rId29" w:history="1">
         <w:r>
           <w:rPr>
             <w:rStyle w:val="Hyperlink"/>
@@ -23378,7 +27516,7 @@
         </w:tabs>
         <w:spacing w:after="160" w:line="259" w:lineRule="auto"/>
       </w:pPr>
-      <w:hyperlink r:id="rId24" w:history="1">
+      <w:hyperlink r:id="rId30" w:history="1">
         <w:r>
           <w:rPr>
             <w:rStyle w:val="Hyperlink"/>
@@ -23406,7 +27544,7 @@
             <wp:extent cx="2648102" cy="1986076"/>
             <wp:effectExtent l="0" t="0" r="0" b="0"/>
             <wp:docPr id="8" name="Video 8">
-              <a:hlinkClick xmlns:a="http://schemas.openxmlformats.org/drawingml/2006/main" r:id="rId25"/>
+              <a:hlinkClick xmlns:a="http://schemas.openxmlformats.org/drawingml/2006/main" r:id="rId31"/>
             </wp:docPr>
             <wp:cNvGraphicFramePr>
               <a:graphicFrameLocks xmlns:a="http://schemas.openxmlformats.org/drawingml/2006/main" noChangeAspect="1"/>
@@ -23419,7 +27557,7 @@
                     <pic:cNvPicPr/>
                   </pic:nvPicPr>
                   <pic:blipFill>
-                    <a:blip r:embed="rId26">
+                    <a:blip r:embed="rId32">
                       <a:extLst>
                         <a:ext uri="{28A0092B-C50C-407E-A947-70E740481C1C}">
                           <a14:useLocalDpi xmlns:a14="http://schemas.microsoft.com/office/drawing/2010/main" val="0"/>
@@ -24820,7 +28958,7 @@
         </w:tabs>
         <w:spacing w:after="160" w:line="259" w:lineRule="auto"/>
       </w:pPr>
-      <w:hyperlink r:id="rId27" w:history="1">
+      <w:hyperlink r:id="rId33" w:history="1">
         <w:r>
           <w:rPr>
             <w:rStyle w:val="Hyperlink"/>
@@ -26146,7 +30284,7 @@
           <w:rStyle w:val="Hyperlink"/>
         </w:rPr>
       </w:pPr>
-      <w:hyperlink r:id="rId28" w:history="1">
+      <w:hyperlink r:id="rId34" w:history="1">
         <w:r>
           <w:rPr>
             <w:rStyle w:val="Hyperlink"/>
@@ -26174,7 +30312,7 @@
             <wp:extent cx="2787091" cy="2090318"/>
             <wp:effectExtent l="0" t="0" r="0" b="5715"/>
             <wp:docPr id="7" name="Video 7">
-              <a:hlinkClick xmlns:a="http://schemas.openxmlformats.org/drawingml/2006/main" r:id="rId29"/>
+              <a:hlinkClick xmlns:a="http://schemas.openxmlformats.org/drawingml/2006/main" r:id="rId35"/>
             </wp:docPr>
             <wp:cNvGraphicFramePr>
               <a:graphicFrameLocks xmlns:a="http://schemas.openxmlformats.org/drawingml/2006/main" noChangeAspect="1"/>
@@ -26187,7 +30325,7 @@
                     <pic:cNvPicPr/>
                   </pic:nvPicPr>
                   <pic:blipFill>
-                    <a:blip r:embed="rId30">
+                    <a:blip r:embed="rId36">
                       <a:extLst>
                         <a:ext uri="{28A0092B-C50C-407E-A947-70E740481C1C}">
                           <a14:useLocalDpi xmlns:a14="http://schemas.microsoft.com/office/drawing/2010/main" val="0"/>
@@ -27516,7 +31654,7 @@
       </w:pPr>
     </w:p>
     <w:sectPr>
-      <w:footerReference w:type="default" r:id="rId31"/>
+      <w:footerReference w:type="default" r:id="rId37"/>
       <w:pgSz w:w="11906" w:h="16838" w:code="9"/>
       <w:pgMar w:top="720" w:right="720" w:bottom="720" w:left="720" w:header="0" w:footer="283" w:gutter="0"/>
       <w:cols w:space="708"/>
@@ -27600,7 +31738,7 @@
         <w:noProof/>
         <w:color w:val="404040" w:themeColor="text1" w:themeTint="BF"/>
       </w:rPr>
-      <w:t>9</w:t>
+      <w:t>12</w:t>
     </w:r>
     <w:r>
       <w:rPr>
@@ -32421,7 +36559,7 @@
 </file>
 
 <file path=customXml/itemProps1.xml><?xml version="1.0" encoding="utf-8"?>
-<ds:datastoreItem xmlns:ds="http://schemas.openxmlformats.org/officeDocument/2006/customXml" ds:itemID="{7B7C0EB0-EB66-41FE-80D0-F64F53F4975A}">
+<ds:datastoreItem xmlns:ds="http://schemas.openxmlformats.org/officeDocument/2006/customXml" ds:itemID="{98FE0D47-F4CE-4B61-A477-6F0CB10E4750}">
   <ds:schemaRefs>
     <ds:schemaRef ds:uri="http://schemas.openxmlformats.org/officeDocument/2006/bibliography"/>
   </ds:schemaRefs>

</xml_diff>